<commit_message>
Updated BOM and Requirements Document
</commit_message>
<xml_diff>
--- a/Notes/Pong.0 Requirements.docx
+++ b/Notes/Pong.0 Requirements.docx
@@ -6,24 +6,101 @@
       <w:r>
         <w:rPr>
           <w:rFonts w:ascii="Lucida Sans Unicode" w:hAnsi="Lucida Sans Unicode" w:cs="Lucida Sans Unicode"/>
+          <w:noProof/>
           <w:color w:val="808080"/>
           <w:sz w:val="28"/>
           <w:szCs w:val="28"/>
-          <w:lang w:eastAsia="zh-TW"/>
-        </w:rPr>
-        <w:pict>
-          <v:shapetype id="_x0000_t202" coordsize="21600,21600" o:spt="202" path="m,l,21600r21600,l21600,xe">
-            <v:stroke joinstyle="miter"/>
-            <v:path gradientshapeok="t" o:connecttype="rect"/>
-          </v:shapetype>
-          <v:shape id="Text Box 3" o:spid="_x0000_s1027" type="#_x0000_t202" style="position:absolute;margin-left:-77.35pt;margin-top:-75.2pt;width:620.05pt;height:796.25pt;z-index:-251659265;visibility:visible" fillcolor="#272727 [2749]" stroked="f">
-            <v:textbox style="mso-next-textbox:#Text Box 3;mso-rotate-with-shape:t">
-              <w:txbxContent>
-                <w:p/>
-              </w:txbxContent>
-            </v:textbox>
-          </v:shape>
-        </w:pict>
+        </w:rPr>
+        <mc:AlternateContent>
+          <mc:Choice Requires="wps">
+            <w:drawing>
+              <wp:anchor distT="0" distB="0" distL="114300" distR="114300" simplePos="0" relativeHeight="251657215" behindDoc="1" locked="0" layoutInCell="1" allowOverlap="1">
+                <wp:simplePos x="0" y="0"/>
+                <wp:positionH relativeFrom="column">
+                  <wp:posOffset>-982345</wp:posOffset>
+                </wp:positionH>
+                <wp:positionV relativeFrom="paragraph">
+                  <wp:posOffset>-955040</wp:posOffset>
+                </wp:positionV>
+                <wp:extent cx="7874635" cy="10112375"/>
+                <wp:effectExtent l="0" t="0" r="3810" b="0"/>
+                <wp:wrapNone/>
+                <wp:docPr id="2" name="Text Box 3"/>
+                <wp:cNvGraphicFramePr>
+                  <a:graphicFrameLocks xmlns:a="http://schemas.openxmlformats.org/drawingml/2006/main"/>
+                </wp:cNvGraphicFramePr>
+                <a:graphic xmlns:a="http://schemas.openxmlformats.org/drawingml/2006/main">
+                  <a:graphicData uri="http://schemas.microsoft.com/office/word/2010/wordprocessingShape">
+                    <wps:wsp>
+                      <wps:cNvSpPr txBox="1">
+                        <a:spLocks noChangeArrowheads="1"/>
+                      </wps:cNvSpPr>
+                      <wps:spPr bwMode="auto">
+                        <a:xfrm>
+                          <a:off x="0" y="0"/>
+                          <a:ext cx="7874635" cy="10112375"/>
+                        </a:xfrm>
+                        <a:prstGeom prst="rect">
+                          <a:avLst/>
+                        </a:prstGeom>
+                        <a:solidFill>
+                          <a:schemeClr val="tx1">
+                            <a:lumMod val="85000"/>
+                            <a:lumOff val="15000"/>
+                          </a:schemeClr>
+                        </a:solidFill>
+                        <a:ln>
+                          <a:noFill/>
+                        </a:ln>
+                        <a:extLst>
+                          <a:ext uri="{91240B29-F687-4F45-9708-019B960494DF}">
+                            <a14:hiddenLine xmlns:a14="http://schemas.microsoft.com/office/drawing/2010/main" w="9525">
+                              <a:solidFill>
+                                <a:srgbClr val="000000"/>
+                              </a:solidFill>
+                              <a:miter lim="800000"/>
+                              <a:headEnd/>
+                              <a:tailEnd/>
+                            </a14:hiddenLine>
+                          </a:ext>
+                        </a:extLst>
+                      </wps:spPr>
+                      <wps:txbx>
+                        <w:txbxContent>
+                          <w:p/>
+                        </w:txbxContent>
+                      </wps:txbx>
+                      <wps:bodyPr rot="0" vert="horz" wrap="square" lIns="91440" tIns="45720" rIns="91440" bIns="45720" anchor="t" anchorCtr="0">
+                        <a:noAutofit/>
+                      </wps:bodyPr>
+                    </wps:wsp>
+                  </a:graphicData>
+                </a:graphic>
+                <wp14:sizeRelH relativeFrom="page">
+                  <wp14:pctWidth>0</wp14:pctWidth>
+                </wp14:sizeRelH>
+                <wp14:sizeRelV relativeFrom="page">
+                  <wp14:pctHeight>0</wp14:pctHeight>
+                </wp14:sizeRelV>
+              </wp:anchor>
+            </w:drawing>
+          </mc:Choice>
+          <mc:Fallback>
+            <w:pict>
+              <v:shapetype id="_x0000_t202" coordsize="21600,21600" o:spt="202" path="m,l,21600r21600,l21600,xe">
+                <v:stroke joinstyle="miter"/>
+                <v:path gradientshapeok="t" o:connecttype="rect"/>
+              </v:shapetype>
+              <v:shape id="Text Box 3" o:spid="_x0000_s1026" type="#_x0000_t202" style="position:absolute;margin-left:-77.35pt;margin-top:-75.2pt;width:620.05pt;height:796.25pt;z-index:-251659265;visibility:visible;mso-wrap-style:square;mso-width-percent:0;mso-height-percent:0;mso-wrap-distance-left:9pt;mso-wrap-distance-top:0;mso-wrap-distance-right:9pt;mso-wrap-distance-bottom:0;mso-position-horizontal:absolute;mso-position-horizontal-relative:text;mso-position-vertical:absolute;mso-position-vertical-relative:text;mso-width-percent:0;mso-height-percent:0;mso-width-relative:page;mso-height-relative:page;v-text-anchor:top" o:gfxdata="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" fillcolor="#272727 [2749]" stroked="f">
+                <v:textbox>
+                  <w:txbxContent>
+                    <w:p/>
+                  </w:txbxContent>
+                </v:textbox>
+              </v:shape>
+            </w:pict>
+          </mc:Fallback>
+        </mc:AlternateContent>
       </w:r>
     </w:p>
     <w:p>
@@ -117,27 +194,95 @@
       <w:r>
         <w:rPr>
           <w:rFonts w:ascii="Lucida Sans Unicode" w:hAnsi="Lucida Sans Unicode" w:cs="Lucida Sans Unicode"/>
+          <w:noProof/>
           <w:color w:val="92D050"/>
           <w:kern w:val="3"/>
           <w:sz w:val="96"/>
           <w:szCs w:val="96"/>
         </w:rPr>
-        <w:pict>
-          <v:shapetype id="_x0000_t34" coordsize="21600,21600" o:spt="34" o:oned="t" adj="10800" path="m,l@0,0@0,21600,21600,21600e" filled="f">
-            <v:stroke joinstyle="miter"/>
-            <v:formulas>
-              <v:f eqn="val #0"/>
-            </v:formulas>
-            <v:path arrowok="t" fillok="f" o:connecttype="none"/>
-            <v:handles>
-              <v:h position="#0,center"/>
-            </v:handles>
-            <o:lock v:ext="edit" shapetype="t"/>
-          </v:shapetype>
-          <v:shape id="AutoShape 2" o:spid="_x0000_s1028" type="#_x0000_t34" style="position:absolute;margin-left:244.45pt;margin-top:8.6pt;width:230pt;height:.05pt;z-index:251658240;visibility:visible" o:connectortype="elbow" adj=",-157269600,-29367" strokecolor="#7f7f7f" strokeweight=".26467mm">
-            <v:stroke joinstyle="round"/>
-          </v:shape>
-        </w:pict>
+        <mc:AlternateContent>
+          <mc:Choice Requires="wps">
+            <w:drawing>
+              <wp:anchor distT="0" distB="0" distL="114300" distR="114300" simplePos="0" relativeHeight="251658240" behindDoc="0" locked="0" layoutInCell="1" allowOverlap="1">
+                <wp:simplePos x="0" y="0"/>
+                <wp:positionH relativeFrom="column">
+                  <wp:posOffset>3104515</wp:posOffset>
+                </wp:positionH>
+                <wp:positionV relativeFrom="paragraph">
+                  <wp:posOffset>109220</wp:posOffset>
+                </wp:positionV>
+                <wp:extent cx="2921000" cy="635"/>
+                <wp:effectExtent l="8890" t="13970" r="13335" b="13970"/>
+                <wp:wrapNone/>
+                <wp:docPr id="1" name="AutoShape 2"/>
+                <wp:cNvGraphicFramePr>
+                  <a:graphicFrameLocks xmlns:a="http://schemas.openxmlformats.org/drawingml/2006/main"/>
+                </wp:cNvGraphicFramePr>
+                <a:graphic xmlns:a="http://schemas.openxmlformats.org/drawingml/2006/main">
+                  <a:graphicData uri="http://schemas.microsoft.com/office/word/2010/wordprocessingShape">
+                    <wps:wsp>
+                      <wps:cNvCnPr>
+                        <a:cxnSpLocks noChangeShapeType="1"/>
+                      </wps:cNvCnPr>
+                      <wps:spPr bwMode="auto">
+                        <a:xfrm>
+                          <a:off x="0" y="0"/>
+                          <a:ext cx="2921000" cy="635"/>
+                        </a:xfrm>
+                        <a:prstGeom prst="bentConnector3">
+                          <a:avLst>
+                            <a:gd name="adj1" fmla="val 50000"/>
+                          </a:avLst>
+                        </a:prstGeom>
+                        <a:noFill/>
+                        <a:ln w="9528">
+                          <a:solidFill>
+                            <a:srgbClr val="7F7F7F"/>
+                          </a:solidFill>
+                          <a:round/>
+                          <a:headEnd/>
+                          <a:tailEnd/>
+                        </a:ln>
+                        <a:extLst>
+                          <a:ext uri="{909E8E84-426E-40DD-AFC4-6F175D3DCCD1}">
+                            <a14:hiddenFill xmlns:a14="http://schemas.microsoft.com/office/drawing/2010/main">
+                              <a:noFill/>
+                            </a14:hiddenFill>
+                          </a:ext>
+                        </a:extLst>
+                      </wps:spPr>
+                      <wps:bodyPr/>
+                    </wps:wsp>
+                  </a:graphicData>
+                </a:graphic>
+                <wp14:sizeRelH relativeFrom="page">
+                  <wp14:pctWidth>0</wp14:pctWidth>
+                </wp14:sizeRelH>
+                <wp14:sizeRelV relativeFrom="page">
+                  <wp14:pctHeight>0</wp14:pctHeight>
+                </wp14:sizeRelV>
+              </wp:anchor>
+            </w:drawing>
+          </mc:Choice>
+          <mc:Fallback>
+            <w:pict>
+              <v:shapetype id="_x0000_t34" coordsize="21600,21600" o:spt="34" o:oned="t" adj="10800" path="m,l@0,0@0,21600,21600,21600e" filled="f">
+                <v:stroke joinstyle="miter"/>
+                <v:formulas>
+                  <v:f eqn="val #0"/>
+                </v:formulas>
+                <v:path arrowok="t" fillok="f" o:connecttype="none"/>
+                <v:handles>
+                  <v:h position="#0,center"/>
+                </v:handles>
+                <o:lock v:ext="edit" shapetype="t"/>
+              </v:shapetype>
+              <v:shape id="AutoShape 2" o:spid="_x0000_s1026" type="#_x0000_t34" style="position:absolute;margin-left:244.45pt;margin-top:8.6pt;width:230pt;height:.05pt;z-index:251658240;visibility:visible;mso-wrap-style:square;mso-width-percent:0;mso-height-percent:0;mso-wrap-distance-left:9pt;mso-wrap-distance-top:0;mso-wrap-distance-right:9pt;mso-wrap-distance-bottom:0;mso-position-horizontal:absolute;mso-position-horizontal-relative:text;mso-position-vertical:absolute;mso-position-vertical-relative:text;mso-width-percent:0;mso-height-percent:0;mso-width-relative:page;mso-height-relative:page" o:gfxdata="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" strokecolor="#7f7f7f" strokeweight=".26467mm">
+                <v:stroke joinstyle="round"/>
+              </v:shape>
+            </w:pict>
+          </mc:Fallback>
+        </mc:AlternateContent>
       </w:r>
       <w:r>
         <w:rPr>
@@ -4314,6 +4459,416 @@
     <w:p>
       <w:pPr>
         <w:spacing w:after="0" w:line="240" w:lineRule="auto"/>
+        <w:ind w:left="360"/>
+        <w:rPr>
+          <w:rFonts w:ascii="Lucida Sans Unicode" w:hAnsi="Lucida Sans Unicode" w:cs="Lucida Sans Unicode"/>
+          <w:iCs/>
+          <w:sz w:val="20"/>
+        </w:rPr>
+      </w:pPr>
+    </w:p>
+    <w:p>
+      <w:pPr>
+        <w:spacing w:after="0" w:line="240" w:lineRule="auto"/>
+        <w:ind w:left="360"/>
+        <w:rPr>
+          <w:rFonts w:ascii="Lucida Sans Unicode" w:hAnsi="Lucida Sans Unicode" w:cs="Lucida Sans Unicode"/>
+          <w:b/>
+          <w:iCs/>
+          <w:sz w:val="20"/>
+        </w:rPr>
+      </w:pPr>
+      <w:r>
+        <w:rPr>
+          <w:rFonts w:ascii="Lucida Sans Unicode" w:hAnsi="Lucida Sans Unicode" w:cs="Lucida Sans Unicode"/>
+          <w:b/>
+          <w:iCs/>
+          <w:sz w:val="20"/>
+        </w:rPr>
+        <w:t>Chameleon</w:t>
+      </w:r>
+    </w:p>
+    <w:p>
+      <w:pPr>
+        <w:spacing w:after="0" w:line="240" w:lineRule="auto"/>
+        <w:ind w:left="360"/>
+        <w:rPr>
+          <w:rFonts w:ascii="Lucida Sans Unicode" w:hAnsi="Lucida Sans Unicode" w:cs="Lucida Sans Unicode"/>
+          <w:iCs/>
+          <w:sz w:val="20"/>
+        </w:rPr>
+      </w:pPr>
+      <w:r>
+        <w:rPr>
+          <w:rFonts w:ascii="Lucida Sans Unicode" w:hAnsi="Lucida Sans Unicode" w:cs="Lucida Sans Unicode"/>
+          <w:iCs/>
+          <w:sz w:val="20"/>
+        </w:rPr>
+        <w:t xml:space="preserve">Chameleon </w:t>
+      </w:r>
+      <w:r>
+        <w:rPr>
+          <w:rFonts w:ascii="Lucida Sans Unicode" w:hAnsi="Lucida Sans Unicode" w:cs="Lucida Sans Unicode"/>
+          <w:iCs/>
+          <w:sz w:val="20"/>
+        </w:rPr>
+        <w:t>is</w:t>
+      </w:r>
+      <w:r>
+        <w:rPr>
+          <w:rFonts w:ascii="Lucida Sans Unicode" w:hAnsi="Lucida Sans Unicode" w:cs="Lucida Sans Unicode"/>
+          <w:iCs/>
+          <w:sz w:val="20"/>
+        </w:rPr>
+        <w:t xml:space="preserve"> a similar project</w:t>
+      </w:r>
+      <w:r>
+        <w:rPr>
+          <w:rFonts w:ascii="Lucida Sans Unicode" w:hAnsi="Lucida Sans Unicode" w:cs="Lucida Sans Unicode"/>
+          <w:iCs/>
+          <w:sz w:val="20"/>
+        </w:rPr>
+        <w:t xml:space="preserve"> which was </w:t>
+      </w:r>
+      <w:r>
+        <w:rPr>
+          <w:rFonts w:ascii="Lucida Sans Unicode" w:hAnsi="Lucida Sans Unicode" w:cs="Lucida Sans Unicode"/>
+          <w:iCs/>
+          <w:sz w:val="20"/>
+        </w:rPr>
+        <w:t xml:space="preserve">designed specifically to be a precursor for Pong.0. It is a single-sensor beverage coaster which lights up when a cup </w:t>
+      </w:r>
+      <w:r>
+        <w:rPr>
+          <w:rFonts w:ascii="Lucida Sans Unicode" w:hAnsi="Lucida Sans Unicode" w:cs="Lucida Sans Unicode"/>
+          <w:iCs/>
+          <w:sz w:val="20"/>
+        </w:rPr>
+        <w:t xml:space="preserve">containing liquid </w:t>
+      </w:r>
+      <w:r>
+        <w:rPr>
+          <w:rFonts w:ascii="Lucida Sans Unicode" w:hAnsi="Lucida Sans Unicode" w:cs="Lucida Sans Unicode"/>
+          <w:iCs/>
+          <w:sz w:val="20"/>
+        </w:rPr>
+        <w:t>is placed on it.</w:t>
+      </w:r>
+    </w:p>
+    <w:p>
+      <w:pPr>
+        <w:spacing w:after="0" w:line="240" w:lineRule="auto"/>
+        <w:ind w:left="360"/>
+        <w:rPr>
+          <w:rFonts w:ascii="Lucida Sans Unicode" w:hAnsi="Lucida Sans Unicode" w:cs="Lucida Sans Unicode"/>
+          <w:iCs/>
+          <w:sz w:val="20"/>
+        </w:rPr>
+      </w:pPr>
+    </w:p>
+    <w:p>
+      <w:pPr>
+        <w:spacing w:after="0" w:line="240" w:lineRule="auto"/>
+        <w:ind w:left="360"/>
+        <w:rPr>
+          <w:rFonts w:ascii="Lucida Sans Unicode" w:hAnsi="Lucida Sans Unicode" w:cs="Lucida Sans Unicode"/>
+          <w:iCs/>
+          <w:sz w:val="20"/>
+          <w:u w:val="single"/>
+        </w:rPr>
+      </w:pPr>
+      <w:r>
+        <w:rPr>
+          <w:rFonts w:ascii="Lucida Sans Unicode" w:hAnsi="Lucida Sans Unicode" w:cs="Lucida Sans Unicode"/>
+          <w:iCs/>
+          <w:sz w:val="20"/>
+          <w:u w:val="single"/>
+        </w:rPr>
+        <w:t>Similarities</w:t>
+      </w:r>
+    </w:p>
+    <w:p>
+      <w:pPr>
+        <w:spacing w:after="0" w:line="240" w:lineRule="auto"/>
+        <w:ind w:left="360"/>
+        <w:rPr>
+          <w:rFonts w:ascii="Lucida Sans Unicode" w:hAnsi="Lucida Sans Unicode" w:cs="Lucida Sans Unicode"/>
+          <w:iCs/>
+          <w:sz w:val="20"/>
+        </w:rPr>
+      </w:pPr>
+      <w:r>
+        <w:rPr>
+          <w:rFonts w:ascii="Lucida Sans Unicode" w:hAnsi="Lucida Sans Unicode" w:cs="Lucida Sans Unicode"/>
+          <w:iCs/>
+          <w:sz w:val="20"/>
+        </w:rPr>
+        <w:t>Uses Atmel’s QTouch library</w:t>
+      </w:r>
+    </w:p>
+    <w:p>
+      <w:pPr>
+        <w:spacing w:after="0" w:line="240" w:lineRule="auto"/>
+        <w:ind w:left="360"/>
+        <w:rPr>
+          <w:rFonts w:ascii="Lucida Sans Unicode" w:hAnsi="Lucida Sans Unicode" w:cs="Lucida Sans Unicode"/>
+          <w:iCs/>
+          <w:sz w:val="20"/>
+        </w:rPr>
+      </w:pPr>
+      <w:r>
+        <w:rPr>
+          <w:rFonts w:ascii="Lucida Sans Unicode" w:hAnsi="Lucida Sans Unicode" w:cs="Lucida Sans Unicode"/>
+          <w:iCs/>
+          <w:sz w:val="20"/>
+        </w:rPr>
+        <w:t>Uses the QMatrix method of sensor polling</w:t>
+      </w:r>
+    </w:p>
+    <w:p>
+      <w:pPr>
+        <w:spacing w:after="0" w:line="240" w:lineRule="auto"/>
+        <w:ind w:left="360"/>
+        <w:rPr>
+          <w:rFonts w:ascii="Lucida Sans Unicode" w:hAnsi="Lucida Sans Unicode" w:cs="Lucida Sans Unicode"/>
+          <w:iCs/>
+          <w:sz w:val="20"/>
+        </w:rPr>
+      </w:pPr>
+      <w:r>
+        <w:rPr>
+          <w:rFonts w:ascii="Lucida Sans Unicode" w:hAnsi="Lucida Sans Unicode" w:cs="Lucida Sans Unicode"/>
+          <w:iCs/>
+          <w:sz w:val="20"/>
+        </w:rPr>
+        <w:t>Makes us of the same type of RGB LEDs</w:t>
+      </w:r>
+    </w:p>
+    <w:p>
+      <w:pPr>
+        <w:spacing w:after="0" w:line="240" w:lineRule="auto"/>
+        <w:rPr>
+          <w:rFonts w:ascii="Lucida Sans Unicode" w:hAnsi="Lucida Sans Unicode" w:cs="Lucida Sans Unicode"/>
+          <w:iCs/>
+          <w:sz w:val="20"/>
+        </w:rPr>
+      </w:pPr>
+    </w:p>
+    <w:p>
+      <w:pPr>
+        <w:spacing w:after="0" w:line="240" w:lineRule="auto"/>
+        <w:ind w:left="360"/>
+        <w:rPr>
+          <w:rFonts w:ascii="Lucida Sans Unicode" w:hAnsi="Lucida Sans Unicode" w:cs="Lucida Sans Unicode"/>
+          <w:iCs/>
+          <w:sz w:val="20"/>
+          <w:u w:val="single"/>
+        </w:rPr>
+      </w:pPr>
+      <w:r>
+        <w:rPr>
+          <w:rFonts w:ascii="Lucida Sans Unicode" w:hAnsi="Lucida Sans Unicode" w:cs="Lucida Sans Unicode"/>
+          <w:iCs/>
+          <w:sz w:val="20"/>
+          <w:u w:val="single"/>
+        </w:rPr>
+        <w:t>Differences</w:t>
+      </w:r>
+    </w:p>
+    <w:p>
+      <w:pPr>
+        <w:spacing w:after="0" w:line="240" w:lineRule="auto"/>
+        <w:ind w:left="360"/>
+        <w:rPr>
+          <w:rFonts w:ascii="Lucida Sans Unicode" w:hAnsi="Lucida Sans Unicode" w:cs="Lucida Sans Unicode"/>
+          <w:iCs/>
+          <w:sz w:val="20"/>
+        </w:rPr>
+      </w:pPr>
+      <w:r>
+        <w:rPr>
+          <w:rFonts w:ascii="Lucida Sans Unicode" w:hAnsi="Lucida Sans Unicode" w:cs="Lucida Sans Unicode"/>
+          <w:iCs/>
+          <w:sz w:val="20"/>
+        </w:rPr>
+        <w:t>Chameleon</w:t>
+      </w:r>
+      <w:r>
+        <w:rPr>
+          <w:rFonts w:ascii="Lucida Sans Unicode" w:hAnsi="Lucida Sans Unicode" w:cs="Lucida Sans Unicode"/>
+          <w:iCs/>
+          <w:sz w:val="20"/>
+        </w:rPr>
+        <w:t xml:space="preserve"> makes use of </w:t>
+      </w:r>
+      <w:r>
+        <w:rPr>
+          <w:rFonts w:ascii="Lucida Sans Unicode" w:hAnsi="Lucida Sans Unicode" w:cs="Lucida Sans Unicode"/>
+          <w:iCs/>
+          <w:sz w:val="20"/>
+        </w:rPr>
+        <w:t xml:space="preserve">AVR </w:t>
+      </w:r>
+      <w:r>
+        <w:rPr>
+          <w:rFonts w:ascii="Lucida Sans Unicode" w:hAnsi="Lucida Sans Unicode" w:cs="Lucida Sans Unicode"/>
+          <w:iCs/>
+          <w:sz w:val="20"/>
+        </w:rPr>
+        <w:t>ATTiny microcontroller</w:t>
+      </w:r>
+      <w:r>
+        <w:rPr>
+          <w:rFonts w:ascii="Lucida Sans Unicode" w:hAnsi="Lucida Sans Unicode" w:cs="Lucida Sans Unicode"/>
+          <w:iCs/>
+          <w:sz w:val="20"/>
+        </w:rPr>
+        <w:t>, rather than AVR XMega</w:t>
+      </w:r>
+    </w:p>
+    <w:p>
+      <w:pPr>
+        <w:spacing w:after="0" w:line="240" w:lineRule="auto"/>
+        <w:ind w:left="360"/>
+        <w:rPr>
+          <w:rFonts w:ascii="Lucida Sans Unicode" w:hAnsi="Lucida Sans Unicode" w:cs="Lucida Sans Unicode"/>
+          <w:iCs/>
+          <w:sz w:val="20"/>
+        </w:rPr>
+      </w:pPr>
+      <w:r>
+        <w:rPr>
+          <w:rFonts w:ascii="Lucida Sans Unicode" w:hAnsi="Lucida Sans Unicode" w:cs="Lucida Sans Unicode"/>
+          <w:iCs/>
+          <w:sz w:val="20"/>
+        </w:rPr>
+        <w:t>Uses different LED driver</w:t>
+      </w:r>
+    </w:p>
+    <w:p>
+      <w:pPr>
+        <w:spacing w:after="0" w:line="240" w:lineRule="auto"/>
+        <w:ind w:left="360"/>
+        <w:rPr>
+          <w:rFonts w:ascii="Lucida Sans Unicode" w:hAnsi="Lucida Sans Unicode" w:cs="Lucida Sans Unicode"/>
+          <w:iCs/>
+          <w:sz w:val="20"/>
+        </w:rPr>
+      </w:pPr>
+    </w:p>
+    <w:p>
+      <w:pPr>
+        <w:spacing w:after="0" w:line="240" w:lineRule="auto"/>
+        <w:ind w:left="360"/>
+        <w:rPr>
+          <w:rFonts w:ascii="Lucida Sans Unicode" w:hAnsi="Lucida Sans Unicode" w:cs="Lucida Sans Unicode"/>
+          <w:iCs/>
+          <w:sz w:val="20"/>
+        </w:rPr>
+      </w:pPr>
+      <w:r>
+        <w:rPr>
+          <w:rFonts w:ascii="Lucida Sans Unicode" w:hAnsi="Lucida Sans Unicode" w:cs="Lucida Sans Unicode"/>
+          <w:iCs/>
+          <w:sz w:val="20"/>
+        </w:rPr>
+        <w:t>During the development of Chameleon, I learned an incredible amount of information:</w:t>
+      </w:r>
+    </w:p>
+    <w:p>
+      <w:pPr>
+        <w:pStyle w:val="ListParagraph"/>
+        <w:numPr>
+          <w:ilvl w:val="0"/>
+          <w:numId w:val="15"/>
+        </w:numPr>
+        <w:spacing w:after="0" w:line="240" w:lineRule="auto"/>
+        <w:rPr>
+          <w:rFonts w:ascii="Lucida Sans Unicode" w:hAnsi="Lucida Sans Unicode" w:cs="Lucida Sans Unicode"/>
+          <w:iCs/>
+          <w:sz w:val="20"/>
+        </w:rPr>
+      </w:pPr>
+      <w:r>
+        <w:rPr>
+          <w:rFonts w:ascii="Lucida Sans Unicode" w:hAnsi="Lucida Sans Unicode" w:cs="Lucida Sans Unicode"/>
+          <w:iCs/>
+          <w:sz w:val="20"/>
+        </w:rPr>
+        <w:t>Effectively implementing LED drivers into a design</w:t>
+      </w:r>
+    </w:p>
+    <w:p>
+      <w:pPr>
+        <w:pStyle w:val="ListParagraph"/>
+        <w:numPr>
+          <w:ilvl w:val="0"/>
+          <w:numId w:val="15"/>
+        </w:numPr>
+        <w:spacing w:after="0" w:line="240" w:lineRule="auto"/>
+        <w:rPr>
+          <w:rFonts w:ascii="Lucida Sans Unicode" w:hAnsi="Lucida Sans Unicode" w:cs="Lucida Sans Unicode"/>
+          <w:iCs/>
+          <w:sz w:val="20"/>
+        </w:rPr>
+      </w:pPr>
+      <w:r>
+        <w:rPr>
+          <w:rFonts w:ascii="Lucida Sans Unicode" w:hAnsi="Lucida Sans Unicode" w:cs="Lucida Sans Unicode"/>
+          <w:iCs/>
+          <w:sz w:val="20"/>
+        </w:rPr>
+        <w:t>Battery management with USB</w:t>
+      </w:r>
+    </w:p>
+    <w:p>
+      <w:pPr>
+        <w:pStyle w:val="ListParagraph"/>
+        <w:numPr>
+          <w:ilvl w:val="0"/>
+          <w:numId w:val="15"/>
+        </w:numPr>
+        <w:spacing w:after="0" w:line="240" w:lineRule="auto"/>
+        <w:rPr>
+          <w:rFonts w:ascii="Lucida Sans Unicode" w:hAnsi="Lucida Sans Unicode" w:cs="Lucida Sans Unicode"/>
+          <w:iCs/>
+          <w:sz w:val="20"/>
+        </w:rPr>
+      </w:pPr>
+      <w:r>
+        <w:rPr>
+          <w:rFonts w:ascii="Lucida Sans Unicode" w:hAnsi="Lucida Sans Unicode" w:cs="Lucida Sans Unicode"/>
+          <w:iCs/>
+          <w:sz w:val="20"/>
+        </w:rPr>
+        <w:t>Using Atmel’s QMatrix Technology</w:t>
+      </w:r>
+    </w:p>
+    <w:p>
+      <w:pPr>
+        <w:spacing w:after="0" w:line="240" w:lineRule="auto"/>
+        <w:ind w:left="360"/>
+        <w:rPr>
+          <w:rFonts w:ascii="Lucida Sans Unicode" w:hAnsi="Lucida Sans Unicode" w:cs="Lucida Sans Unicode"/>
+          <w:iCs/>
+          <w:sz w:val="20"/>
+        </w:rPr>
+      </w:pPr>
+    </w:p>
+    <w:p>
+      <w:pPr>
+        <w:spacing w:after="0" w:line="240" w:lineRule="auto"/>
+        <w:ind w:left="360"/>
+        <w:rPr>
+          <w:rFonts w:ascii="Lucida Sans Unicode" w:hAnsi="Lucida Sans Unicode" w:cs="Lucida Sans Unicode"/>
+          <w:iCs/>
+          <w:sz w:val="20"/>
+        </w:rPr>
+      </w:pPr>
+    </w:p>
+    <w:p>
+      <w:pPr>
+        <w:spacing w:after="0" w:line="240" w:lineRule="auto"/>
         <w:rPr>
           <w:rFonts w:ascii="Lucida Sans Unicode" w:hAnsi="Lucida Sans Unicode" w:cs="Lucida Sans Unicode"/>
           <w:i/>
@@ -4501,6 +5056,136 @@
     <w:p>
       <w:pPr>
         <w:spacing w:after="0" w:line="240" w:lineRule="auto"/>
+        <w:ind w:left="360"/>
+        <w:rPr>
+          <w:rFonts w:ascii="Lucida Sans Unicode" w:hAnsi="Lucida Sans Unicode" w:cs="Lucida Sans Unicode"/>
+          <w:sz w:val="20"/>
+        </w:rPr>
+      </w:pPr>
+    </w:p>
+    <w:p>
+      <w:pPr>
+        <w:spacing w:after="0" w:line="240" w:lineRule="auto"/>
+        <w:ind w:left="360"/>
+        <w:rPr>
+          <w:rFonts w:ascii="Lucida Sans Unicode" w:hAnsi="Lucida Sans Unicode" w:cs="Lucida Sans Unicode"/>
+          <w:sz w:val="20"/>
+        </w:rPr>
+      </w:pPr>
+      <w:r>
+        <w:rPr>
+          <w:rFonts w:ascii="Lucida Sans Unicode" w:hAnsi="Lucida Sans Unicode" w:cs="Lucida Sans Unicode"/>
+          <w:b/>
+          <w:sz w:val="20"/>
+        </w:rPr>
+        <w:t>Risk</w:t>
+      </w:r>
+      <w:r>
+        <w:rPr>
+          <w:rFonts w:ascii="Lucida Sans Unicode" w:hAnsi="Lucida Sans Unicode" w:cs="Lucida Sans Unicode"/>
+          <w:sz w:val="20"/>
+        </w:rPr>
+        <w:t>: The project funding is unsuccessful</w:t>
+      </w:r>
+    </w:p>
+    <w:p>
+      <w:pPr>
+        <w:spacing w:after="0" w:line="240" w:lineRule="auto"/>
+        <w:ind w:left="360"/>
+        <w:rPr>
+          <w:rFonts w:ascii="Lucida Sans Unicode" w:hAnsi="Lucida Sans Unicode" w:cs="Lucida Sans Unicode"/>
+          <w:sz w:val="20"/>
+        </w:rPr>
+      </w:pPr>
+      <w:r>
+        <w:rPr>
+          <w:rFonts w:ascii="Lucida Sans Unicode" w:hAnsi="Lucida Sans Unicode" w:cs="Lucida Sans Unicode"/>
+          <w:b/>
+          <w:sz w:val="20"/>
+        </w:rPr>
+        <w:t>Probability</w:t>
+      </w:r>
+      <w:r>
+        <w:rPr>
+          <w:rFonts w:ascii="Lucida Sans Unicode" w:hAnsi="Lucida Sans Unicode" w:cs="Lucida Sans Unicode"/>
+          <w:sz w:val="20"/>
+        </w:rPr>
+        <w:t>: Possible</w:t>
+      </w:r>
+    </w:p>
+    <w:p>
+      <w:pPr>
+        <w:spacing w:after="0" w:line="240" w:lineRule="auto"/>
+        <w:ind w:left="360"/>
+        <w:rPr>
+          <w:rFonts w:ascii="Lucida Sans Unicode" w:hAnsi="Lucida Sans Unicode" w:cs="Lucida Sans Unicode"/>
+          <w:sz w:val="20"/>
+        </w:rPr>
+      </w:pPr>
+      <w:r>
+        <w:rPr>
+          <w:rFonts w:ascii="Lucida Sans Unicode" w:hAnsi="Lucida Sans Unicode" w:cs="Lucida Sans Unicode"/>
+          <w:b/>
+          <w:sz w:val="20"/>
+        </w:rPr>
+        <w:t>Impact</w:t>
+      </w:r>
+      <w:r>
+        <w:rPr>
+          <w:rFonts w:ascii="Lucida Sans Unicode" w:hAnsi="Lucida Sans Unicode" w:cs="Lucida Sans Unicode"/>
+          <w:sz w:val="20"/>
+        </w:rPr>
+        <w:t>: Only impact is that the amount of money and time spent of prototyping and marketing will have been somewhat wasted. The resulting experience will still be valuable.</w:t>
+      </w:r>
+    </w:p>
+    <w:p>
+      <w:pPr>
+        <w:spacing w:after="0" w:line="240" w:lineRule="auto"/>
+        <w:ind w:left="360"/>
+        <w:rPr>
+          <w:rFonts w:ascii="Lucida Sans Unicode" w:hAnsi="Lucida Sans Unicode" w:cs="Lucida Sans Unicode"/>
+          <w:sz w:val="20"/>
+        </w:rPr>
+      </w:pPr>
+      <w:r>
+        <w:rPr>
+          <w:rFonts w:ascii="Lucida Sans Unicode" w:hAnsi="Lucida Sans Unicode" w:cs="Lucida Sans Unicode"/>
+          <w:b/>
+          <w:sz w:val="20"/>
+        </w:rPr>
+        <w:t>Mitigation</w:t>
+      </w:r>
+      <w:r>
+        <w:rPr>
+          <w:rFonts w:ascii="Lucida Sans Unicode" w:hAnsi="Lucida Sans Unicode" w:cs="Lucida Sans Unicode"/>
+          <w:sz w:val="20"/>
+        </w:rPr>
+        <w:t>: Be sure to look at lessons learned from successful and unsuccessful crowdfunding ventures. Be sure to engage my entire network of family, friends, coworkers and acquaintances.</w:t>
+      </w:r>
+    </w:p>
+    <w:p>
+      <w:pPr>
+        <w:spacing w:after="0" w:line="240" w:lineRule="auto"/>
+        <w:ind w:left="360"/>
+        <w:rPr>
+          <w:rFonts w:ascii="Lucida Sans Unicode" w:hAnsi="Lucida Sans Unicode" w:cs="Lucida Sans Unicode"/>
+          <w:sz w:val="20"/>
+        </w:rPr>
+      </w:pPr>
+    </w:p>
+    <w:p>
+      <w:pPr>
+        <w:spacing w:after="0" w:line="240" w:lineRule="auto"/>
+        <w:ind w:left="360"/>
+        <w:rPr>
+          <w:rFonts w:ascii="Lucida Sans Unicode" w:hAnsi="Lucida Sans Unicode" w:cs="Lucida Sans Unicode"/>
+          <w:sz w:val="20"/>
+        </w:rPr>
+      </w:pPr>
+    </w:p>
+    <w:p>
+      <w:pPr>
+        <w:spacing w:after="0" w:line="240" w:lineRule="auto"/>
         <w:rPr>
           <w:rFonts w:ascii="Lucida Sans Unicode" w:hAnsi="Lucida Sans Unicode" w:cs="Lucida Sans Unicode"/>
         </w:rPr>
@@ -4513,7 +5198,6 @@
       <w:bookmarkStart w:id="12" w:name="_Toc511208472"/>
       <w:bookmarkStart w:id="13" w:name="_Toc365815807"/>
       <w:r>
-        <w:lastRenderedPageBreak/>
         <w:t>Deliverables produced</w:t>
       </w:r>
       <w:bookmarkEnd w:id="12"/>
@@ -4557,6 +5241,135 @@
     <w:p>
       <w:pPr>
         <w:spacing w:after="0" w:line="240" w:lineRule="auto"/>
+        <w:ind w:left="360"/>
+        <w:rPr>
+          <w:rFonts w:ascii="Lucida Sans Unicode" w:hAnsi="Lucida Sans Unicode" w:cs="Lucida Sans Unicode"/>
+          <w:sz w:val="20"/>
+        </w:rPr>
+      </w:pPr>
+    </w:p>
+    <w:p>
+      <w:pPr>
+        <w:spacing w:after="0" w:line="240" w:lineRule="auto"/>
+        <w:ind w:left="360"/>
+        <w:rPr>
+          <w:rFonts w:ascii="Lucida Sans Unicode" w:hAnsi="Lucida Sans Unicode" w:cs="Lucida Sans Unicode"/>
+          <w:sz w:val="20"/>
+        </w:rPr>
+      </w:pPr>
+      <w:r>
+        <w:rPr>
+          <w:rFonts w:ascii="Lucida Sans Unicode" w:hAnsi="Lucida Sans Unicode" w:cs="Lucida Sans Unicode"/>
+          <w:sz w:val="20"/>
+        </w:rPr>
+        <w:t>The final manufactured product will include:</w:t>
+      </w:r>
+    </w:p>
+    <w:p>
+      <w:pPr>
+        <w:pStyle w:val="ListParagraph"/>
+        <w:numPr>
+          <w:ilvl w:val="0"/>
+          <w:numId w:val="13"/>
+        </w:numPr>
+        <w:spacing w:after="0" w:line="240" w:lineRule="auto"/>
+        <w:rPr>
+          <w:rFonts w:ascii="Lucida Sans Unicode" w:hAnsi="Lucida Sans Unicode" w:cs="Lucida Sans Unicode"/>
+          <w:sz w:val="20"/>
+        </w:rPr>
+      </w:pPr>
+      <w:r>
+        <w:rPr>
+          <w:rFonts w:ascii="Lucida Sans Unicode" w:hAnsi="Lucida Sans Unicode" w:cs="Lucida Sans Unicode"/>
+          <w:sz w:val="20"/>
+        </w:rPr>
+        <w:t>One set of two Pong.0 Modules</w:t>
+      </w:r>
+    </w:p>
+    <w:p>
+      <w:pPr>
+        <w:pStyle w:val="ListParagraph"/>
+        <w:numPr>
+          <w:ilvl w:val="0"/>
+          <w:numId w:val="13"/>
+        </w:numPr>
+        <w:spacing w:after="0" w:line="240" w:lineRule="auto"/>
+        <w:rPr>
+          <w:rFonts w:ascii="Lucida Sans Unicode" w:hAnsi="Lucida Sans Unicode" w:cs="Lucida Sans Unicode"/>
+          <w:sz w:val="20"/>
+        </w:rPr>
+      </w:pPr>
+      <w:r>
+        <w:rPr>
+          <w:rFonts w:ascii="Lucida Sans Unicode" w:hAnsi="Lucida Sans Unicode" w:cs="Lucida Sans Unicode"/>
+          <w:sz w:val="20"/>
+        </w:rPr>
+        <w:lastRenderedPageBreak/>
+        <w:t>Two USB-A to USB Micro-B Cables</w:t>
+      </w:r>
+    </w:p>
+    <w:p>
+      <w:pPr>
+        <w:pStyle w:val="ListParagraph"/>
+        <w:numPr>
+          <w:ilvl w:val="0"/>
+          <w:numId w:val="13"/>
+        </w:numPr>
+        <w:spacing w:after="0" w:line="240" w:lineRule="auto"/>
+        <w:rPr>
+          <w:rFonts w:ascii="Lucida Sans Unicode" w:hAnsi="Lucida Sans Unicode" w:cs="Lucida Sans Unicode"/>
+          <w:sz w:val="20"/>
+        </w:rPr>
+      </w:pPr>
+      <w:r>
+        <w:rPr>
+          <w:rFonts w:ascii="Lucida Sans Unicode" w:hAnsi="Lucida Sans Unicode" w:cs="Lucida Sans Unicode"/>
+          <w:sz w:val="20"/>
+        </w:rPr>
+        <w:t>One printed user manual</w:t>
+      </w:r>
+    </w:p>
+    <w:p>
+      <w:pPr>
+        <w:pStyle w:val="ListParagraph"/>
+        <w:numPr>
+          <w:ilvl w:val="0"/>
+          <w:numId w:val="13"/>
+        </w:numPr>
+        <w:spacing w:after="0" w:line="240" w:lineRule="auto"/>
+        <w:rPr>
+          <w:rFonts w:ascii="Lucida Sans Unicode" w:hAnsi="Lucida Sans Unicode" w:cs="Lucida Sans Unicode"/>
+          <w:sz w:val="20"/>
+        </w:rPr>
+      </w:pPr>
+      <w:r>
+        <w:rPr>
+          <w:rFonts w:ascii="Lucida Sans Unicode" w:hAnsi="Lucida Sans Unicode" w:cs="Lucida Sans Unicode"/>
+          <w:sz w:val="20"/>
+        </w:rPr>
+        <w:t>CD with SDK and User Manual</w:t>
+      </w:r>
+      <w:r>
+        <w:rPr>
+          <w:rFonts w:ascii="Lucida Sans Unicode" w:hAnsi="Lucida Sans Unicode" w:cs="Lucida Sans Unicode"/>
+          <w:sz w:val="20"/>
+        </w:rPr>
+        <w:t>?</w:t>
+      </w:r>
+    </w:p>
+    <w:p>
+      <w:pPr>
+        <w:spacing w:after="0" w:line="240" w:lineRule="auto"/>
+        <w:ind w:left="360"/>
+        <w:rPr>
+          <w:rFonts w:ascii="Lucida Sans Unicode" w:hAnsi="Lucida Sans Unicode" w:cs="Lucida Sans Unicode"/>
+          <w:sz w:val="20"/>
+        </w:rPr>
+      </w:pPr>
+    </w:p>
+    <w:p>
+      <w:pPr>
+        <w:spacing w:after="0" w:line="240" w:lineRule="auto"/>
         <w:rPr>
           <w:rFonts w:ascii="Lucida Sans Unicode" w:hAnsi="Lucida Sans Unicode" w:cs="Lucida Sans Unicode"/>
         </w:rPr>
@@ -4707,6 +5520,304 @@
         <w:ind w:left="360"/>
         <w:rPr>
           <w:rFonts w:ascii="Lucida Sans Unicode" w:hAnsi="Lucida Sans Unicode" w:cs="Lucida Sans Unicode"/>
+          <w:sz w:val="20"/>
+        </w:rPr>
+      </w:pPr>
+    </w:p>
+    <w:p>
+      <w:pPr>
+        <w:spacing w:after="0" w:line="240" w:lineRule="auto"/>
+        <w:ind w:left="360"/>
+        <w:rPr>
+          <w:rFonts w:ascii="Lucida Sans Unicode" w:hAnsi="Lucida Sans Unicode" w:cs="Lucida Sans Unicode"/>
+          <w:sz w:val="20"/>
+        </w:rPr>
+      </w:pPr>
+      <w:r>
+        <w:rPr>
+          <w:rFonts w:ascii="Lucida Sans Unicode" w:hAnsi="Lucida Sans Unicode" w:cs="Lucida Sans Unicode"/>
+          <w:sz w:val="20"/>
+        </w:rPr>
+        <w:t>Costs:</w:t>
+      </w:r>
+    </w:p>
+    <w:p>
+      <w:pPr>
+        <w:pStyle w:val="ListParagraph"/>
+        <w:numPr>
+          <w:ilvl w:val="0"/>
+          <w:numId w:val="14"/>
+        </w:numPr>
+        <w:spacing w:after="0" w:line="240" w:lineRule="auto"/>
+        <w:rPr>
+          <w:rFonts w:ascii="Lucida Sans Unicode" w:hAnsi="Lucida Sans Unicode" w:cs="Lucida Sans Unicode"/>
+          <w:sz w:val="20"/>
+        </w:rPr>
+      </w:pPr>
+      <w:r>
+        <w:rPr>
+          <w:rFonts w:ascii="Lucida Sans Unicode" w:hAnsi="Lucida Sans Unicode" w:cs="Lucida Sans Unicode"/>
+          <w:sz w:val="20"/>
+        </w:rPr>
+        <w:t>Components (including battery)</w:t>
+      </w:r>
+    </w:p>
+    <w:p>
+      <w:pPr>
+        <w:pStyle w:val="ListParagraph"/>
+        <w:numPr>
+          <w:ilvl w:val="0"/>
+          <w:numId w:val="14"/>
+        </w:numPr>
+        <w:spacing w:after="0" w:line="240" w:lineRule="auto"/>
+        <w:rPr>
+          <w:rFonts w:ascii="Lucida Sans Unicode" w:hAnsi="Lucida Sans Unicode" w:cs="Lucida Sans Unicode"/>
+          <w:sz w:val="20"/>
+        </w:rPr>
+      </w:pPr>
+      <w:r>
+        <w:rPr>
+          <w:rFonts w:ascii="Lucida Sans Unicode" w:hAnsi="Lucida Sans Unicode" w:cs="Lucida Sans Unicode"/>
+          <w:sz w:val="20"/>
+        </w:rPr>
+        <w:t>PCB Manufacture and Assembly (</w:t>
+      </w:r>
+      <w:hyperlink r:id="rId9" w:history="1">
+        <w:r>
+          <w:rPr>
+            <w:rStyle w:val="Hyperlink"/>
+            <w:rFonts w:ascii="Lucida Sans Unicode" w:hAnsi="Lucida Sans Unicode" w:cs="Lucida Sans Unicode"/>
+            <w:b/>
+            <w:color w:val="92D050"/>
+            <w:sz w:val="20"/>
+          </w:rPr>
+          <w:t>Seeed Studio</w:t>
+        </w:r>
+      </w:hyperlink>
+      <w:r>
+        <w:rPr>
+          <w:rFonts w:ascii="Lucida Sans Unicode" w:hAnsi="Lucida Sans Unicode" w:cs="Lucida Sans Unicode"/>
+          <w:sz w:val="20"/>
+        </w:rPr>
+        <w:t xml:space="preserve">, </w:t>
+      </w:r>
+      <w:hyperlink r:id="rId10" w:history="1">
+        <w:r>
+          <w:rPr>
+            <w:rStyle w:val="Hyperlink"/>
+            <w:rFonts w:ascii="Lucida Sans Unicode" w:hAnsi="Lucida Sans Unicode" w:cs="Lucida Sans Unicode"/>
+            <w:b/>
+            <w:color w:val="92D050"/>
+            <w:sz w:val="20"/>
+          </w:rPr>
+          <w:t>ITead Studio</w:t>
+        </w:r>
+      </w:hyperlink>
+      <w:r>
+        <w:rPr>
+          <w:rFonts w:ascii="Lucida Sans Unicode" w:hAnsi="Lucida Sans Unicode" w:cs="Lucida Sans Unicode"/>
+          <w:sz w:val="20"/>
+        </w:rPr>
+        <w:t xml:space="preserve">, </w:t>
+      </w:r>
+      <w:hyperlink r:id="rId11" w:history="1">
+        <w:r>
+          <w:rPr>
+            <w:rStyle w:val="Hyperlink"/>
+            <w:rFonts w:ascii="Lucida Sans Unicode" w:hAnsi="Lucida Sans Unicode" w:cs="Lucida Sans Unicode"/>
+            <w:b/>
+            <w:color w:val="92D050"/>
+            <w:sz w:val="20"/>
+          </w:rPr>
+          <w:t>Tinysine</w:t>
+        </w:r>
+      </w:hyperlink>
+      <w:r>
+        <w:rPr>
+          <w:rFonts w:ascii="Lucida Sans Unicode" w:hAnsi="Lucida Sans Unicode" w:cs="Lucida Sans Unicode"/>
+          <w:sz w:val="20"/>
+        </w:rPr>
+        <w:t xml:space="preserve">, or </w:t>
+      </w:r>
+      <w:hyperlink r:id="rId12" w:history="1">
+        <w:r>
+          <w:rPr>
+            <w:rStyle w:val="Hyperlink"/>
+            <w:rFonts w:ascii="Lucida Sans Unicode" w:hAnsi="Lucida Sans Unicode" w:cs="Lucida Sans Unicode"/>
+            <w:b/>
+            <w:color w:val="92D050"/>
+            <w:sz w:val="20"/>
+          </w:rPr>
+          <w:t>Smart-Prototyping</w:t>
+        </w:r>
+      </w:hyperlink>
+      <w:r>
+        <w:rPr>
+          <w:rFonts w:ascii="Lucida Sans Unicode" w:hAnsi="Lucida Sans Unicode" w:cs="Lucida Sans Unicode"/>
+          <w:sz w:val="20"/>
+        </w:rPr>
+        <w:t>)</w:t>
+      </w:r>
+    </w:p>
+    <w:p>
+      <w:pPr>
+        <w:pStyle w:val="ListParagraph"/>
+        <w:numPr>
+          <w:ilvl w:val="0"/>
+          <w:numId w:val="14"/>
+        </w:numPr>
+        <w:spacing w:after="0" w:line="240" w:lineRule="auto"/>
+        <w:rPr>
+          <w:rFonts w:ascii="Lucida Sans Unicode" w:hAnsi="Lucida Sans Unicode" w:cs="Lucida Sans Unicode"/>
+          <w:sz w:val="20"/>
+        </w:rPr>
+      </w:pPr>
+      <w:r>
+        <w:rPr>
+          <w:rFonts w:ascii="Lucida Sans Unicode" w:hAnsi="Lucida Sans Unicode" w:cs="Lucida Sans Unicode"/>
+          <w:sz w:val="20"/>
+        </w:rPr>
+        <w:t>Enclosure</w:t>
+      </w:r>
+    </w:p>
+    <w:p>
+      <w:pPr>
+        <w:pStyle w:val="ListParagraph"/>
+        <w:numPr>
+          <w:ilvl w:val="0"/>
+          <w:numId w:val="14"/>
+        </w:numPr>
+        <w:spacing w:after="0" w:line="240" w:lineRule="auto"/>
+        <w:rPr>
+          <w:rFonts w:ascii="Lucida Sans Unicode" w:hAnsi="Lucida Sans Unicode" w:cs="Lucida Sans Unicode"/>
+          <w:sz w:val="20"/>
+        </w:rPr>
+      </w:pPr>
+      <w:r>
+        <w:rPr>
+          <w:rFonts w:ascii="Lucida Sans Unicode" w:hAnsi="Lucida Sans Unicode" w:cs="Lucida Sans Unicode"/>
+          <w:sz w:val="20"/>
+        </w:rPr>
+        <w:t>Cables</w:t>
+      </w:r>
+    </w:p>
+    <w:p>
+      <w:pPr>
+        <w:pStyle w:val="ListParagraph"/>
+        <w:numPr>
+          <w:ilvl w:val="0"/>
+          <w:numId w:val="14"/>
+        </w:numPr>
+        <w:spacing w:after="0" w:line="240" w:lineRule="auto"/>
+        <w:rPr>
+          <w:rFonts w:ascii="Lucida Sans Unicode" w:hAnsi="Lucida Sans Unicode" w:cs="Lucida Sans Unicode"/>
+          <w:sz w:val="20"/>
+        </w:rPr>
+      </w:pPr>
+      <w:r>
+        <w:rPr>
+          <w:rFonts w:ascii="Lucida Sans Unicode" w:hAnsi="Lucida Sans Unicode" w:cs="Lucida Sans Unicode"/>
+          <w:sz w:val="20"/>
+        </w:rPr>
+        <w:t>Printing</w:t>
+      </w:r>
+    </w:p>
+    <w:p>
+      <w:pPr>
+        <w:pStyle w:val="ListParagraph"/>
+        <w:numPr>
+          <w:ilvl w:val="0"/>
+          <w:numId w:val="14"/>
+        </w:numPr>
+        <w:spacing w:after="0" w:line="240" w:lineRule="auto"/>
+        <w:rPr>
+          <w:rFonts w:ascii="Lucida Sans Unicode" w:hAnsi="Lucida Sans Unicode" w:cs="Lucida Sans Unicode"/>
+          <w:sz w:val="20"/>
+        </w:rPr>
+      </w:pPr>
+      <w:r>
+        <w:rPr>
+          <w:rFonts w:ascii="Lucida Sans Unicode" w:hAnsi="Lucida Sans Unicode" w:cs="Lucida Sans Unicode"/>
+          <w:sz w:val="20"/>
+        </w:rPr>
+        <w:t>Graphic Design</w:t>
+      </w:r>
+    </w:p>
+    <w:p>
+      <w:pPr>
+        <w:pStyle w:val="ListParagraph"/>
+        <w:numPr>
+          <w:ilvl w:val="0"/>
+          <w:numId w:val="14"/>
+        </w:numPr>
+        <w:spacing w:after="0" w:line="240" w:lineRule="auto"/>
+        <w:rPr>
+          <w:rFonts w:ascii="Lucida Sans Unicode" w:hAnsi="Lucida Sans Unicode" w:cs="Lucida Sans Unicode"/>
+          <w:sz w:val="20"/>
+        </w:rPr>
+      </w:pPr>
+      <w:r>
+        <w:rPr>
+          <w:rFonts w:ascii="Lucida Sans Unicode" w:hAnsi="Lucida Sans Unicode" w:cs="Lucida Sans Unicode"/>
+          <w:sz w:val="20"/>
+        </w:rPr>
+        <w:t>Shipping (parts and assemblies to me)</w:t>
+      </w:r>
+    </w:p>
+    <w:p>
+      <w:pPr>
+        <w:pStyle w:val="ListParagraph"/>
+        <w:numPr>
+          <w:ilvl w:val="0"/>
+          <w:numId w:val="14"/>
+        </w:numPr>
+        <w:spacing w:after="0" w:line="240" w:lineRule="auto"/>
+        <w:rPr>
+          <w:rFonts w:ascii="Lucida Sans Unicode" w:hAnsi="Lucida Sans Unicode" w:cs="Lucida Sans Unicode"/>
+          <w:sz w:val="20"/>
+        </w:rPr>
+      </w:pPr>
+      <w:r>
+        <w:rPr>
+          <w:rFonts w:ascii="Lucida Sans Unicode" w:hAnsi="Lucida Sans Unicode" w:cs="Lucida Sans Unicode"/>
+          <w:sz w:val="20"/>
+        </w:rPr>
+        <w:t>Shipping to customer</w:t>
+      </w:r>
+    </w:p>
+    <w:p>
+      <w:pPr>
+        <w:spacing w:after="0" w:line="240" w:lineRule="auto"/>
+        <w:ind w:left="360"/>
+        <w:rPr>
+          <w:rFonts w:ascii="Lucida Sans Unicode" w:hAnsi="Lucida Sans Unicode" w:cs="Lucida Sans Unicode"/>
+          <w:sz w:val="20"/>
+        </w:rPr>
+      </w:pPr>
+    </w:p>
+    <w:p>
+      <w:pPr>
+        <w:spacing w:after="0" w:line="240" w:lineRule="auto"/>
+        <w:ind w:left="360"/>
+        <w:rPr>
+          <w:rFonts w:ascii="Lucida Sans Unicode" w:hAnsi="Lucida Sans Unicode" w:cs="Lucida Sans Unicode"/>
+          <w:sz w:val="20"/>
+        </w:rPr>
+      </w:pPr>
+      <w:r>
+        <w:rPr>
+          <w:rFonts w:ascii="Lucida Sans Unicode" w:hAnsi="Lucida Sans Unicode" w:cs="Lucida Sans Unicode"/>
+          <w:sz w:val="20"/>
+        </w:rPr>
+        <w:t xml:space="preserve">The cost for this project is higher than for many other products, simply because the printed circuit board required is so large. </w:t>
+      </w:r>
+    </w:p>
+    <w:p>
+      <w:pPr>
+        <w:spacing w:after="0" w:line="240" w:lineRule="auto"/>
+        <w:ind w:left="360"/>
+        <w:rPr>
+          <w:rFonts w:ascii="Lucida Sans Unicode" w:hAnsi="Lucida Sans Unicode" w:cs="Lucida Sans Unicode"/>
           <w:i/>
           <w:sz w:val="20"/>
         </w:rPr>
@@ -4818,10 +5929,379 @@
       </w:pPr>
       <w:bookmarkStart w:id="16" w:name="_Toc365815810"/>
       <w:r>
+        <w:t>FUNCTIONAL REQUIREMENTS</w:t>
+      </w:r>
+      <w:bookmarkEnd w:id="16"/>
+    </w:p>
+    <w:p>
+      <w:pPr>
+        <w:spacing w:after="0" w:line="240" w:lineRule="auto"/>
+        <w:ind w:left="360"/>
+        <w:rPr>
+          <w:rFonts w:ascii="Lucida Sans Unicode" w:hAnsi="Lucida Sans Unicode" w:cs="Lucida Sans Unicode"/>
+          <w:i/>
+          <w:sz w:val="20"/>
+        </w:rPr>
+      </w:pPr>
+      <w:r>
+        <w:rPr>
+          <w:rFonts w:ascii="Lucida Sans Unicode" w:hAnsi="Lucida Sans Unicode" w:cs="Lucida Sans Unicode"/>
+          <w:i/>
+          <w:sz w:val="20"/>
+        </w:rPr>
+        <w:t xml:space="preserve">[Functional requirements capture and specify intended behavior of the system being developed. They define things such as system calculations, data manipulation and processing, user interface and interaction with the application, and other specific functionality that show how user requirements are satisfied. Assign a unique ID number to each requirement. </w:t>
+      </w:r>
+    </w:p>
+    <w:p>
+      <w:pPr>
+        <w:spacing w:after="0" w:line="240" w:lineRule="auto"/>
+        <w:ind w:left="360"/>
+        <w:rPr>
+          <w:rFonts w:ascii="Lucida Sans Unicode" w:hAnsi="Lucida Sans Unicode" w:cs="Lucida Sans Unicode"/>
+          <w:i/>
+          <w:sz w:val="20"/>
+        </w:rPr>
+      </w:pPr>
+    </w:p>
+    <w:p>
+      <w:pPr>
+        <w:spacing w:after="0" w:line="240" w:lineRule="auto"/>
+        <w:ind w:left="360"/>
+        <w:rPr>
+          <w:rFonts w:ascii="Lucida Sans Unicode" w:hAnsi="Lucida Sans Unicode" w:cs="Lucida Sans Unicode"/>
+          <w:i/>
+          <w:sz w:val="20"/>
+        </w:rPr>
+      </w:pPr>
+      <w:r>
+        <w:rPr>
+          <w:rFonts w:ascii="Lucida Sans Unicode" w:hAnsi="Lucida Sans Unicode" w:cs="Lucida Sans Unicode"/>
+          <w:i/>
+          <w:sz w:val="20"/>
+        </w:rPr>
+        <w:t>The functional requirements are grouped according to the project’s needs, and maybe influenced by the requirements tools and techniques used. ]</w:t>
+      </w:r>
+    </w:p>
+    <w:p>
+      <w:pPr>
+        <w:spacing w:after="0" w:line="240" w:lineRule="auto"/>
+        <w:ind w:left="360"/>
+        <w:rPr>
+          <w:rFonts w:ascii="Lucida Sans Unicode" w:hAnsi="Lucida Sans Unicode" w:cs="Lucida Sans Unicode"/>
+          <w:i/>
+          <w:sz w:val="20"/>
+        </w:rPr>
+      </w:pPr>
+    </w:p>
+    <w:p>
+      <w:pPr>
+        <w:pStyle w:val="PASHeading2"/>
+      </w:pPr>
+      <w:bookmarkStart w:id="17" w:name="_Toc365815811"/>
+      <w:r>
+        <w:t>&lt;Functional Requirements Group 1&gt;</w:t>
+      </w:r>
+      <w:bookmarkEnd w:id="17"/>
+    </w:p>
+    <w:p>
+      <w:pPr>
+        <w:spacing w:after="0" w:line="240" w:lineRule="auto"/>
+        <w:rPr>
+          <w:rFonts w:ascii="Lucida Sans Unicode" w:hAnsi="Lucida Sans Unicode" w:cs="Lucida Sans Unicode"/>
+        </w:rPr>
+      </w:pPr>
+    </w:p>
+    <w:p>
+      <w:pPr>
+        <w:pStyle w:val="PASHeading2"/>
+      </w:pPr>
+      <w:bookmarkStart w:id="18" w:name="_Toc365815812"/>
+      <w:r>
+        <w:t>&lt;Functional Requirements Group 2&gt;</w:t>
+      </w:r>
+      <w:bookmarkEnd w:id="18"/>
+    </w:p>
+    <w:p>
+      <w:pPr>
+        <w:spacing w:after="0" w:line="240" w:lineRule="auto"/>
+        <w:rPr>
+          <w:rFonts w:ascii="Lucida Sans Unicode" w:hAnsi="Lucida Sans Unicode" w:cs="Lucida Sans Unicode"/>
+        </w:rPr>
+      </w:pPr>
+    </w:p>
+    <w:p>
+      <w:pPr>
+        <w:pStyle w:val="PASHeading1"/>
+      </w:pPr>
+      <w:bookmarkStart w:id="19" w:name="_Toc365815813"/>
+      <w:r>
+        <w:t>NON-FUNCTIONAL REQUIREMENTS</w:t>
+      </w:r>
+      <w:bookmarkEnd w:id="19"/>
+    </w:p>
+    <w:p>
+      <w:pPr>
+        <w:spacing w:after="0" w:line="240" w:lineRule="auto"/>
+        <w:ind w:left="360"/>
+        <w:rPr>
+          <w:rFonts w:ascii="Lucida Sans Unicode" w:hAnsi="Lucida Sans Unicode" w:cs="Lucida Sans Unicode"/>
+          <w:i/>
+          <w:sz w:val="20"/>
+        </w:rPr>
+      </w:pPr>
+      <w:r>
+        <w:rPr>
+          <w:rFonts w:ascii="Lucida Sans Unicode" w:hAnsi="Lucida Sans Unicode" w:cs="Lucida Sans Unicode"/>
+          <w:i/>
+          <w:sz w:val="20"/>
+        </w:rPr>
+        <w:t>[Describe the existing non-functional (also referred to as Quality of Service by the International Institute of Business Analysts, Business Analysis Body of Knowledge), technical environment, systems, functions, and processes. Include an overview of the non-functional requirements necessary to achieve the project’s objectives.]</w:t>
+      </w:r>
+    </w:p>
+    <w:p>
+      <w:pPr>
+        <w:spacing w:after="0" w:line="240" w:lineRule="auto"/>
+        <w:ind w:left="360"/>
+        <w:rPr>
+          <w:rFonts w:ascii="Lucida Sans Unicode" w:hAnsi="Lucida Sans Unicode" w:cs="Lucida Sans Unicode"/>
+          <w:i/>
+          <w:sz w:val="20"/>
+        </w:rPr>
+      </w:pPr>
+    </w:p>
+    <w:p>
+      <w:pPr>
+        <w:pStyle w:val="PASHeading2"/>
+      </w:pPr>
+      <w:bookmarkStart w:id="20" w:name="_Toc365815814"/>
+      <w:r>
+        <w:t>Design Constraints</w:t>
+      </w:r>
+      <w:bookmarkEnd w:id="20"/>
+    </w:p>
+    <w:p>
+      <w:pPr>
+        <w:spacing w:after="0" w:line="240" w:lineRule="auto"/>
+        <w:ind w:left="360"/>
+        <w:rPr>
+          <w:rFonts w:ascii="Lucida Sans Unicode" w:hAnsi="Lucida Sans Unicode" w:cs="Lucida Sans Unicode"/>
+          <w:i/>
+          <w:sz w:val="20"/>
+        </w:rPr>
+      </w:pPr>
+      <w:r>
+        <w:rPr>
+          <w:rFonts w:ascii="Lucida Sans Unicode" w:hAnsi="Lucida Sans Unicode" w:cs="Lucida Sans Unicode"/>
+          <w:i/>
+          <w:sz w:val="20"/>
+        </w:rPr>
+        <w:t>[Describe hardware/software requirements that will limit the design or COTS options. These may include laws, regulations, hardware limitations, interfaces, development environment, operational environment, criticality, safety, and/or security. Assign a unique ID number to each requirement.]</w:t>
+      </w:r>
+    </w:p>
+    <w:p>
+      <w:pPr>
+        <w:spacing w:after="0" w:line="240" w:lineRule="auto"/>
+        <w:ind w:left="360"/>
+        <w:rPr>
+          <w:rFonts w:ascii="Lucida Sans Unicode" w:hAnsi="Lucida Sans Unicode" w:cs="Lucida Sans Unicode"/>
+          <w:i/>
+          <w:sz w:val="20"/>
+        </w:rPr>
+      </w:pPr>
+    </w:p>
+    <w:p>
+      <w:pPr>
+        <w:pStyle w:val="PASHeading2"/>
+      </w:pPr>
+      <w:bookmarkStart w:id="21" w:name="_Toc365815815"/>
+      <w:r>
+        <w:t>Equipment and Tools Used</w:t>
+      </w:r>
+      <w:bookmarkEnd w:id="21"/>
+    </w:p>
+    <w:p>
+      <w:pPr>
+        <w:spacing w:after="0" w:line="240" w:lineRule="auto"/>
+        <w:ind w:left="360"/>
+        <w:rPr>
+          <w:rFonts w:ascii="Lucida Sans Unicode" w:hAnsi="Lucida Sans Unicode" w:cs="Lucida Sans Unicode"/>
+          <w:i/>
+          <w:sz w:val="20"/>
+        </w:rPr>
+      </w:pPr>
+      <w:r>
+        <w:rPr>
+          <w:rFonts w:ascii="Lucida Sans Unicode" w:hAnsi="Lucida Sans Unicode" w:cs="Lucida Sans Unicode"/>
+          <w:i/>
+          <w:sz w:val="20"/>
+        </w:rPr>
+        <w:t>[Describe the software tools, equipment, test equipment, and other tools that will be used to develop this project</w:t>
+      </w:r>
+      <w:r>
+        <w:rPr>
+          <w:rFonts w:ascii="Lucida Sans Unicode" w:hAnsi="Lucida Sans Unicode" w:cs="Lucida Sans Unicode"/>
+          <w:i/>
+          <w:sz w:val="20"/>
+        </w:rPr>
+        <w:t>.</w:t>
+      </w:r>
+      <w:r>
+        <w:rPr>
+          <w:rFonts w:ascii="Lucida Sans Unicode" w:hAnsi="Lucida Sans Unicode" w:cs="Lucida Sans Unicode"/>
+          <w:i/>
+          <w:sz w:val="20"/>
+        </w:rPr>
+        <w:t>]</w:t>
+      </w:r>
+    </w:p>
+    <w:p>
+      <w:pPr>
+        <w:spacing w:after="0" w:line="240" w:lineRule="auto"/>
+        <w:ind w:left="360"/>
+        <w:rPr>
+          <w:rFonts w:ascii="Lucida Sans Unicode" w:hAnsi="Lucida Sans Unicode" w:cs="Lucida Sans Unicode"/>
+          <w:sz w:val="20"/>
+        </w:rPr>
+      </w:pPr>
+    </w:p>
+    <w:p>
+      <w:pPr>
+        <w:spacing w:after="0" w:line="240" w:lineRule="auto"/>
+        <w:ind w:left="360"/>
+        <w:rPr>
+          <w:rFonts w:ascii="Lucida Sans Unicode" w:hAnsi="Lucida Sans Unicode" w:cs="Lucida Sans Unicode"/>
+          <w:sz w:val="20"/>
+        </w:rPr>
+      </w:pPr>
+      <w:r>
+        <w:rPr>
+          <w:rFonts w:ascii="Lucida Sans Unicode" w:hAnsi="Lucida Sans Unicode" w:cs="Lucida Sans Unicode"/>
+          <w:sz w:val="20"/>
+        </w:rPr>
+        <w:t>Hardware Development Resources: KiCad</w:t>
+      </w:r>
+      <w:r>
+        <w:rPr>
+          <w:rFonts w:ascii="Lucida Sans Unicode" w:hAnsi="Lucida Sans Unicode" w:cs="Lucida Sans Unicode"/>
+          <w:sz w:val="20"/>
+        </w:rPr>
+        <w:t xml:space="preserve"> EDA</w:t>
+      </w:r>
+    </w:p>
+    <w:p>
+      <w:pPr>
+        <w:spacing w:after="0" w:line="240" w:lineRule="auto"/>
+        <w:ind w:left="360"/>
+        <w:rPr>
+          <w:rFonts w:ascii="Lucida Sans Unicode" w:hAnsi="Lucida Sans Unicode" w:cs="Lucida Sans Unicode"/>
+          <w:sz w:val="20"/>
+        </w:rPr>
+      </w:pPr>
+      <w:r>
+        <w:rPr>
+          <w:rFonts w:ascii="Lucida Sans Unicode" w:hAnsi="Lucida Sans Unicode" w:cs="Lucida Sans Unicode"/>
+          <w:sz w:val="20"/>
+        </w:rPr>
         <w:lastRenderedPageBreak/>
-        <w:t>FUNCTIONAL REQUIREMENTS</w:t>
-      </w:r>
-      <w:bookmarkEnd w:id="16"/>
+        <w:t xml:space="preserve">Hardware Prototype Programming Resources: </w:t>
+      </w:r>
+    </w:p>
+    <w:p>
+      <w:pPr>
+        <w:spacing w:after="0" w:line="240" w:lineRule="auto"/>
+        <w:ind w:left="360"/>
+        <w:rPr>
+          <w:rFonts w:ascii="Lucida Sans Unicode" w:hAnsi="Lucida Sans Unicode" w:cs="Lucida Sans Unicode"/>
+          <w:sz w:val="20"/>
+        </w:rPr>
+      </w:pPr>
+      <w:r>
+        <w:rPr>
+          <w:rFonts w:ascii="Lucida Sans Unicode" w:hAnsi="Lucida Sans Unicode" w:cs="Lucida Sans Unicode"/>
+          <w:sz w:val="20"/>
+        </w:rPr>
+        <w:t>Firmware Development Resources: Atmel Studio 6</w:t>
+      </w:r>
+    </w:p>
+    <w:p>
+      <w:pPr>
+        <w:spacing w:after="0" w:line="240" w:lineRule="auto"/>
+        <w:ind w:left="360"/>
+        <w:rPr>
+          <w:rFonts w:ascii="Lucida Sans Unicode" w:hAnsi="Lucida Sans Unicode" w:cs="Lucida Sans Unicode"/>
+          <w:sz w:val="20"/>
+        </w:rPr>
+      </w:pPr>
+      <w:r>
+        <w:rPr>
+          <w:rFonts w:ascii="Lucida Sans Unicode" w:hAnsi="Lucida Sans Unicode" w:cs="Lucida Sans Unicode"/>
+          <w:sz w:val="20"/>
+        </w:rPr>
+        <w:t>Test Equipment: Saleae Logic</w:t>
+      </w:r>
+      <w:r>
+        <w:rPr>
+          <w:rFonts w:ascii="Lucida Sans Unicode" w:hAnsi="Lucida Sans Unicode" w:cs="Lucida Sans Unicode"/>
+          <w:sz w:val="20"/>
+        </w:rPr>
+        <w:t xml:space="preserve"> (on hand)</w:t>
+      </w:r>
+      <w:r>
+        <w:rPr>
+          <w:rFonts w:ascii="Lucida Sans Unicode" w:hAnsi="Lucida Sans Unicode" w:cs="Lucida Sans Unicode"/>
+          <w:sz w:val="20"/>
+        </w:rPr>
+        <w:t>, Oscilloscope</w:t>
+      </w:r>
+      <w:r>
+        <w:rPr>
+          <w:rFonts w:ascii="Lucida Sans Unicode" w:hAnsi="Lucida Sans Unicode" w:cs="Lucida Sans Unicode"/>
+          <w:sz w:val="20"/>
+        </w:rPr>
+        <w:t xml:space="preserve"> (on hand)</w:t>
+      </w:r>
+      <w:r>
+        <w:rPr>
+          <w:rFonts w:ascii="Lucida Sans Unicode" w:hAnsi="Lucida Sans Unicode" w:cs="Lucida Sans Unicode"/>
+          <w:sz w:val="20"/>
+        </w:rPr>
+        <w:t>, Spectrum Analyzer</w:t>
+      </w:r>
+      <w:r>
+        <w:rPr>
+          <w:rFonts w:ascii="Lucida Sans Unicode" w:hAnsi="Lucida Sans Unicode" w:cs="Lucida Sans Unicode"/>
+          <w:sz w:val="20"/>
+        </w:rPr>
+        <w:t xml:space="preserve"> (borrow)</w:t>
+      </w:r>
+    </w:p>
+    <w:p>
+      <w:pPr>
+        <w:spacing w:after="0" w:line="240" w:lineRule="auto"/>
+        <w:ind w:left="360"/>
+        <w:rPr>
+          <w:rFonts w:ascii="Lucida Sans Unicode" w:hAnsi="Lucida Sans Unicode" w:cs="Lucida Sans Unicode"/>
+          <w:sz w:val="20"/>
+        </w:rPr>
+      </w:pPr>
+    </w:p>
+    <w:p>
+      <w:pPr>
+        <w:spacing w:after="0" w:line="240" w:lineRule="auto"/>
+        <w:rPr>
+          <w:rFonts w:ascii="Lucida Sans Unicode" w:hAnsi="Lucida Sans Unicode" w:cs="Lucida Sans Unicode"/>
+        </w:rPr>
+      </w:pPr>
+    </w:p>
+    <w:p>
+      <w:pPr>
+        <w:pStyle w:val="PASHeading2"/>
+      </w:pPr>
+      <w:bookmarkStart w:id="22" w:name="_Toc365815816"/>
+      <w:r>
+        <w:t>Hardware Requirements</w:t>
+      </w:r>
+      <w:bookmarkEnd w:id="22"/>
     </w:p>
     <w:p>
       <w:pPr>
@@ -4839,421 +6319,174 @@
           <w:i/>
           <w:sz w:val="20"/>
         </w:rPr>
-        <w:t xml:space="preserve">[Functional requirements capture and specify intended behavior of the system being developed. They define things such as system calculations, data manipulation and processing, user interface and interaction with the application, and other specific functionality that show how user requirements are satisfied. Assign a unique ID number to each requirement. </w:t>
-      </w:r>
-    </w:p>
-    <w:p>
-      <w:pPr>
-        <w:spacing w:after="0" w:line="240" w:lineRule="auto"/>
-        <w:ind w:left="360"/>
-        <w:rPr>
-          <w:rFonts w:ascii="Lucida Sans Unicode" w:hAnsi="Lucida Sans Unicode" w:cs="Lucida Sans Unicode"/>
-          <w:i/>
-          <w:sz w:val="20"/>
-        </w:rPr>
-      </w:pPr>
-    </w:p>
-    <w:p>
-      <w:pPr>
-        <w:spacing w:after="0" w:line="240" w:lineRule="auto"/>
-        <w:ind w:left="360"/>
-        <w:rPr>
-          <w:rFonts w:ascii="Lucida Sans Unicode" w:hAnsi="Lucida Sans Unicode" w:cs="Lucida Sans Unicode"/>
-          <w:i/>
-          <w:sz w:val="20"/>
-        </w:rPr>
-      </w:pPr>
-      <w:r>
-        <w:rPr>
-          <w:rFonts w:ascii="Lucida Sans Unicode" w:hAnsi="Lucida Sans Unicode" w:cs="Lucida Sans Unicode"/>
-          <w:i/>
-          <w:sz w:val="20"/>
-        </w:rPr>
-        <w:t>The functional requirements are grouped according to the project’s needs, and maybe influenced by the requirements tools and techniques used. ]</w:t>
-      </w:r>
-    </w:p>
-    <w:p>
-      <w:pPr>
-        <w:spacing w:after="0" w:line="240" w:lineRule="auto"/>
-        <w:ind w:left="360"/>
-        <w:rPr>
-          <w:rFonts w:ascii="Lucida Sans Unicode" w:hAnsi="Lucida Sans Unicode" w:cs="Lucida Sans Unicode"/>
-          <w:i/>
-          <w:sz w:val="20"/>
-        </w:rPr>
-      </w:pPr>
-    </w:p>
-    <w:p>
-      <w:pPr>
-        <w:pStyle w:val="PASHeading2"/>
-      </w:pPr>
-      <w:bookmarkStart w:id="17" w:name="_Toc365815811"/>
-      <w:r>
-        <w:t>&lt;Functional Requirements Group 1&gt;</w:t>
-      </w:r>
-      <w:bookmarkEnd w:id="17"/>
-    </w:p>
-    <w:p>
-      <w:pPr>
-        <w:spacing w:after="0" w:line="240" w:lineRule="auto"/>
-        <w:rPr>
-          <w:rFonts w:ascii="Lucida Sans Unicode" w:hAnsi="Lucida Sans Unicode" w:cs="Lucida Sans Unicode"/>
-        </w:rPr>
-      </w:pPr>
-    </w:p>
-    <w:p>
-      <w:pPr>
-        <w:pStyle w:val="PASHeading2"/>
-      </w:pPr>
-      <w:bookmarkStart w:id="18" w:name="_Toc365815812"/>
-      <w:r>
-        <w:t>&lt;Functional Requirements Group 2&gt;</w:t>
-      </w:r>
-      <w:bookmarkEnd w:id="18"/>
-    </w:p>
-    <w:p>
-      <w:pPr>
-        <w:spacing w:after="0" w:line="240" w:lineRule="auto"/>
-        <w:rPr>
-          <w:rFonts w:ascii="Lucida Sans Unicode" w:hAnsi="Lucida Sans Unicode" w:cs="Lucida Sans Unicode"/>
-        </w:rPr>
-      </w:pPr>
-    </w:p>
-    <w:p>
-      <w:pPr>
-        <w:pStyle w:val="PASHeading1"/>
-      </w:pPr>
-      <w:bookmarkStart w:id="19" w:name="_Toc365815813"/>
-      <w:r>
-        <w:t>NON-FUNCTIONAL REQUIREMENTS</w:t>
-      </w:r>
-      <w:bookmarkEnd w:id="19"/>
-    </w:p>
-    <w:p>
-      <w:pPr>
-        <w:spacing w:after="0" w:line="240" w:lineRule="auto"/>
-        <w:ind w:left="360"/>
-        <w:rPr>
-          <w:rFonts w:ascii="Lucida Sans Unicode" w:hAnsi="Lucida Sans Unicode" w:cs="Lucida Sans Unicode"/>
-          <w:i/>
-          <w:sz w:val="20"/>
-        </w:rPr>
-      </w:pPr>
-      <w:r>
-        <w:rPr>
-          <w:rFonts w:ascii="Lucida Sans Unicode" w:hAnsi="Lucida Sans Unicode" w:cs="Lucida Sans Unicode"/>
-          <w:i/>
-          <w:sz w:val="20"/>
-        </w:rPr>
-        <w:t>[Describe the existing non-functional (also referred to as Quality of Service by the International Institute of Business Analysts, Business Analysis Body of Knowledge), technical environment, systems, functions, and processes. Include an overview of the non-functional requirements necessary to achieve the project’s objectives.]</w:t>
-      </w:r>
-    </w:p>
-    <w:p>
-      <w:pPr>
-        <w:spacing w:after="0" w:line="240" w:lineRule="auto"/>
-        <w:ind w:left="360"/>
-        <w:rPr>
-          <w:rFonts w:ascii="Lucida Sans Unicode" w:hAnsi="Lucida Sans Unicode" w:cs="Lucida Sans Unicode"/>
-          <w:i/>
-          <w:sz w:val="20"/>
-        </w:rPr>
-      </w:pPr>
-    </w:p>
-    <w:p>
-      <w:pPr>
-        <w:pStyle w:val="PASHeading2"/>
-      </w:pPr>
-      <w:bookmarkStart w:id="20" w:name="_Toc365815814"/>
-      <w:r>
-        <w:t>Design Constraints</w:t>
-      </w:r>
-      <w:bookmarkEnd w:id="20"/>
-    </w:p>
-    <w:p>
-      <w:pPr>
-        <w:spacing w:after="0" w:line="240" w:lineRule="auto"/>
-        <w:ind w:left="360"/>
-        <w:rPr>
-          <w:rFonts w:ascii="Lucida Sans Unicode" w:hAnsi="Lucida Sans Unicode" w:cs="Lucida Sans Unicode"/>
-          <w:i/>
-          <w:sz w:val="20"/>
-        </w:rPr>
-      </w:pPr>
-      <w:r>
-        <w:rPr>
-          <w:rFonts w:ascii="Lucida Sans Unicode" w:hAnsi="Lucida Sans Unicode" w:cs="Lucida Sans Unicode"/>
-          <w:i/>
-          <w:sz w:val="20"/>
-        </w:rPr>
-        <w:t>[Describe hardware/software requirements that will limit the design or COTS options. These may include laws, regulations, hardware limitations, interfaces, development environment, operational environment, criticality, safety, and/or security. Assign a unique ID number to each requirement.]</w:t>
-      </w:r>
-    </w:p>
-    <w:p>
-      <w:pPr>
-        <w:spacing w:after="0" w:line="240" w:lineRule="auto"/>
-        <w:ind w:left="360"/>
-        <w:rPr>
-          <w:rFonts w:ascii="Lucida Sans Unicode" w:hAnsi="Lucida Sans Unicode" w:cs="Lucida Sans Unicode"/>
-          <w:i/>
-          <w:sz w:val="20"/>
-        </w:rPr>
-      </w:pPr>
-    </w:p>
-    <w:p>
-      <w:pPr>
-        <w:pStyle w:val="PASHeading2"/>
-      </w:pPr>
-      <w:bookmarkStart w:id="21" w:name="_Toc365815815"/>
-      <w:r>
-        <w:t>Equipment and Tools Used</w:t>
-      </w:r>
-      <w:bookmarkEnd w:id="21"/>
-    </w:p>
-    <w:p>
-      <w:pPr>
-        <w:spacing w:after="0" w:line="240" w:lineRule="auto"/>
-        <w:ind w:left="360"/>
-        <w:rPr>
-          <w:rFonts w:ascii="Lucida Sans Unicode" w:hAnsi="Lucida Sans Unicode" w:cs="Lucida Sans Unicode"/>
-          <w:i/>
-          <w:sz w:val="20"/>
-        </w:rPr>
-      </w:pPr>
-      <w:r>
-        <w:rPr>
-          <w:rFonts w:ascii="Lucida Sans Unicode" w:hAnsi="Lucida Sans Unicode" w:cs="Lucida Sans Unicode"/>
-          <w:i/>
-          <w:sz w:val="20"/>
-        </w:rPr>
-        <w:t>[Describe the software tools, equipment, test equipment, and other tools that will be used to develop this project</w:t>
-      </w:r>
-      <w:r>
-        <w:rPr>
-          <w:rFonts w:ascii="Lucida Sans Unicode" w:hAnsi="Lucida Sans Unicode" w:cs="Lucida Sans Unicode"/>
-          <w:i/>
-          <w:sz w:val="20"/>
-        </w:rPr>
-        <w:t>.</w:t>
-      </w:r>
-      <w:r>
-        <w:rPr>
-          <w:rFonts w:ascii="Lucida Sans Unicode" w:hAnsi="Lucida Sans Unicode" w:cs="Lucida Sans Unicode"/>
-          <w:i/>
-          <w:sz w:val="20"/>
-        </w:rPr>
-        <w:t>]</w:t>
-      </w:r>
-    </w:p>
-    <w:p>
-      <w:pPr>
-        <w:spacing w:after="0" w:line="240" w:lineRule="auto"/>
-        <w:ind w:left="360"/>
-        <w:rPr>
-          <w:rFonts w:ascii="Lucida Sans Unicode" w:hAnsi="Lucida Sans Unicode" w:cs="Lucida Sans Unicode"/>
-          <w:sz w:val="20"/>
-        </w:rPr>
-      </w:pPr>
-    </w:p>
-    <w:p>
-      <w:pPr>
-        <w:spacing w:after="0" w:line="240" w:lineRule="auto"/>
-        <w:ind w:left="360"/>
-        <w:rPr>
-          <w:rFonts w:ascii="Lucida Sans Unicode" w:hAnsi="Lucida Sans Unicode" w:cs="Lucida Sans Unicode"/>
-          <w:sz w:val="20"/>
-        </w:rPr>
-      </w:pPr>
-      <w:r>
-        <w:rPr>
-          <w:rFonts w:ascii="Lucida Sans Unicode" w:hAnsi="Lucida Sans Unicode" w:cs="Lucida Sans Unicode"/>
-          <w:sz w:val="20"/>
-        </w:rPr>
-        <w:t>Hardware Development Resources: KiCad</w:t>
-      </w:r>
-      <w:r>
-        <w:rPr>
-          <w:rFonts w:ascii="Lucida Sans Unicode" w:hAnsi="Lucida Sans Unicode" w:cs="Lucida Sans Unicode"/>
-          <w:sz w:val="20"/>
-        </w:rPr>
-        <w:t xml:space="preserve"> EDA</w:t>
-      </w:r>
-    </w:p>
-    <w:p>
-      <w:pPr>
-        <w:spacing w:after="0" w:line="240" w:lineRule="auto"/>
-        <w:ind w:left="360"/>
-        <w:rPr>
-          <w:rFonts w:ascii="Lucida Sans Unicode" w:hAnsi="Lucida Sans Unicode" w:cs="Lucida Sans Unicode"/>
-          <w:sz w:val="20"/>
-        </w:rPr>
-      </w:pPr>
-      <w:r>
-        <w:rPr>
-          <w:rFonts w:ascii="Lucida Sans Unicode" w:hAnsi="Lucida Sans Unicode" w:cs="Lucida Sans Unicode"/>
-          <w:sz w:val="20"/>
-        </w:rPr>
-        <w:t>Hardware Prototype Programming</w:t>
-      </w:r>
-      <w:r>
-        <w:rPr>
-          <w:rFonts w:ascii="Lucida Sans Unicode" w:hAnsi="Lucida Sans Unicode" w:cs="Lucida Sans Unicode"/>
-          <w:sz w:val="20"/>
-        </w:rPr>
-        <w:t xml:space="preserve"> Resources</w:t>
-      </w:r>
-      <w:r>
-        <w:rPr>
-          <w:rFonts w:ascii="Lucida Sans Unicode" w:hAnsi="Lucida Sans Unicode" w:cs="Lucida Sans Unicode"/>
-          <w:sz w:val="20"/>
-        </w:rPr>
-        <w:t xml:space="preserve">: </w:t>
-      </w:r>
-    </w:p>
-    <w:p>
-      <w:pPr>
-        <w:spacing w:after="0" w:line="240" w:lineRule="auto"/>
-        <w:ind w:left="360"/>
-        <w:rPr>
-          <w:rFonts w:ascii="Lucida Sans Unicode" w:hAnsi="Lucida Sans Unicode" w:cs="Lucida Sans Unicode"/>
-          <w:sz w:val="20"/>
-        </w:rPr>
-      </w:pPr>
-      <w:r>
-        <w:rPr>
-          <w:rFonts w:ascii="Lucida Sans Unicode" w:hAnsi="Lucida Sans Unicode" w:cs="Lucida Sans Unicode"/>
-          <w:sz w:val="20"/>
-        </w:rPr>
-        <w:t>Firmware Development</w:t>
-      </w:r>
-      <w:r>
-        <w:rPr>
-          <w:rFonts w:ascii="Lucida Sans Unicode" w:hAnsi="Lucida Sans Unicode" w:cs="Lucida Sans Unicode"/>
-          <w:sz w:val="20"/>
-        </w:rPr>
-        <w:t xml:space="preserve"> Resources</w:t>
-      </w:r>
-      <w:r>
-        <w:rPr>
-          <w:rFonts w:ascii="Lucida Sans Unicode" w:hAnsi="Lucida Sans Unicode" w:cs="Lucida Sans Unicode"/>
-          <w:sz w:val="20"/>
-        </w:rPr>
-        <w:t xml:space="preserve">: </w:t>
-      </w:r>
-      <w:r>
-        <w:rPr>
-          <w:rFonts w:ascii="Lucida Sans Unicode" w:hAnsi="Lucida Sans Unicode" w:cs="Lucida Sans Unicode"/>
-          <w:sz w:val="20"/>
-        </w:rPr>
-        <w:t>Atmel Studio 6</w:t>
-      </w:r>
-    </w:p>
-    <w:p>
-      <w:pPr>
-        <w:spacing w:after="0" w:line="240" w:lineRule="auto"/>
-        <w:ind w:left="360"/>
-        <w:rPr>
-          <w:rFonts w:ascii="Lucida Sans Unicode" w:hAnsi="Lucida Sans Unicode" w:cs="Lucida Sans Unicode"/>
-          <w:sz w:val="20"/>
-        </w:rPr>
-      </w:pPr>
-      <w:r>
-        <w:rPr>
-          <w:rFonts w:ascii="Lucida Sans Unicode" w:hAnsi="Lucida Sans Unicode" w:cs="Lucida Sans Unicode"/>
-          <w:sz w:val="20"/>
-        </w:rPr>
-        <w:t>Test Equipment: Saleae Logic</w:t>
-      </w:r>
-      <w:r>
-        <w:rPr>
-          <w:rFonts w:ascii="Lucida Sans Unicode" w:hAnsi="Lucida Sans Unicode" w:cs="Lucida Sans Unicode"/>
-          <w:sz w:val="20"/>
-        </w:rPr>
-        <w:t xml:space="preserve"> (on hand)</w:t>
-      </w:r>
-      <w:r>
-        <w:rPr>
-          <w:rFonts w:ascii="Lucida Sans Unicode" w:hAnsi="Lucida Sans Unicode" w:cs="Lucida Sans Unicode"/>
-          <w:sz w:val="20"/>
-        </w:rPr>
-        <w:t>, Oscilloscope</w:t>
-      </w:r>
-      <w:r>
-        <w:rPr>
-          <w:rFonts w:ascii="Lucida Sans Unicode" w:hAnsi="Lucida Sans Unicode" w:cs="Lucida Sans Unicode"/>
-          <w:sz w:val="20"/>
-        </w:rPr>
-        <w:t xml:space="preserve"> (on hand)</w:t>
-      </w:r>
-      <w:r>
-        <w:rPr>
-          <w:rFonts w:ascii="Lucida Sans Unicode" w:hAnsi="Lucida Sans Unicode" w:cs="Lucida Sans Unicode"/>
-          <w:sz w:val="20"/>
-        </w:rPr>
-        <w:t>, Spectrum Analyzer</w:t>
-      </w:r>
-      <w:r>
-        <w:rPr>
-          <w:rFonts w:ascii="Lucida Sans Unicode" w:hAnsi="Lucida Sans Unicode" w:cs="Lucida Sans Unicode"/>
-          <w:sz w:val="20"/>
-        </w:rPr>
-        <w:t xml:space="preserve"> (borrow)</w:t>
-      </w:r>
-    </w:p>
-    <w:p>
-      <w:pPr>
-        <w:spacing w:after="0" w:line="240" w:lineRule="auto"/>
-        <w:ind w:left="360"/>
-        <w:rPr>
-          <w:rFonts w:ascii="Lucida Sans Unicode" w:hAnsi="Lucida Sans Unicode" w:cs="Lucida Sans Unicode"/>
-          <w:sz w:val="20"/>
-        </w:rPr>
-      </w:pPr>
-    </w:p>
-    <w:p>
-      <w:pPr>
-        <w:spacing w:after="0" w:line="240" w:lineRule="auto"/>
-        <w:rPr>
-          <w:rFonts w:ascii="Lucida Sans Unicode" w:hAnsi="Lucida Sans Unicode" w:cs="Lucida Sans Unicode"/>
-        </w:rPr>
-      </w:pPr>
-    </w:p>
-    <w:p>
-      <w:pPr>
-        <w:pStyle w:val="PASHeading2"/>
-      </w:pPr>
-      <w:bookmarkStart w:id="22" w:name="_Toc365815816"/>
-      <w:r>
-        <w:t>Hardware Requirements</w:t>
-      </w:r>
-      <w:bookmarkEnd w:id="22"/>
-    </w:p>
-    <w:p>
-      <w:pPr>
-        <w:spacing w:after="0" w:line="240" w:lineRule="auto"/>
-        <w:ind w:left="360"/>
-        <w:rPr>
-          <w:rFonts w:ascii="Lucida Sans Unicode" w:hAnsi="Lucida Sans Unicode" w:cs="Lucida Sans Unicode"/>
-          <w:i/>
-          <w:sz w:val="20"/>
-        </w:rPr>
-      </w:pPr>
-      <w:r>
-        <w:rPr>
-          <w:rFonts w:ascii="Lucida Sans Unicode" w:hAnsi="Lucida Sans Unicode" w:cs="Lucida Sans Unicode"/>
-          <w:i/>
-          <w:sz w:val="20"/>
-        </w:rPr>
-        <w:t xml:space="preserve">[Describe hardware requirements and any related processes. Include a detailed description of specific hardware requirements and associate them to specific project </w:t>
-      </w:r>
-      <w:r>
-        <w:rPr>
-          <w:rFonts w:ascii="Lucida Sans Unicode" w:hAnsi="Lucida Sans Unicode" w:cs="Lucida Sans Unicode"/>
-          <w:i/>
-          <w:sz w:val="20"/>
-        </w:rPr>
-        <w:lastRenderedPageBreak/>
-        <w:t>functionality/deliverables. Include information such as type of hardware, brand name, specifications, size, security, etc. Assign a unique ID number to each requirement.]</w:t>
-      </w:r>
+        <w:t>[Describe hardware requirements and any related processes. Include a detailed description of specific hardware requirements and associate them to specific project functionality/deliverables. Include information such as type of hardware, brand name, specifications, size, security, etc. Assign a unique ID number to each requirement.]</w:t>
+      </w:r>
+    </w:p>
+    <w:p>
+      <w:pPr>
+        <w:spacing w:after="0" w:line="240" w:lineRule="auto"/>
+        <w:ind w:left="360"/>
+        <w:rPr>
+          <w:rFonts w:ascii="Lucida Sans Unicode" w:hAnsi="Lucida Sans Unicode" w:cs="Lucida Sans Unicode"/>
+          <w:sz w:val="20"/>
+        </w:rPr>
+      </w:pPr>
+    </w:p>
+    <w:p>
+      <w:pPr>
+        <w:spacing w:after="0" w:line="240" w:lineRule="auto"/>
+        <w:ind w:left="360"/>
+        <w:rPr>
+          <w:rFonts w:ascii="Lucida Sans Unicode" w:hAnsi="Lucida Sans Unicode" w:cs="Lucida Sans Unicode"/>
+          <w:sz w:val="20"/>
+        </w:rPr>
+      </w:pPr>
+      <w:r>
+        <w:rPr>
+          <w:rFonts w:ascii="Lucida Sans Unicode" w:hAnsi="Lucida Sans Unicode" w:cs="Lucida Sans Unicode"/>
+          <w:sz w:val="20"/>
+        </w:rPr>
+        <w:t>Hardware Development – PCB</w:t>
+      </w:r>
+    </w:p>
+    <w:p>
+      <w:pPr>
+        <w:spacing w:after="0" w:line="240" w:lineRule="auto"/>
+        <w:ind w:left="360"/>
+        <w:rPr>
+          <w:rFonts w:ascii="Lucida Sans Unicode" w:hAnsi="Lucida Sans Unicode" w:cs="Lucida Sans Unicode"/>
+          <w:sz w:val="20"/>
+        </w:rPr>
+      </w:pPr>
+      <w:r>
+        <w:rPr>
+          <w:rFonts w:ascii="Lucida Sans Unicode" w:hAnsi="Lucida Sans Unicode" w:cs="Lucida Sans Unicode"/>
+          <w:sz w:val="20"/>
+        </w:rPr>
+        <w:t xml:space="preserve">CAD/EDA: </w:t>
+      </w:r>
+      <w:hyperlink r:id="rId13" w:history="1">
+        <w:r>
+          <w:rPr>
+            <w:rStyle w:val="Hyperlink"/>
+            <w:rFonts w:ascii="Lucida Sans Unicode" w:hAnsi="Lucida Sans Unicode" w:cs="Lucida Sans Unicode"/>
+            <w:b/>
+            <w:color w:val="92D050"/>
+            <w:sz w:val="20"/>
+          </w:rPr>
+          <w:t>KiCad EDA</w:t>
+        </w:r>
+      </w:hyperlink>
+      <w:r>
+        <w:rPr>
+          <w:rFonts w:ascii="Lucida Sans Unicode" w:hAnsi="Lucida Sans Unicode" w:cs="Lucida Sans Unicode"/>
+          <w:color w:val="92D050"/>
+          <w:sz w:val="20"/>
+        </w:rPr>
+        <w:t xml:space="preserve"> </w:t>
+      </w:r>
+      <w:r>
+        <w:rPr>
+          <w:rFonts w:ascii="Lucida Sans Unicode" w:hAnsi="Lucida Sans Unicode" w:cs="Lucida Sans Unicode"/>
+          <w:sz w:val="20"/>
+        </w:rPr>
+        <w:t>(Open Source EDA)</w:t>
+      </w:r>
+    </w:p>
+    <w:p>
+      <w:pPr>
+        <w:spacing w:after="0" w:line="240" w:lineRule="auto"/>
+        <w:rPr>
+          <w:rFonts w:ascii="Lucida Sans Unicode" w:hAnsi="Lucida Sans Unicode" w:cs="Lucida Sans Unicode"/>
+          <w:sz w:val="20"/>
+        </w:rPr>
+      </w:pPr>
+    </w:p>
+    <w:p>
+      <w:pPr>
+        <w:spacing w:after="0" w:line="240" w:lineRule="auto"/>
+        <w:ind w:left="360"/>
+        <w:rPr>
+          <w:rFonts w:ascii="Lucida Sans Unicode" w:hAnsi="Lucida Sans Unicode" w:cs="Lucida Sans Unicode"/>
+          <w:sz w:val="20"/>
+        </w:rPr>
+      </w:pPr>
+      <w:r>
+        <w:rPr>
+          <w:rFonts w:ascii="Lucida Sans Unicode" w:hAnsi="Lucida Sans Unicode" w:cs="Lucida Sans Unicode"/>
+          <w:sz w:val="20"/>
+        </w:rPr>
+        <w:t>Hardware Development – Enclosure</w:t>
+      </w:r>
+    </w:p>
+    <w:p>
+      <w:pPr>
+        <w:spacing w:after="0" w:line="240" w:lineRule="auto"/>
+        <w:ind w:left="360"/>
+        <w:rPr>
+          <w:rFonts w:ascii="Lucida Sans Unicode" w:hAnsi="Lucida Sans Unicode" w:cs="Lucida Sans Unicode"/>
+          <w:sz w:val="20"/>
+        </w:rPr>
+      </w:pPr>
+      <w:r>
+        <w:rPr>
+          <w:rFonts w:ascii="Lucida Sans Unicode" w:hAnsi="Lucida Sans Unicode" w:cs="Lucida Sans Unicode"/>
+          <w:sz w:val="20"/>
+        </w:rPr>
+        <w:t xml:space="preserve">CAD: </w:t>
+      </w:r>
+      <w:hyperlink r:id="rId14" w:history="1">
+        <w:r>
+          <w:rPr>
+            <w:rStyle w:val="Hyperlink"/>
+            <w:rFonts w:ascii="Lucida Sans Unicode" w:hAnsi="Lucida Sans Unicode" w:cs="Lucida Sans Unicode"/>
+            <w:b/>
+            <w:color w:val="92D050"/>
+            <w:sz w:val="20"/>
+          </w:rPr>
+          <w:t>FreeCad</w:t>
+        </w:r>
+      </w:hyperlink>
+      <w:r>
+        <w:rPr>
+          <w:rFonts w:ascii="Lucida Sans Unicode" w:hAnsi="Lucida Sans Unicode" w:cs="Lucida Sans Unicode"/>
+          <w:b/>
+          <w:color w:val="92D050"/>
+          <w:sz w:val="20"/>
+        </w:rPr>
+        <w:t xml:space="preserve"> </w:t>
+      </w:r>
+      <w:r>
+        <w:rPr>
+          <w:rFonts w:ascii="Lucida Sans Unicode" w:hAnsi="Lucida Sans Unicode" w:cs="Lucida Sans Unicode"/>
+          <w:sz w:val="20"/>
+        </w:rPr>
+        <w:t xml:space="preserve">(Open Source </w:t>
+      </w:r>
+      <w:r>
+        <w:rPr>
+          <w:rFonts w:ascii="Lucida Sans Unicode" w:hAnsi="Lucida Sans Unicode" w:cs="Lucida Sans Unicode"/>
+          <w:sz w:val="20"/>
+        </w:rPr>
+        <w:t>3D Parametric CAD</w:t>
+      </w:r>
+      <w:r>
+        <w:rPr>
+          <w:rFonts w:ascii="Lucida Sans Unicode" w:hAnsi="Lucida Sans Unicode" w:cs="Lucida Sans Unicode"/>
+          <w:sz w:val="20"/>
+        </w:rPr>
+        <w:t>)</w:t>
+      </w:r>
+    </w:p>
+    <w:p>
+      <w:pPr>
+        <w:spacing w:after="0" w:line="240" w:lineRule="auto"/>
+        <w:ind w:left="360"/>
+        <w:rPr>
+          <w:rFonts w:ascii="Lucida Sans Unicode" w:hAnsi="Lucida Sans Unicode" w:cs="Lucida Sans Unicode"/>
+          <w:sz w:val="20"/>
+        </w:rPr>
+      </w:pPr>
     </w:p>
     <w:p>
       <w:pPr>
@@ -5412,6 +6645,41 @@
         </w:rPr>
         <w:t>e for a 2.4 GHz printed antenna for wireless communication between devices.</w:t>
       </w:r>
+      <w:r>
+        <w:rPr>
+          <w:rFonts w:ascii="Lucida Sans Unicode" w:hAnsi="Lucida Sans Unicode" w:cs="Lucida Sans Unicode"/>
+          <w:sz w:val="20"/>
+        </w:rPr>
+        <w:t xml:space="preserve"> The average diameter of the cups to be used is 3.</w:t>
+      </w:r>
+      <w:r>
+        <w:rPr>
+          <w:rFonts w:ascii="Lucida Sans Unicode" w:hAnsi="Lucida Sans Unicode" w:cs="Lucida Sans Unicode"/>
+          <w:sz w:val="20"/>
+        </w:rPr>
+        <w:t>7</w:t>
+      </w:r>
+      <w:r>
+        <w:rPr>
+          <w:rFonts w:ascii="Lucida Sans Unicode" w:hAnsi="Lucida Sans Unicode" w:cs="Lucida Sans Unicode"/>
+          <w:sz w:val="20"/>
+        </w:rPr>
+        <w:t>5 inches, but the base of the cup</w:t>
+      </w:r>
+      <w:r>
+        <w:rPr>
+          <w:rFonts w:ascii="Lucida Sans Unicode" w:hAnsi="Lucida Sans Unicode" w:cs="Lucida Sans Unicode"/>
+          <w:sz w:val="20"/>
+        </w:rPr>
+        <w:t>, which is approximately 2.50 inches in diameter,</w:t>
+      </w:r>
+      <w:r>
+        <w:rPr>
+          <w:rFonts w:ascii="Lucida Sans Unicode" w:hAnsi="Lucida Sans Unicode" w:cs="Lucida Sans Unicode"/>
+          <w:sz w:val="20"/>
+        </w:rPr>
+        <w:t xml:space="preserve"> is all that is required for the actual sensing. This means that the measurements for the board should take into considerations that the diameter of the top of the cup doesn’t need to be used for the cups along the edges of the board.</w:t>
+      </w:r>
     </w:p>
     <w:p>
       <w:pPr>
@@ -5500,6 +6768,108 @@
           <w:sz w:val="20"/>
         </w:rPr>
       </w:pPr>
+      <w:r>
+        <w:rPr>
+          <w:rFonts w:ascii="Lucida Sans Unicode" w:hAnsi="Lucida Sans Unicode" w:cs="Lucida Sans Unicode"/>
+          <w:sz w:val="20"/>
+        </w:rPr>
+        <w:br/>
+      </w:r>
+    </w:p>
+    <w:p>
+      <w:pPr>
+        <w:spacing w:after="0" w:line="240" w:lineRule="auto"/>
+        <w:ind w:left="360"/>
+        <w:rPr>
+          <w:rFonts w:ascii="Lucida Sans Unicode" w:hAnsi="Lucida Sans Unicode" w:cs="Lucida Sans Unicode"/>
+          <w:sz w:val="20"/>
+        </w:rPr>
+      </w:pPr>
+      <w:r>
+        <w:rPr>
+          <w:rFonts w:ascii="Lucida Sans Unicode" w:hAnsi="Lucida Sans Unicode" w:cs="Lucida Sans Unicode"/>
+          <w:sz w:val="20"/>
+        </w:rPr>
+        <w:t>Firmware Development</w:t>
+      </w:r>
+    </w:p>
+    <w:p>
+      <w:pPr>
+        <w:spacing w:after="0" w:line="240" w:lineRule="auto"/>
+        <w:ind w:left="360"/>
+        <w:rPr>
+          <w:rFonts w:ascii="Lucida Sans Unicode" w:hAnsi="Lucida Sans Unicode" w:cs="Lucida Sans Unicode"/>
+          <w:sz w:val="20"/>
+        </w:rPr>
+      </w:pPr>
+      <w:r>
+        <w:rPr>
+          <w:rFonts w:ascii="Lucida Sans Unicode" w:hAnsi="Lucida Sans Unicode" w:cs="Lucida Sans Unicode"/>
+          <w:sz w:val="20"/>
+        </w:rPr>
+        <w:t>IDE: Atmel Studio 6.1</w:t>
+      </w:r>
+    </w:p>
+    <w:p>
+      <w:pPr>
+        <w:spacing w:after="0" w:line="240" w:lineRule="auto"/>
+        <w:ind w:left="360"/>
+        <w:rPr>
+          <w:rFonts w:ascii="Lucida Sans Unicode" w:hAnsi="Lucida Sans Unicode" w:cs="Lucida Sans Unicode"/>
+          <w:sz w:val="20"/>
+        </w:rPr>
+      </w:pPr>
+      <w:r>
+        <w:rPr>
+          <w:rFonts w:ascii="Lucida Sans Unicode" w:hAnsi="Lucida Sans Unicode" w:cs="Lucida Sans Unicode"/>
+          <w:sz w:val="20"/>
+        </w:rPr>
+        <w:t>Language: C (using the AVRGCC Toolset)</w:t>
+      </w:r>
+    </w:p>
+    <w:p>
+      <w:pPr>
+        <w:spacing w:after="0" w:line="240" w:lineRule="auto"/>
+        <w:ind w:left="360"/>
+        <w:rPr>
+          <w:rFonts w:ascii="Lucida Sans Unicode" w:hAnsi="Lucida Sans Unicode" w:cs="Lucida Sans Unicode"/>
+          <w:sz w:val="20"/>
+        </w:rPr>
+      </w:pPr>
+      <w:r>
+        <w:rPr>
+          <w:rFonts w:ascii="Lucida Sans Unicode" w:hAnsi="Lucida Sans Unicode" w:cs="Lucida Sans Unicode"/>
+          <w:sz w:val="20"/>
+        </w:rPr>
+        <w:t xml:space="preserve">Software </w:t>
+      </w:r>
+      <w:r>
+        <w:rPr>
+          <w:rFonts w:ascii="Lucida Sans Unicode" w:hAnsi="Lucida Sans Unicode" w:cs="Lucida Sans Unicode"/>
+          <w:sz w:val="20"/>
+        </w:rPr>
+        <w:t>Libraries Used: QTouch Library</w:t>
+      </w:r>
+    </w:p>
+    <w:p>
+      <w:pPr>
+        <w:spacing w:after="0" w:line="240" w:lineRule="auto"/>
+        <w:ind w:left="360"/>
+        <w:rPr>
+          <w:rFonts w:ascii="Lucida Sans Unicode" w:hAnsi="Lucida Sans Unicode" w:cs="Lucida Sans Unicode"/>
+          <w:sz w:val="20"/>
+        </w:rPr>
+      </w:pPr>
+    </w:p>
+    <w:p>
+      <w:pPr>
+        <w:spacing w:after="0" w:line="240" w:lineRule="auto"/>
+        <w:ind w:left="360"/>
+        <w:rPr>
+          <w:rFonts w:ascii="Lucida Sans Unicode" w:hAnsi="Lucida Sans Unicode" w:cs="Lucida Sans Unicode"/>
+          <w:sz w:val="20"/>
+        </w:rPr>
+      </w:pPr>
     </w:p>
     <w:p>
       <w:pPr>
@@ -5545,10 +6915,154 @@
       </w:pPr>
       <w:bookmarkStart w:id="25" w:name="_Toc365815819"/>
       <w:r>
+        <w:t>Reliability Requirements</w:t>
+      </w:r>
+      <w:bookmarkEnd w:id="25"/>
+    </w:p>
+    <w:p>
+      <w:pPr>
+        <w:spacing w:after="0" w:line="240" w:lineRule="auto"/>
+        <w:ind w:left="360"/>
+        <w:rPr>
+          <w:rFonts w:ascii="Lucida Sans Unicode" w:hAnsi="Lucida Sans Unicode" w:cs="Lucida Sans Unicode"/>
+          <w:i/>
+          <w:sz w:val="20"/>
+        </w:rPr>
+      </w:pPr>
+      <w:r>
+        <w:rPr>
+          <w:rFonts w:ascii="Lucida Sans Unicode" w:hAnsi="Lucida Sans Unicode" w:cs="Lucida Sans Unicode"/>
+          <w:i/>
+          <w:sz w:val="20"/>
+        </w:rPr>
+        <w:t>[Describe all of the technical requirements that affect availability such as hours of operation, level of availability required, down-time impact, support availability, accuracy, etc. Assign a unique ID number to each requirement.]</w:t>
+      </w:r>
+    </w:p>
+    <w:p>
+      <w:pPr>
+        <w:spacing w:after="0" w:line="240" w:lineRule="auto"/>
+        <w:ind w:left="360"/>
+        <w:rPr>
+          <w:rFonts w:ascii="Lucida Sans Unicode" w:hAnsi="Lucida Sans Unicode" w:cs="Lucida Sans Unicode"/>
+          <w:sz w:val="20"/>
+        </w:rPr>
+      </w:pPr>
+      <w:r>
+        <w:rPr>
+          <w:rFonts w:ascii="Lucida Sans Unicode" w:hAnsi="Lucida Sans Unicode" w:cs="Lucida Sans Unicode"/>
+          <w:sz w:val="20"/>
+        </w:rPr>
+        <w:br/>
+        <w:t>Battery usage time: How long will a particular battery, starting from a full charge, last for?</w:t>
+      </w:r>
+    </w:p>
+    <w:p>
+      <w:pPr>
+        <w:spacing w:after="0" w:line="240" w:lineRule="auto"/>
+        <w:ind w:left="360"/>
+        <w:rPr>
+          <w:rFonts w:ascii="Lucida Sans Unicode" w:hAnsi="Lucida Sans Unicode" w:cs="Lucida Sans Unicode"/>
+          <w:sz w:val="20"/>
+        </w:rPr>
+      </w:pPr>
+    </w:p>
+    <w:p>
+      <w:pPr>
+        <w:spacing w:after="0" w:line="240" w:lineRule="auto"/>
+        <w:ind w:left="360"/>
+        <w:rPr>
+          <w:rFonts w:ascii="Lucida Sans Unicode" w:hAnsi="Lucida Sans Unicode" w:cs="Lucida Sans Unicode"/>
+          <w:sz w:val="20"/>
+        </w:rPr>
+      </w:pPr>
+      <w:r>
+        <w:rPr>
+          <w:rFonts w:ascii="Lucida Sans Unicode" w:hAnsi="Lucida Sans Unicode" w:cs="Lucida Sans Unicode"/>
+          <w:sz w:val="20"/>
+        </w:rPr>
+        <w:t>Battery charge time: How long will it take to charge the battery? This will require a trade-off with the battery capacity.</w:t>
+      </w:r>
+    </w:p>
+    <w:p>
+      <w:pPr>
+        <w:spacing w:after="0" w:line="240" w:lineRule="auto"/>
+        <w:ind w:left="360"/>
+        <w:rPr>
+          <w:rFonts w:ascii="Lucida Sans Unicode" w:hAnsi="Lucida Sans Unicode" w:cs="Lucida Sans Unicode"/>
+          <w:sz w:val="20"/>
+        </w:rPr>
+      </w:pPr>
+    </w:p>
+    <w:p>
+      <w:pPr>
+        <w:spacing w:after="0" w:line="240" w:lineRule="auto"/>
+        <w:ind w:left="360"/>
+        <w:rPr>
+          <w:rFonts w:ascii="Lucida Sans Unicode" w:hAnsi="Lucida Sans Unicode" w:cs="Lucida Sans Unicode"/>
+          <w:sz w:val="20"/>
+        </w:rPr>
+      </w:pPr>
+      <w:r>
+        <w:rPr>
+          <w:rFonts w:ascii="Lucida Sans Unicode" w:hAnsi="Lucida Sans Unicode" w:cs="Lucida Sans Unicode"/>
+          <w:sz w:val="20"/>
+        </w:rPr>
+        <w:t>Battery lifespan: How many charge cycles will the battery provide?</w:t>
+      </w:r>
+    </w:p>
+    <w:p>
+      <w:pPr>
+        <w:spacing w:after="0" w:line="240" w:lineRule="auto"/>
+        <w:ind w:left="360"/>
+        <w:rPr>
+          <w:rFonts w:ascii="Lucida Sans Unicode" w:hAnsi="Lucida Sans Unicode" w:cs="Lucida Sans Unicode"/>
+          <w:sz w:val="20"/>
+        </w:rPr>
+      </w:pPr>
+    </w:p>
+    <w:p>
+      <w:pPr>
+        <w:spacing w:after="0" w:line="240" w:lineRule="auto"/>
+        <w:ind w:left="360"/>
+        <w:rPr>
+          <w:rFonts w:ascii="Lucida Sans Unicode" w:hAnsi="Lucida Sans Unicode" w:cs="Lucida Sans Unicode"/>
+          <w:sz w:val="20"/>
+        </w:rPr>
+      </w:pPr>
+      <w:r>
+        <w:rPr>
+          <w:rFonts w:ascii="Lucida Sans Unicode" w:hAnsi="Lucida Sans Unicode" w:cs="Lucida Sans Unicode"/>
+          <w:sz w:val="20"/>
+        </w:rPr>
+        <w:t xml:space="preserve">Capacitive sensor calibration: </w:t>
+      </w:r>
+      <w:r>
+        <w:rPr>
+          <w:rFonts w:ascii="Lucida Sans Unicode" w:hAnsi="Lucida Sans Unicode" w:cs="Lucida Sans Unicode"/>
+          <w:sz w:val="20"/>
+        </w:rPr>
+        <w:t>The capacitive sensors will need to remain calibrated (or be re-calibrated in some automated way) throughout the course of play. This may be a long period of time.</w:t>
+      </w:r>
+    </w:p>
+    <w:p>
+      <w:pPr>
+        <w:spacing w:after="0" w:line="240" w:lineRule="auto"/>
+        <w:rPr>
+          <w:rFonts w:ascii="Lucida Sans Unicode" w:hAnsi="Lucida Sans Unicode" w:cs="Lucida Sans Unicode"/>
+          <w:sz w:val="20"/>
+        </w:rPr>
+      </w:pPr>
+    </w:p>
+    <w:p>
+      <w:pPr>
+        <w:pStyle w:val="PASHeading2"/>
+      </w:pPr>
+      <w:bookmarkStart w:id="26" w:name="_Toc365815820"/>
+      <w:r>
         <w:lastRenderedPageBreak/>
-        <w:t>Reliability Requirements</w:t>
-      </w:r>
-      <w:bookmarkEnd w:id="25"/>
+        <w:t>Supportability Requirements</w:t>
+      </w:r>
+      <w:bookmarkEnd w:id="26"/>
     </w:p>
     <w:p>
       <w:pPr>
@@ -5566,8 +7080,28 @@
           <w:i/>
           <w:sz w:val="20"/>
         </w:rPr>
-        <w:t>[Describe all of the technical requirements that affect availability such as hours of operation, level of availability required, down-time impact, support availability, accuracy, etc. Assign a unique ID number to each requirement.]</w:t>
-      </w:r>
+        <w:t>[Describe all of the technical requirements that affect supportability and maintainability such as coding standards, naming CONVENTIONS; maintenance access, required utilities, etc. Assign a unique ID number to each requirement.]</w:t>
+      </w:r>
+    </w:p>
+    <w:p>
+      <w:pPr>
+        <w:spacing w:after="0" w:line="240" w:lineRule="auto"/>
+        <w:ind w:left="360"/>
+        <w:rPr>
+          <w:rFonts w:ascii="Lucida Sans Unicode" w:hAnsi="Lucida Sans Unicode" w:cs="Lucida Sans Unicode"/>
+          <w:sz w:val="20"/>
+        </w:rPr>
+      </w:pPr>
+    </w:p>
+    <w:p>
+      <w:pPr>
+        <w:spacing w:after="0" w:line="240" w:lineRule="auto"/>
+        <w:ind w:left="360"/>
+        <w:rPr>
+          <w:rFonts w:ascii="Lucida Sans Unicode" w:hAnsi="Lucida Sans Unicode" w:cs="Lucida Sans Unicode"/>
+          <w:sz w:val="20"/>
+        </w:rPr>
+      </w:pPr>
     </w:p>
     <w:p>
       <w:pPr>
@@ -5582,11 +7116,11 @@
       <w:pPr>
         <w:pStyle w:val="PASHeading2"/>
       </w:pPr>
-      <w:bookmarkStart w:id="26" w:name="_Toc365815820"/>
-      <w:r>
-        <w:t>Supportability Requirements</w:t>
-      </w:r>
-      <w:bookmarkEnd w:id="26"/>
+      <w:bookmarkStart w:id="27" w:name="_Toc365815821"/>
+      <w:r>
+        <w:t>User Documentation Requirements</w:t>
+      </w:r>
+      <w:bookmarkEnd w:id="27"/>
     </w:p>
     <w:p>
       <w:pPr>
@@ -5604,7 +7138,134 @@
           <w:i/>
           <w:sz w:val="20"/>
         </w:rPr>
-        <w:t>[Describe all of the technical requirements that affect supportability and maintainability such as coding standards, naming CONVENTIONS; maintenance access, required utilities, etc. Assign a unique ID number to each requirement.]</w:t>
+        <w:t>[Describe the requirements, for any special or on-line user documentation or help systems, etc. Assign a unique ID number to each requirement.]</w:t>
+      </w:r>
+    </w:p>
+    <w:p>
+      <w:pPr>
+        <w:spacing w:after="0" w:line="240" w:lineRule="auto"/>
+        <w:ind w:left="360"/>
+        <w:rPr>
+          <w:rFonts w:ascii="Lucida Sans Unicode" w:hAnsi="Lucida Sans Unicode" w:cs="Lucida Sans Unicode"/>
+          <w:sz w:val="20"/>
+        </w:rPr>
+      </w:pPr>
+    </w:p>
+    <w:p>
+      <w:pPr>
+        <w:spacing w:after="0" w:line="240" w:lineRule="auto"/>
+        <w:ind w:left="360"/>
+        <w:rPr>
+          <w:rFonts w:ascii="Lucida Sans Unicode" w:hAnsi="Lucida Sans Unicode" w:cs="Lucida Sans Unicode"/>
+          <w:sz w:val="20"/>
+        </w:rPr>
+      </w:pPr>
+      <w:r>
+        <w:rPr>
+          <w:rFonts w:ascii="Lucida Sans Unicode" w:hAnsi="Lucida Sans Unicode" w:cs="Lucida Sans Unicode"/>
+          <w:sz w:val="20"/>
+        </w:rPr>
+        <w:t>Because this will be a crowdfunded project, solid documentation is key to overall project success.</w:t>
+      </w:r>
+      <w:r>
+        <w:rPr>
+          <w:rFonts w:ascii="Lucida Sans Unicode" w:hAnsi="Lucida Sans Unicode" w:cs="Lucida Sans Unicode"/>
+          <w:sz w:val="20"/>
+        </w:rPr>
+        <w:t xml:space="preserve"> The following documentation will be generated:</w:t>
+      </w:r>
+    </w:p>
+    <w:p>
+      <w:pPr>
+        <w:pStyle w:val="ListParagraph"/>
+        <w:numPr>
+          <w:ilvl w:val="0"/>
+          <w:numId w:val="12"/>
+        </w:numPr>
+        <w:spacing w:after="0" w:line="240" w:lineRule="auto"/>
+        <w:rPr>
+          <w:rFonts w:ascii="Lucida Sans Unicode" w:hAnsi="Lucida Sans Unicode" w:cs="Lucida Sans Unicode"/>
+          <w:sz w:val="20"/>
+        </w:rPr>
+      </w:pPr>
+      <w:r>
+        <w:rPr>
+          <w:rFonts w:ascii="Lucida Sans Unicode" w:hAnsi="Lucida Sans Unicode" w:cs="Lucida Sans Unicode"/>
+          <w:sz w:val="20"/>
+        </w:rPr>
+        <w:t>This Requirements document</w:t>
+      </w:r>
+    </w:p>
+    <w:p>
+      <w:pPr>
+        <w:pStyle w:val="ListParagraph"/>
+        <w:numPr>
+          <w:ilvl w:val="0"/>
+          <w:numId w:val="12"/>
+        </w:numPr>
+        <w:spacing w:after="0" w:line="240" w:lineRule="auto"/>
+        <w:rPr>
+          <w:rFonts w:ascii="Lucida Sans Unicode" w:hAnsi="Lucida Sans Unicode" w:cs="Lucida Sans Unicode"/>
+          <w:sz w:val="20"/>
+        </w:rPr>
+      </w:pPr>
+      <w:r>
+        <w:rPr>
+          <w:rFonts w:ascii="Lucida Sans Unicode" w:hAnsi="Lucida Sans Unicode" w:cs="Lucida Sans Unicode"/>
+          <w:sz w:val="20"/>
+        </w:rPr>
+        <w:t>A Project Log detailing all aspects of project development</w:t>
+      </w:r>
+      <w:r>
+        <w:rPr>
+          <w:rFonts w:ascii="Lucida Sans Unicode" w:hAnsi="Lucida Sans Unicode" w:cs="Lucida Sans Unicode"/>
+          <w:sz w:val="20"/>
+        </w:rPr>
+        <w:t xml:space="preserve"> by date</w:t>
+      </w:r>
+      <w:bookmarkStart w:id="28" w:name="_GoBack"/>
+      <w:bookmarkEnd w:id="28"/>
+    </w:p>
+    <w:p>
+      <w:pPr>
+        <w:pStyle w:val="ListParagraph"/>
+        <w:numPr>
+          <w:ilvl w:val="0"/>
+          <w:numId w:val="12"/>
+        </w:numPr>
+        <w:spacing w:after="0" w:line="240" w:lineRule="auto"/>
+        <w:rPr>
+          <w:rFonts w:ascii="Lucida Sans Unicode" w:hAnsi="Lucida Sans Unicode" w:cs="Lucida Sans Unicode"/>
+          <w:sz w:val="20"/>
+        </w:rPr>
+      </w:pPr>
+      <w:r>
+        <w:rPr>
+          <w:rFonts w:ascii="Lucida Sans Unicode" w:hAnsi="Lucida Sans Unicode" w:cs="Lucida Sans Unicode"/>
+          <w:sz w:val="20"/>
+        </w:rPr>
+        <w:t>A paper/PDF User Manual</w:t>
+      </w:r>
+    </w:p>
+    <w:p>
+      <w:pPr>
+        <w:pStyle w:val="ListParagraph"/>
+        <w:numPr>
+          <w:ilvl w:val="0"/>
+          <w:numId w:val="12"/>
+        </w:numPr>
+        <w:spacing w:after="0" w:line="240" w:lineRule="auto"/>
+        <w:rPr>
+          <w:rFonts w:ascii="Lucida Sans Unicode" w:hAnsi="Lucida Sans Unicode" w:cs="Lucida Sans Unicode"/>
+          <w:sz w:val="20"/>
+        </w:rPr>
+      </w:pPr>
+      <w:r>
+        <w:rPr>
+          <w:rFonts w:ascii="Lucida Sans Unicode" w:hAnsi="Lucida Sans Unicode" w:cs="Lucida Sans Unicode"/>
+          <w:sz w:val="20"/>
+        </w:rPr>
+        <w:t>Online documentation of the specifications and technical details for the project</w:t>
       </w:r>
     </w:p>
     <w:p>
@@ -5620,11 +7281,11 @@
       <w:pPr>
         <w:pStyle w:val="PASHeading2"/>
       </w:pPr>
-      <w:bookmarkStart w:id="27" w:name="_Toc365815821"/>
-      <w:r>
-        <w:t>User Documentation Requirements</w:t>
-      </w:r>
-      <w:bookmarkEnd w:id="27"/>
+      <w:bookmarkStart w:id="29" w:name="_Toc365815822"/>
+      <w:r>
+        <w:t>Interface Requirements</w:t>
+      </w:r>
+      <w:bookmarkEnd w:id="29"/>
     </w:p>
     <w:p>
       <w:pPr>
@@ -5642,34 +7303,99 @@
           <w:i/>
           <w:sz w:val="20"/>
         </w:rPr>
-        <w:t>[Describe the requirements, for any special or on-line user documentation or help systems, etc. Assign a unique ID number to each requirement.]</w:t>
-      </w:r>
-    </w:p>
-    <w:p>
-      <w:pPr>
-        <w:spacing w:after="0" w:line="240" w:lineRule="auto"/>
-        <w:ind w:left="360"/>
-        <w:rPr>
-          <w:rFonts w:ascii="Lucida Sans Unicode" w:hAnsi="Lucida Sans Unicode" w:cs="Lucida Sans Unicode"/>
-          <w:sz w:val="20"/>
-        </w:rPr>
-      </w:pPr>
-    </w:p>
-    <w:p>
-      <w:pPr>
-        <w:spacing w:after="0" w:line="240" w:lineRule="auto"/>
-        <w:ind w:left="360"/>
-        <w:rPr>
-          <w:rFonts w:ascii="Lucida Sans Unicode" w:hAnsi="Lucida Sans Unicode" w:cs="Lucida Sans Unicode"/>
-          <w:sz w:val="20"/>
-        </w:rPr>
-      </w:pPr>
-      <w:r>
-        <w:rPr>
-          <w:rFonts w:ascii="Lucida Sans Unicode" w:hAnsi="Lucida Sans Unicode" w:cs="Lucida Sans Unicode"/>
-          <w:sz w:val="20"/>
-        </w:rPr>
-        <w:t>Because this will be a crowdfunded project, solid documentation is key to the overall project success.</w:t>
+        <w:t>[Describe all of the user interface (such as user navigation, presentation of application and associated functionality, screen location of interface elements, data display and manipulation, etc), system interface, and technical (hardware and software) requirements that affect interfaces such as look-and-feel, protocol management, scheduling, directory services, broadcasts, message types, error and buffer management, security, etc. Assign a unique ID number to each requirement.]</w:t>
+      </w:r>
+    </w:p>
+    <w:p>
+      <w:pPr>
+        <w:spacing w:after="0" w:line="240" w:lineRule="auto"/>
+        <w:ind w:left="360"/>
+        <w:rPr>
+          <w:rFonts w:ascii="Lucida Sans Unicode" w:hAnsi="Lucida Sans Unicode" w:cs="Lucida Sans Unicode"/>
+          <w:sz w:val="20"/>
+        </w:rPr>
+      </w:pPr>
+    </w:p>
+    <w:p>
+      <w:pPr>
+        <w:spacing w:after="0" w:line="240" w:lineRule="auto"/>
+        <w:ind w:left="360"/>
+        <w:rPr>
+          <w:rFonts w:ascii="Lucida Sans Unicode" w:hAnsi="Lucida Sans Unicode" w:cs="Lucida Sans Unicode"/>
+          <w:sz w:val="20"/>
+        </w:rPr>
+      </w:pPr>
+      <w:r>
+        <w:rPr>
+          <w:rFonts w:ascii="Lucida Sans Unicode" w:hAnsi="Lucida Sans Unicode" w:cs="Lucida Sans Unicode"/>
+          <w:sz w:val="20"/>
+        </w:rPr>
+        <w:t xml:space="preserve">Physical Interface: </w:t>
+      </w:r>
+    </w:p>
+    <w:p>
+      <w:pPr>
+        <w:spacing w:after="0" w:line="240" w:lineRule="auto"/>
+        <w:ind w:left="360"/>
+        <w:rPr>
+          <w:rFonts w:ascii="Lucida Sans Unicode" w:hAnsi="Lucida Sans Unicode" w:cs="Lucida Sans Unicode"/>
+          <w:sz w:val="20"/>
+        </w:rPr>
+      </w:pPr>
+    </w:p>
+    <w:p>
+      <w:pPr>
+        <w:spacing w:after="0" w:line="240" w:lineRule="auto"/>
+        <w:ind w:left="360"/>
+        <w:rPr>
+          <w:rFonts w:ascii="Lucida Sans Unicode" w:hAnsi="Lucida Sans Unicode" w:cs="Lucida Sans Unicode"/>
+          <w:sz w:val="20"/>
+        </w:rPr>
+      </w:pPr>
+    </w:p>
+    <w:p>
+      <w:pPr>
+        <w:spacing w:after="0" w:line="240" w:lineRule="auto"/>
+        <w:ind w:left="360"/>
+        <w:rPr>
+          <w:rFonts w:ascii="Lucida Sans Unicode" w:hAnsi="Lucida Sans Unicode" w:cs="Lucida Sans Unicode"/>
+          <w:sz w:val="20"/>
+        </w:rPr>
+      </w:pPr>
+      <w:r>
+        <w:rPr>
+          <w:rFonts w:ascii="Lucida Sans Unicode" w:hAnsi="Lucida Sans Unicode" w:cs="Lucida Sans Unicode"/>
+          <w:sz w:val="20"/>
+        </w:rPr>
+        <w:t xml:space="preserve">USB Interface: </w:t>
+      </w:r>
+      <w:r>
+        <w:rPr>
+          <w:rFonts w:ascii="Lucida Sans Unicode" w:hAnsi="Lucida Sans Unicode" w:cs="Lucida Sans Unicode"/>
+          <w:sz w:val="20"/>
+        </w:rPr>
+        <w:t>The project will make use of a USB Bootloader, which will allow-end-users to update the</w:t>
+      </w:r>
+      <w:r>
+        <w:rPr>
+          <w:rFonts w:ascii="Lucida Sans Unicode" w:hAnsi="Lucida Sans Unicode" w:cs="Lucida Sans Unicode"/>
+          <w:sz w:val="20"/>
+        </w:rPr>
+        <w:t xml:space="preserve"> system</w:t>
+      </w:r>
+      <w:r>
+        <w:rPr>
+          <w:rFonts w:ascii="Lucida Sans Unicode" w:hAnsi="Lucida Sans Unicode" w:cs="Lucida Sans Unicode"/>
+          <w:sz w:val="20"/>
+        </w:rPr>
+        <w:t xml:space="preserve"> firmware via USB.</w:t>
+      </w:r>
+      <w:r>
+        <w:rPr>
+          <w:rFonts w:ascii="Lucida Sans Unicode" w:hAnsi="Lucida Sans Unicode" w:cs="Lucida Sans Unicode"/>
+          <w:sz w:val="20"/>
+        </w:rPr>
+        <w:t xml:space="preserve"> At this time, I’m not sure if Atmel provides the capability for custom program for uploading the firmware to the XMega, or if I’ll have to use their tool.</w:t>
       </w:r>
     </w:p>
     <w:p>
@@ -5685,11 +7411,11 @@
       <w:pPr>
         <w:pStyle w:val="PASHeading2"/>
       </w:pPr>
-      <w:bookmarkStart w:id="28" w:name="_Toc365815822"/>
-      <w:r>
-        <w:t>Interface Requirements</w:t>
-      </w:r>
-      <w:bookmarkEnd w:id="28"/>
+      <w:bookmarkStart w:id="30" w:name="_Toc365815823"/>
+      <w:r>
+        <w:t>Security and Privacy Requirements</w:t>
+      </w:r>
+      <w:bookmarkEnd w:id="30"/>
     </w:p>
     <w:p>
       <w:pPr>
@@ -5707,12 +7433,60 @@
           <w:i/>
           <w:sz w:val="20"/>
         </w:rPr>
-        <w:t>[Describe all of the user interface (such as user navigation, presentation of application and associated functionality, screen location of interface elements, data display and manipulation, etc), system interface, and technical (hardware and software) requirements that affect interfaces such as look-and-feel, protocol management, scheduling, directory services, broadcasts, message types, error and buffer management, security, etc. Assign a unique ID number to each requirement.]</w:t>
-      </w:r>
-    </w:p>
-    <w:p>
-      <w:pPr>
-        <w:spacing w:after="0" w:line="240" w:lineRule="auto"/>
+        <w:t>[Summarize and make reference to Privacy Impact Assessment produced during Planning phase and its impact on security requirements. Provide justifications for why a specific privacy item is needed. Provide Security Categorization if available.</w:t>
+      </w:r>
+    </w:p>
+    <w:p>
+      <w:pPr>
+        <w:spacing w:after="0" w:line="240" w:lineRule="auto"/>
+        <w:ind w:left="360"/>
+        <w:rPr>
+          <w:rFonts w:ascii="Lucida Sans Unicode" w:hAnsi="Lucida Sans Unicode" w:cs="Lucida Sans Unicode"/>
+          <w:i/>
+          <w:sz w:val="20"/>
+        </w:rPr>
+      </w:pPr>
+    </w:p>
+    <w:p>
+      <w:pPr>
+        <w:spacing w:after="0" w:line="240" w:lineRule="auto"/>
+        <w:ind w:left="360"/>
+        <w:rPr>
+          <w:rFonts w:ascii="Lucida Sans Unicode" w:hAnsi="Lucida Sans Unicode" w:cs="Lucida Sans Unicode"/>
+          <w:i/>
+          <w:sz w:val="20"/>
+        </w:rPr>
+      </w:pPr>
+      <w:r>
+        <w:rPr>
+          <w:rFonts w:ascii="Lucida Sans Unicode" w:hAnsi="Lucida Sans Unicode" w:cs="Lucida Sans Unicode"/>
+          <w:i/>
+          <w:sz w:val="20"/>
+        </w:rPr>
+        <w:lastRenderedPageBreak/>
+        <w:t>Describe all of the technical requirements that affect security such as security audits, cryptography, user data, system identification/authentication, resource utilization, facility access times, etc. Assign a unique</w:t>
+      </w:r>
+      <w:r>
+        <w:rPr>
+          <w:rFonts w:ascii="Lucida Sans Unicode" w:hAnsi="Lucida Sans Unicode" w:cs="Lucida Sans Unicode"/>
+          <w:i/>
+          <w:sz w:val="20"/>
+        </w:rPr>
+        <w:t xml:space="preserve"> ID number to each requirement.</w:t>
+      </w:r>
+      <w:r>
+        <w:rPr>
+          <w:rFonts w:ascii="Lucida Sans Unicode" w:hAnsi="Lucida Sans Unicode" w:cs="Lucida Sans Unicode"/>
+          <w:i/>
+          <w:sz w:val="20"/>
+        </w:rPr>
+        <w:t>]</w:t>
+      </w:r>
+    </w:p>
+    <w:p>
+      <w:pPr>
+        <w:spacing w:after="0" w:line="240" w:lineRule="auto"/>
+        <w:ind w:left="360"/>
         <w:rPr>
           <w:rFonts w:ascii="Lucida Sans Unicode" w:hAnsi="Lucida Sans Unicode" w:cs="Lucida Sans Unicode"/>
           <w:sz w:val="20"/>
@@ -5723,11 +7497,67 @@
       <w:pPr>
         <w:pStyle w:val="PASHeading2"/>
       </w:pPr>
-      <w:bookmarkStart w:id="29" w:name="_Toc365815823"/>
-      <w:r>
-        <w:t>Security and Privacy Requirements</w:t>
-      </w:r>
-      <w:bookmarkEnd w:id="29"/>
+      <w:r>
+        <w:t>Safety Requirements</w:t>
+      </w:r>
+    </w:p>
+    <w:p>
+      <w:pPr>
+        <w:spacing w:after="0" w:line="240" w:lineRule="auto"/>
+        <w:ind w:left="360"/>
+        <w:rPr>
+          <w:rFonts w:ascii="Lucida Sans Unicode" w:hAnsi="Lucida Sans Unicode" w:cs="Lucida Sans Unicode"/>
+          <w:sz w:val="20"/>
+        </w:rPr>
+      </w:pPr>
+      <w:r>
+        <w:rPr>
+          <w:rFonts w:ascii="Lucida Sans Unicode" w:hAnsi="Lucida Sans Unicode" w:cs="Lucida Sans Unicode"/>
+          <w:sz w:val="20"/>
+        </w:rPr>
+        <w:t>Battery: The battery cannot be allowed to be subjected to contact with or immersion in liquids. The enclosure should be specifically designed to incorporate methods of preventing liquid intrusion from occurring.</w:t>
+      </w:r>
+    </w:p>
+    <w:p>
+      <w:pPr>
+        <w:spacing w:after="0" w:line="240" w:lineRule="auto"/>
+        <w:ind w:left="360"/>
+        <w:rPr>
+          <w:rFonts w:ascii="Lucida Sans Unicode" w:hAnsi="Lucida Sans Unicode" w:cs="Lucida Sans Unicode"/>
+          <w:sz w:val="20"/>
+        </w:rPr>
+      </w:pPr>
+    </w:p>
+    <w:p>
+      <w:pPr>
+        <w:spacing w:after="0" w:line="240" w:lineRule="auto"/>
+        <w:ind w:left="360"/>
+        <w:rPr>
+          <w:rFonts w:ascii="Lucida Sans Unicode" w:hAnsi="Lucida Sans Unicode" w:cs="Lucida Sans Unicode"/>
+          <w:sz w:val="20"/>
+        </w:rPr>
+      </w:pPr>
+      <w:r>
+        <w:rPr>
+          <w:rFonts w:ascii="Lucida Sans Unicode" w:hAnsi="Lucida Sans Unicode" w:cs="Lucida Sans Unicode"/>
+          <w:sz w:val="20"/>
+        </w:rPr>
+        <w:t xml:space="preserve">USB Port: </w:t>
+      </w:r>
+      <w:r>
+        <w:rPr>
+          <w:rFonts w:ascii="Lucida Sans Unicode" w:hAnsi="Lucida Sans Unicode" w:cs="Lucida Sans Unicode"/>
+          <w:sz w:val="20"/>
+        </w:rPr>
+        <w:t xml:space="preserve">The USB Port connector will be a water resistant design. </w:t>
+      </w:r>
+      <w:r>
+        <w:rPr>
+          <w:rFonts w:ascii="Lucida Sans Unicode" w:hAnsi="Lucida Sans Unicode" w:cs="Lucida Sans Unicode"/>
+          <w:sz w:val="20"/>
+        </w:rPr>
+        <w:t>To prevent users from trying to play while the device is plugged in and charging, no game play will be allowed while USB is plugged in, whether to a charger or to a computer. It might be beneficial to incorporate a special debugging mode where this safety requirement is overridden for testing and development.</w:t>
+      </w:r>
     </w:p>
     <w:p>
       <w:pPr>
@@ -5739,27 +7569,35 @@
           <w:sz w:val="20"/>
         </w:rPr>
       </w:pPr>
-      <w:r>
+    </w:p>
+    <w:p>
+      <w:pPr>
+        <w:pStyle w:val="PASHeading2"/>
+      </w:pPr>
+      <w:bookmarkStart w:id="31" w:name="_Toc365815824"/>
+      <w:r>
+        <w:t>Data Requirements</w:t>
+      </w:r>
+      <w:bookmarkEnd w:id="31"/>
+    </w:p>
+    <w:p>
+      <w:pPr>
+        <w:spacing w:after="0" w:line="240" w:lineRule="auto"/>
+        <w:ind w:left="360"/>
         <w:rPr>
           <w:rFonts w:ascii="Lucida Sans Unicode" w:hAnsi="Lucida Sans Unicode" w:cs="Lucida Sans Unicode"/>
           <w:i/>
           <w:sz w:val="20"/>
         </w:rPr>
-        <w:t>[Summarize and make reference to Privacy Impact Assessment produced during Planning phase and its impact on security requirements. Provide justifications for why a specific privacy item is needed. Provide Security Categorization if available.</w:t>
-      </w:r>
-    </w:p>
-    <w:p>
-      <w:pPr>
-        <w:spacing w:after="0" w:line="240" w:lineRule="auto"/>
-        <w:ind w:left="360"/>
+      </w:pPr>
+      <w:r>
         <w:rPr>
           <w:rFonts w:ascii="Lucida Sans Unicode" w:hAnsi="Lucida Sans Unicode" w:cs="Lucida Sans Unicode"/>
           <w:i/>
           <w:sz w:val="20"/>
         </w:rPr>
-      </w:pPr>
-      <w:bookmarkStart w:id="30" w:name="_GoBack"/>
-      <w:bookmarkEnd w:id="30"/>
+        <w:t>[Describe data requirements and any related processes. Include detailed description of the logical database design, data characteristics and categorization (static, dynamic input, dynamic output, and internally generated), data constraints, data retention, scales of measurement, and frequency of updating and processing. In addition, describe the handling of data (source of input, input and output medium/device, recipient, collection procedures, error handling, and security.]</w:t>
+      </w:r>
     </w:p>
     <w:p>
       <w:pPr>
@@ -5771,119 +7609,126 @@
           <w:sz w:val="20"/>
         </w:rPr>
       </w:pPr>
-      <w:r>
+    </w:p>
+    <w:p>
+      <w:pPr>
+        <w:pStyle w:val="PASHeading2"/>
+      </w:pPr>
+      <w:bookmarkStart w:id="32" w:name="_Toc365815825"/>
+      <w:r>
+        <w:t>Compliance and Standards Requirements</w:t>
+      </w:r>
+      <w:bookmarkEnd w:id="32"/>
+    </w:p>
+    <w:p>
+      <w:pPr>
+        <w:spacing w:after="0" w:line="240" w:lineRule="auto"/>
+        <w:ind w:left="360"/>
         <w:rPr>
           <w:rFonts w:ascii="Lucida Sans Unicode" w:hAnsi="Lucida Sans Unicode" w:cs="Lucida Sans Unicode"/>
           <w:i/>
           <w:sz w:val="20"/>
         </w:rPr>
-        <w:t>Describe all of the technical requirements that affect security such as security audits, cryptography, user data, system identification/authentication, resource utilization, facility access times, etc. Assign a unique</w:t>
-      </w:r>
+      </w:pPr>
       <w:r>
         <w:rPr>
           <w:rFonts w:ascii="Lucida Sans Unicode" w:hAnsi="Lucida Sans Unicode" w:cs="Lucida Sans Unicode"/>
           <w:i/>
           <w:sz w:val="20"/>
         </w:rPr>
-        <w:t xml:space="preserve"> ID number to each requirement.</w:t>
-      </w:r>
-      <w:r>
-        <w:rPr>
-          <w:rFonts w:ascii="Lucida Sans Unicode" w:hAnsi="Lucida Sans Unicode" w:cs="Lucida Sans Unicode"/>
-          <w:i/>
-          <w:sz w:val="20"/>
-        </w:rPr>
-        <w:t>]</w:t>
-      </w:r>
-    </w:p>
-    <w:p>
-      <w:pPr>
-        <w:spacing w:after="0" w:line="240" w:lineRule="auto"/>
-        <w:ind w:left="360"/>
-        <w:rPr>
-          <w:rFonts w:ascii="Lucida Sans Unicode" w:hAnsi="Lucida Sans Unicode" w:cs="Lucida Sans Unicode"/>
-          <w:i/>
-          <w:sz w:val="20"/>
-        </w:rPr>
-      </w:pPr>
-    </w:p>
-    <w:p>
-      <w:pPr>
-        <w:pStyle w:val="PASHeading2"/>
-      </w:pPr>
-      <w:bookmarkStart w:id="31" w:name="_Toc365815824"/>
-      <w:r>
-        <w:t>Data Requirements</w:t>
-      </w:r>
-      <w:bookmarkEnd w:id="31"/>
-    </w:p>
-    <w:p>
-      <w:pPr>
-        <w:spacing w:after="0" w:line="240" w:lineRule="auto"/>
-        <w:ind w:left="360"/>
-        <w:rPr>
-          <w:rFonts w:ascii="Lucida Sans Unicode" w:hAnsi="Lucida Sans Unicode" w:cs="Lucida Sans Unicode"/>
-          <w:i/>
-          <w:sz w:val="20"/>
-        </w:rPr>
-      </w:pPr>
-      <w:r>
-        <w:rPr>
-          <w:rFonts w:ascii="Lucida Sans Unicode" w:hAnsi="Lucida Sans Unicode" w:cs="Lucida Sans Unicode"/>
-          <w:i/>
-          <w:sz w:val="20"/>
-        </w:rPr>
-        <w:t xml:space="preserve">[Describe data requirements and any related processes. Include detailed description of the logical database design, data characteristics and categorization (static, dynamic input, dynamic output, and internally generated), data constraints, data retention, scales of measurement, and frequency of updating and processing. In addition, describe the handling </w:t>
-      </w:r>
-      <w:r>
-        <w:rPr>
-          <w:rFonts w:ascii="Lucida Sans Unicode" w:hAnsi="Lucida Sans Unicode" w:cs="Lucida Sans Unicode"/>
-          <w:i/>
-          <w:sz w:val="20"/>
-        </w:rPr>
+        <w:t>[Describe the existing compliance environment as it affects project requirements, and the standards the system development must follow.  Include an overview of the compliance or standards requirements necessary to achieve the project’s objectives. List all that are applicable to the project. Assign a unique ID number to each requirement.]</w:t>
+      </w:r>
+    </w:p>
+    <w:p>
+      <w:pPr>
+        <w:spacing w:after="0" w:line="240" w:lineRule="auto"/>
+        <w:rPr>
+          <w:rFonts w:ascii="Lucida Sans Unicode" w:hAnsi="Lucida Sans Unicode" w:cs="Lucida Sans Unicode"/>
+        </w:rPr>
+      </w:pPr>
+    </w:p>
+    <w:p>
+      <w:pPr>
+        <w:pStyle w:val="PASHeading1"/>
+      </w:pPr>
+      <w:bookmarkStart w:id="33" w:name="_Toc365815826"/>
+      <w:r>
+        <w:t>BUSINESS PROCESS MODEL</w:t>
+      </w:r>
+      <w:bookmarkEnd w:id="33"/>
+    </w:p>
+    <w:p>
+      <w:pPr>
+        <w:spacing w:after="0" w:line="240" w:lineRule="auto"/>
+        <w:rPr>
+          <w:rFonts w:ascii="Lucida Sans Unicode" w:hAnsi="Lucida Sans Unicode" w:cs="Lucida Sans Unicode"/>
+        </w:rPr>
+      </w:pPr>
+    </w:p>
+    <w:p>
+      <w:pPr>
+        <w:pStyle w:val="PASHeading1"/>
+      </w:pPr>
+      <w:bookmarkStart w:id="34" w:name="_Toc365815827"/>
+      <w:r>
+        <w:t>LOGICAL DATA MODEL</w:t>
+      </w:r>
+      <w:bookmarkEnd w:id="34"/>
+    </w:p>
+    <w:p>
+      <w:pPr>
+        <w:spacing w:after="0" w:line="240" w:lineRule="auto"/>
+        <w:rPr>
+          <w:rFonts w:ascii="Lucida Sans Unicode" w:hAnsi="Lucida Sans Unicode" w:cs="Lucida Sans Unicode"/>
+        </w:rPr>
+      </w:pPr>
+    </w:p>
+    <w:p>
+      <w:pPr>
+        <w:pStyle w:val="PASHeading1"/>
+      </w:pPr>
+      <w:bookmarkStart w:id="35" w:name="_Toc365815828"/>
+      <w:r>
+        <w:t>REQUIREMENTS TRACEABILITY MATRIX</w:t>
+      </w:r>
+      <w:bookmarkEnd w:id="35"/>
+    </w:p>
+    <w:p>
+      <w:pPr>
+        <w:spacing w:after="0" w:line="240" w:lineRule="auto"/>
+        <w:rPr>
+          <w:rFonts w:ascii="Lucida Sans Unicode" w:hAnsi="Lucida Sans Unicode" w:cs="Lucida Sans Unicode"/>
+        </w:rPr>
+      </w:pPr>
+    </w:p>
+    <w:p>
+      <w:pPr>
+        <w:pStyle w:val="PASHeading1"/>
+      </w:pPr>
+      <w:bookmarkStart w:id="36" w:name="_Toc365815829"/>
+      <w:r>
+        <w:t>APPENDIX A: REQUIREMENTS DEFINITION APPROVAL</w:t>
+      </w:r>
+      <w:bookmarkEnd w:id="36"/>
+    </w:p>
+    <w:p>
+      <w:pPr>
+        <w:spacing w:after="0" w:line="240" w:lineRule="auto"/>
+        <w:rPr>
+          <w:rFonts w:ascii="Lucida Sans Unicode" w:hAnsi="Lucida Sans Unicode" w:cs="Lucida Sans Unicode"/>
+        </w:rPr>
+      </w:pPr>
+    </w:p>
+    <w:p>
+      <w:pPr>
+        <w:pStyle w:val="PASHeading1"/>
+      </w:pPr>
+      <w:bookmarkStart w:id="37" w:name="_Toc365815830"/>
+      <w:r>
         <w:lastRenderedPageBreak/>
-        <w:t>of data (source of input, input and output medium/device, recipient, collection procedures, error handling, and security.]</w:t>
-      </w:r>
-    </w:p>
-    <w:p>
-      <w:pPr>
-        <w:spacing w:after="0" w:line="240" w:lineRule="auto"/>
-        <w:ind w:left="360"/>
-        <w:rPr>
-          <w:rFonts w:ascii="Lucida Sans Unicode" w:hAnsi="Lucida Sans Unicode" w:cs="Lucida Sans Unicode"/>
-          <w:i/>
-          <w:sz w:val="20"/>
-        </w:rPr>
-      </w:pPr>
-    </w:p>
-    <w:p>
-      <w:pPr>
-        <w:pStyle w:val="PASHeading2"/>
-      </w:pPr>
-      <w:bookmarkStart w:id="32" w:name="_Toc365815825"/>
-      <w:r>
-        <w:t>Compliance and Standards Requirements</w:t>
-      </w:r>
-      <w:bookmarkEnd w:id="32"/>
-    </w:p>
-    <w:p>
-      <w:pPr>
-        <w:spacing w:after="0" w:line="240" w:lineRule="auto"/>
-        <w:ind w:left="360"/>
-        <w:rPr>
-          <w:rFonts w:ascii="Lucida Sans Unicode" w:hAnsi="Lucida Sans Unicode" w:cs="Lucida Sans Unicode"/>
-          <w:i/>
-          <w:sz w:val="20"/>
-        </w:rPr>
-      </w:pPr>
-      <w:r>
-        <w:rPr>
-          <w:rFonts w:ascii="Lucida Sans Unicode" w:hAnsi="Lucida Sans Unicode" w:cs="Lucida Sans Unicode"/>
-          <w:i/>
-          <w:sz w:val="20"/>
-        </w:rPr>
-        <w:t>[Describe the existing compliance environment as it affects project requirements, and the standards the system development must follow.  Include an overview of the compliance or standards requirements necessary to achieve the project’s objectives. List all that are applicable to the project. Assign a unique ID number to each requirement.]</w:t>
-      </w:r>
+        <w:t>APPENDIX B: REFERENCES</w:t>
+      </w:r>
+      <w:bookmarkEnd w:id="37"/>
     </w:p>
     <w:p>
       <w:pPr>
@@ -5897,11 +7742,11 @@
       <w:pPr>
         <w:pStyle w:val="PASHeading1"/>
       </w:pPr>
-      <w:bookmarkStart w:id="33" w:name="_Toc365815826"/>
-      <w:r>
-        <w:t>BUSINESS PROCESS MODEL</w:t>
-      </w:r>
-      <w:bookmarkEnd w:id="33"/>
+      <w:bookmarkStart w:id="38" w:name="_Toc365815831"/>
+      <w:r>
+        <w:t>APPENDIX C: BUSINESS PROCESS MODEL</w:t>
+      </w:r>
+      <w:bookmarkEnd w:id="38"/>
     </w:p>
     <w:p>
       <w:pPr>
@@ -5915,11 +7760,11 @@
       <w:pPr>
         <w:pStyle w:val="PASHeading1"/>
       </w:pPr>
-      <w:bookmarkStart w:id="34" w:name="_Toc365815827"/>
-      <w:r>
-        <w:t>LOGICAL DATA MODEL</w:t>
-      </w:r>
-      <w:bookmarkEnd w:id="34"/>
+      <w:bookmarkStart w:id="39" w:name="_Toc365815832"/>
+      <w:r>
+        <w:t>APPENDIX D: LOGICAL DATA MODEL</w:t>
+      </w:r>
+      <w:bookmarkEnd w:id="39"/>
     </w:p>
     <w:p>
       <w:pPr>
@@ -5933,11 +7778,11 @@
       <w:pPr>
         <w:pStyle w:val="PASHeading1"/>
       </w:pPr>
-      <w:bookmarkStart w:id="35" w:name="_Toc365815828"/>
-      <w:r>
-        <w:t>REQUIREMENTS TRACEABILITY MATRIX</w:t>
-      </w:r>
-      <w:bookmarkEnd w:id="35"/>
+      <w:bookmarkStart w:id="40" w:name="_Toc365815833"/>
+      <w:r>
+        <w:t>APPENDIX E: REQUIREMENTS TRACEABILITY MATRIX</w:t>
+      </w:r>
+      <w:bookmarkEnd w:id="40"/>
     </w:p>
     <w:p>
       <w:pPr>
@@ -5951,96 +7796,6 @@
       <w:pPr>
         <w:pStyle w:val="PASHeading1"/>
       </w:pPr>
-      <w:bookmarkStart w:id="36" w:name="_Toc365815829"/>
-      <w:r>
-        <w:t>APPENDIX A: REQUIREMENTS DEFINITION APPROVAL</w:t>
-      </w:r>
-      <w:bookmarkEnd w:id="36"/>
-    </w:p>
-    <w:p>
-      <w:pPr>
-        <w:spacing w:after="0" w:line="240" w:lineRule="auto"/>
-        <w:rPr>
-          <w:rFonts w:ascii="Lucida Sans Unicode" w:hAnsi="Lucida Sans Unicode" w:cs="Lucida Sans Unicode"/>
-        </w:rPr>
-      </w:pPr>
-    </w:p>
-    <w:p>
-      <w:pPr>
-        <w:pStyle w:val="PASHeading1"/>
-      </w:pPr>
-      <w:bookmarkStart w:id="37" w:name="_Toc365815830"/>
-      <w:r>
-        <w:t>APPENDIX B: REFERENCES</w:t>
-      </w:r>
-      <w:bookmarkEnd w:id="37"/>
-    </w:p>
-    <w:p>
-      <w:pPr>
-        <w:spacing w:after="0" w:line="240" w:lineRule="auto"/>
-        <w:rPr>
-          <w:rFonts w:ascii="Lucida Sans Unicode" w:hAnsi="Lucida Sans Unicode" w:cs="Lucida Sans Unicode"/>
-        </w:rPr>
-      </w:pPr>
-    </w:p>
-    <w:p>
-      <w:pPr>
-        <w:pStyle w:val="PASHeading1"/>
-      </w:pPr>
-      <w:bookmarkStart w:id="38" w:name="_Toc365815831"/>
-      <w:r>
-        <w:t>APPENDIX C: BUSINESS PROCESS MODEL</w:t>
-      </w:r>
-      <w:bookmarkEnd w:id="38"/>
-    </w:p>
-    <w:p>
-      <w:pPr>
-        <w:spacing w:after="0" w:line="240" w:lineRule="auto"/>
-        <w:rPr>
-          <w:rFonts w:ascii="Lucida Sans Unicode" w:hAnsi="Lucida Sans Unicode" w:cs="Lucida Sans Unicode"/>
-        </w:rPr>
-      </w:pPr>
-    </w:p>
-    <w:p>
-      <w:pPr>
-        <w:pStyle w:val="PASHeading1"/>
-      </w:pPr>
-      <w:bookmarkStart w:id="39" w:name="_Toc365815832"/>
-      <w:r>
-        <w:t>APPENDIX D: LOGICAL DATA MODEL</w:t>
-      </w:r>
-      <w:bookmarkEnd w:id="39"/>
-    </w:p>
-    <w:p>
-      <w:pPr>
-        <w:spacing w:after="0" w:line="240" w:lineRule="auto"/>
-        <w:rPr>
-          <w:rFonts w:ascii="Lucida Sans Unicode" w:hAnsi="Lucida Sans Unicode" w:cs="Lucida Sans Unicode"/>
-        </w:rPr>
-      </w:pPr>
-    </w:p>
-    <w:p>
-      <w:pPr>
-        <w:pStyle w:val="PASHeading1"/>
-      </w:pPr>
-      <w:bookmarkStart w:id="40" w:name="_Toc365815833"/>
-      <w:r>
-        <w:t>APPENDIX E: REQUIREMENTS TRACEABILITY MATRIX</w:t>
-      </w:r>
-      <w:bookmarkEnd w:id="40"/>
-    </w:p>
-    <w:p>
-      <w:pPr>
-        <w:spacing w:after="0" w:line="240" w:lineRule="auto"/>
-        <w:rPr>
-          <w:rFonts w:ascii="Lucida Sans Unicode" w:hAnsi="Lucida Sans Unicode" w:cs="Lucida Sans Unicode"/>
-        </w:rPr>
-      </w:pPr>
-    </w:p>
-    <w:p>
-      <w:pPr>
-        <w:pStyle w:val="PASHeading1"/>
-      </w:pPr>
       <w:bookmarkStart w:id="41" w:name="_Toc365815834"/>
       <w:r>
         <w:t>ACRONYMS AND ABBREVIATIONS</w:t>
@@ -6072,7 +7827,7 @@
       </w:pPr>
     </w:p>
     <w:sectPr>
-      <w:headerReference w:type="default" r:id="rId9"/>
+      <w:headerReference w:type="default" r:id="rId15"/>
       <w:pgSz w:w="12240" w:h="15840"/>
       <w:pgMar w:top="1440" w:right="1440" w:bottom="1440" w:left="1440" w:header="720" w:footer="720" w:gutter="0"/>
       <w:cols w:space="720"/>
@@ -6158,7 +7913,7 @@
         <w:sz w:val="24"/>
         <w:szCs w:val="24"/>
       </w:rPr>
-      <w:t>Project Name</w:t>
+      <w:t>Pong.0</w:t>
     </w:r>
   </w:p>
 </w:hdr>
@@ -6167,6 +7922,118 @@
 <file path=word/numbering.xml><?xml version="1.0" encoding="utf-8"?>
 <w:numbering xmlns:wpc="http://schemas.microsoft.com/office/word/2010/wordprocessingCanvas" xmlns:mc="http://schemas.openxmlformats.org/markup-compatibility/2006" xmlns:o="urn:schemas-microsoft-com:office:office" xmlns:r="http://schemas.openxmlformats.org/officeDocument/2006/relationships" xmlns:m="http://schemas.openxmlformats.org/officeDocument/2006/math" xmlns:v="urn:schemas-microsoft-com:vml" xmlns:wp14="http://schemas.microsoft.com/office/word/2010/wordprocessingDrawing" xmlns:wp="http://schemas.openxmlformats.org/drawingml/2006/wordprocessingDrawing" xmlns:w10="urn:schemas-microsoft-com:office:word" xmlns:w="http://schemas.openxmlformats.org/wordprocessingml/2006/main" xmlns:w14="http://schemas.microsoft.com/office/word/2010/wordml" xmlns:wpg="http://schemas.microsoft.com/office/word/2010/wordprocessingGroup" xmlns:wpi="http://schemas.microsoft.com/office/word/2010/wordprocessingInk" xmlns:wne="http://schemas.microsoft.com/office/word/2006/wordml" xmlns:wps="http://schemas.microsoft.com/office/word/2010/wordprocessingShape" mc:Ignorable="w14 wp14">
   <w:abstractNum w:abstractNumId="0">
+    <w:nsid w:val="042A7952"/>
+    <w:multiLevelType w:val="hybridMultilevel"/>
+    <w:tmpl w:val="E21E4BDC"/>
+    <w:lvl w:ilvl="0" w:tplc="3210E962">
+      <w:numFmt w:val="bullet"/>
+      <w:lvlText w:val="-"/>
+      <w:lvlJc w:val="left"/>
+      <w:pPr>
+        <w:ind w:left="720" w:hanging="360"/>
+      </w:pPr>
+      <w:rPr>
+        <w:rFonts w:ascii="Lucida Sans Unicode" w:eastAsia="Calibri" w:hAnsi="Lucida Sans Unicode" w:cs="Lucida Sans Unicode" w:hint="default"/>
+      </w:rPr>
+    </w:lvl>
+    <w:lvl w:ilvl="1" w:tplc="04090003" w:tentative="1">
+      <w:start w:val="1"/>
+      <w:numFmt w:val="bullet"/>
+      <w:lvlText w:val="o"/>
+      <w:lvlJc w:val="left"/>
+      <w:pPr>
+        <w:ind w:left="1440" w:hanging="360"/>
+      </w:pPr>
+      <w:rPr>
+        <w:rFonts w:ascii="Courier New" w:hAnsi="Courier New" w:cs="Courier New" w:hint="default"/>
+      </w:rPr>
+    </w:lvl>
+    <w:lvl w:ilvl="2" w:tplc="04090005" w:tentative="1">
+      <w:start w:val="1"/>
+      <w:numFmt w:val="bullet"/>
+      <w:lvlText w:val=""/>
+      <w:lvlJc w:val="left"/>
+      <w:pPr>
+        <w:ind w:left="2160" w:hanging="360"/>
+      </w:pPr>
+      <w:rPr>
+        <w:rFonts w:ascii="Wingdings" w:hAnsi="Wingdings" w:hint="default"/>
+      </w:rPr>
+    </w:lvl>
+    <w:lvl w:ilvl="3" w:tplc="04090001" w:tentative="1">
+      <w:start w:val="1"/>
+      <w:numFmt w:val="bullet"/>
+      <w:lvlText w:val=""/>
+      <w:lvlJc w:val="left"/>
+      <w:pPr>
+        <w:ind w:left="2880" w:hanging="360"/>
+      </w:pPr>
+      <w:rPr>
+        <w:rFonts w:ascii="Symbol" w:hAnsi="Symbol" w:hint="default"/>
+      </w:rPr>
+    </w:lvl>
+    <w:lvl w:ilvl="4" w:tplc="04090003" w:tentative="1">
+      <w:start w:val="1"/>
+      <w:numFmt w:val="bullet"/>
+      <w:lvlText w:val="o"/>
+      <w:lvlJc w:val="left"/>
+      <w:pPr>
+        <w:ind w:left="3600" w:hanging="360"/>
+      </w:pPr>
+      <w:rPr>
+        <w:rFonts w:ascii="Courier New" w:hAnsi="Courier New" w:cs="Courier New" w:hint="default"/>
+      </w:rPr>
+    </w:lvl>
+    <w:lvl w:ilvl="5" w:tplc="04090005" w:tentative="1">
+      <w:start w:val="1"/>
+      <w:numFmt w:val="bullet"/>
+      <w:lvlText w:val=""/>
+      <w:lvlJc w:val="left"/>
+      <w:pPr>
+        <w:ind w:left="4320" w:hanging="360"/>
+      </w:pPr>
+      <w:rPr>
+        <w:rFonts w:ascii="Wingdings" w:hAnsi="Wingdings" w:hint="default"/>
+      </w:rPr>
+    </w:lvl>
+    <w:lvl w:ilvl="6" w:tplc="04090001" w:tentative="1">
+      <w:start w:val="1"/>
+      <w:numFmt w:val="bullet"/>
+      <w:lvlText w:val=""/>
+      <w:lvlJc w:val="left"/>
+      <w:pPr>
+        <w:ind w:left="5040" w:hanging="360"/>
+      </w:pPr>
+      <w:rPr>
+        <w:rFonts w:ascii="Symbol" w:hAnsi="Symbol" w:hint="default"/>
+      </w:rPr>
+    </w:lvl>
+    <w:lvl w:ilvl="7" w:tplc="04090003" w:tentative="1">
+      <w:start w:val="1"/>
+      <w:numFmt w:val="bullet"/>
+      <w:lvlText w:val="o"/>
+      <w:lvlJc w:val="left"/>
+      <w:pPr>
+        <w:ind w:left="5760" w:hanging="360"/>
+      </w:pPr>
+      <w:rPr>
+        <w:rFonts w:ascii="Courier New" w:hAnsi="Courier New" w:cs="Courier New" w:hint="default"/>
+      </w:rPr>
+    </w:lvl>
+    <w:lvl w:ilvl="8" w:tplc="04090005" w:tentative="1">
+      <w:start w:val="1"/>
+      <w:numFmt w:val="bullet"/>
+      <w:lvlText w:val=""/>
+      <w:lvlJc w:val="left"/>
+      <w:pPr>
+        <w:ind w:left="6480" w:hanging="360"/>
+      </w:pPr>
+      <w:rPr>
+        <w:rFonts w:ascii="Wingdings" w:hAnsi="Wingdings" w:hint="default"/>
+      </w:rPr>
+    </w:lvl>
+  </w:abstractNum>
+  <w:abstractNum w:abstractNumId="1">
     <w:nsid w:val="14BB0F00"/>
     <w:multiLevelType w:val="multilevel"/>
     <w:tmpl w:val="2DA44B60"/>
@@ -6282,7 +8149,7 @@
       </w:rPr>
     </w:lvl>
   </w:abstractNum>
-  <w:abstractNum w:abstractNumId="1">
+  <w:abstractNum w:abstractNumId="2">
     <w:nsid w:val="17862CFE"/>
     <w:multiLevelType w:val="multilevel"/>
     <w:tmpl w:val="0409001F"/>
@@ -6368,7 +8235,7 @@
       </w:pPr>
     </w:lvl>
   </w:abstractNum>
-  <w:abstractNum w:abstractNumId="2">
+  <w:abstractNum w:abstractNumId="3">
     <w:nsid w:val="2082617D"/>
     <w:multiLevelType w:val="hybridMultilevel"/>
     <w:tmpl w:val="9662A862"/>
@@ -6481,7 +8348,7 @@
       </w:rPr>
     </w:lvl>
   </w:abstractNum>
-  <w:abstractNum w:abstractNumId="3">
+  <w:abstractNum w:abstractNumId="4">
     <w:nsid w:val="2C7E2568"/>
     <w:multiLevelType w:val="hybridMultilevel"/>
     <w:tmpl w:val="69B25BFA"/>
@@ -6622,7 +8489,7 @@
       </w:rPr>
     </w:lvl>
   </w:abstractNum>
-  <w:abstractNum w:abstractNumId="4">
+  <w:abstractNum w:abstractNumId="5">
     <w:nsid w:val="420A3751"/>
     <w:multiLevelType w:val="hybridMultilevel"/>
     <w:tmpl w:val="D8941CFE"/>
@@ -6734,7 +8601,120 @@
       </w:rPr>
     </w:lvl>
   </w:abstractNum>
-  <w:abstractNum w:abstractNumId="5">
+  <w:abstractNum w:abstractNumId="6">
+    <w:nsid w:val="57DF53A7"/>
+    <w:multiLevelType w:val="hybridMultilevel"/>
+    <w:tmpl w:val="00F29F88"/>
+    <w:lvl w:ilvl="0" w:tplc="04090001">
+      <w:start w:val="1"/>
+      <w:numFmt w:val="bullet"/>
+      <w:lvlText w:val=""/>
+      <w:lvlJc w:val="left"/>
+      <w:pPr>
+        <w:ind w:left="1080" w:hanging="360"/>
+      </w:pPr>
+      <w:rPr>
+        <w:rFonts w:ascii="Symbol" w:hAnsi="Symbol" w:hint="default"/>
+      </w:rPr>
+    </w:lvl>
+    <w:lvl w:ilvl="1" w:tplc="04090003" w:tentative="1">
+      <w:start w:val="1"/>
+      <w:numFmt w:val="bullet"/>
+      <w:lvlText w:val="o"/>
+      <w:lvlJc w:val="left"/>
+      <w:pPr>
+        <w:ind w:left="1800" w:hanging="360"/>
+      </w:pPr>
+      <w:rPr>
+        <w:rFonts w:ascii="Courier New" w:hAnsi="Courier New" w:cs="Courier New" w:hint="default"/>
+      </w:rPr>
+    </w:lvl>
+    <w:lvl w:ilvl="2" w:tplc="04090005" w:tentative="1">
+      <w:start w:val="1"/>
+      <w:numFmt w:val="bullet"/>
+      <w:lvlText w:val=""/>
+      <w:lvlJc w:val="left"/>
+      <w:pPr>
+        <w:ind w:left="2520" w:hanging="360"/>
+      </w:pPr>
+      <w:rPr>
+        <w:rFonts w:ascii="Wingdings" w:hAnsi="Wingdings" w:hint="default"/>
+      </w:rPr>
+    </w:lvl>
+    <w:lvl w:ilvl="3" w:tplc="04090001" w:tentative="1">
+      <w:start w:val="1"/>
+      <w:numFmt w:val="bullet"/>
+      <w:lvlText w:val=""/>
+      <w:lvlJc w:val="left"/>
+      <w:pPr>
+        <w:ind w:left="3240" w:hanging="360"/>
+      </w:pPr>
+      <w:rPr>
+        <w:rFonts w:ascii="Symbol" w:hAnsi="Symbol" w:hint="default"/>
+      </w:rPr>
+    </w:lvl>
+    <w:lvl w:ilvl="4" w:tplc="04090003" w:tentative="1">
+      <w:start w:val="1"/>
+      <w:numFmt w:val="bullet"/>
+      <w:lvlText w:val="o"/>
+      <w:lvlJc w:val="left"/>
+      <w:pPr>
+        <w:ind w:left="3960" w:hanging="360"/>
+      </w:pPr>
+      <w:rPr>
+        <w:rFonts w:ascii="Courier New" w:hAnsi="Courier New" w:cs="Courier New" w:hint="default"/>
+      </w:rPr>
+    </w:lvl>
+    <w:lvl w:ilvl="5" w:tplc="04090005" w:tentative="1">
+      <w:start w:val="1"/>
+      <w:numFmt w:val="bullet"/>
+      <w:lvlText w:val=""/>
+      <w:lvlJc w:val="left"/>
+      <w:pPr>
+        <w:ind w:left="4680" w:hanging="360"/>
+      </w:pPr>
+      <w:rPr>
+        <w:rFonts w:ascii="Wingdings" w:hAnsi="Wingdings" w:hint="default"/>
+      </w:rPr>
+    </w:lvl>
+    <w:lvl w:ilvl="6" w:tplc="04090001" w:tentative="1">
+      <w:start w:val="1"/>
+      <w:numFmt w:val="bullet"/>
+      <w:lvlText w:val=""/>
+      <w:lvlJc w:val="left"/>
+      <w:pPr>
+        <w:ind w:left="5400" w:hanging="360"/>
+      </w:pPr>
+      <w:rPr>
+        <w:rFonts w:ascii="Symbol" w:hAnsi="Symbol" w:hint="default"/>
+      </w:rPr>
+    </w:lvl>
+    <w:lvl w:ilvl="7" w:tplc="04090003" w:tentative="1">
+      <w:start w:val="1"/>
+      <w:numFmt w:val="bullet"/>
+      <w:lvlText w:val="o"/>
+      <w:lvlJc w:val="left"/>
+      <w:pPr>
+        <w:ind w:left="6120" w:hanging="360"/>
+      </w:pPr>
+      <w:rPr>
+        <w:rFonts w:ascii="Courier New" w:hAnsi="Courier New" w:cs="Courier New" w:hint="default"/>
+      </w:rPr>
+    </w:lvl>
+    <w:lvl w:ilvl="8" w:tplc="04090005" w:tentative="1">
+      <w:start w:val="1"/>
+      <w:numFmt w:val="bullet"/>
+      <w:lvlText w:val=""/>
+      <w:lvlJc w:val="left"/>
+      <w:pPr>
+        <w:ind w:left="6840" w:hanging="360"/>
+      </w:pPr>
+      <w:rPr>
+        <w:rFonts w:ascii="Wingdings" w:hAnsi="Wingdings" w:hint="default"/>
+      </w:rPr>
+    </w:lvl>
+  </w:abstractNum>
+  <w:abstractNum w:abstractNumId="7">
     <w:nsid w:val="5BE9431E"/>
     <w:multiLevelType w:val="multilevel"/>
     <w:tmpl w:val="0409001F"/>
@@ -6820,7 +8800,7 @@
       </w:pPr>
     </w:lvl>
   </w:abstractNum>
-  <w:abstractNum w:abstractNumId="6">
+  <w:abstractNum w:abstractNumId="8">
     <w:nsid w:val="5DE67B47"/>
     <w:multiLevelType w:val="hybridMultilevel"/>
     <w:tmpl w:val="5CAE1060"/>
@@ -6909,7 +8889,120 @@
       </w:pPr>
     </w:lvl>
   </w:abstractNum>
-  <w:abstractNum w:abstractNumId="7">
+  <w:abstractNum w:abstractNumId="9">
+    <w:nsid w:val="61BF3622"/>
+    <w:multiLevelType w:val="hybridMultilevel"/>
+    <w:tmpl w:val="EB2CB41A"/>
+    <w:lvl w:ilvl="0" w:tplc="04090001">
+      <w:start w:val="1"/>
+      <w:numFmt w:val="bullet"/>
+      <w:lvlText w:val=""/>
+      <w:lvlJc w:val="left"/>
+      <w:pPr>
+        <w:ind w:left="1080" w:hanging="360"/>
+      </w:pPr>
+      <w:rPr>
+        <w:rFonts w:ascii="Symbol" w:hAnsi="Symbol" w:hint="default"/>
+      </w:rPr>
+    </w:lvl>
+    <w:lvl w:ilvl="1" w:tplc="04090003" w:tentative="1">
+      <w:start w:val="1"/>
+      <w:numFmt w:val="bullet"/>
+      <w:lvlText w:val="o"/>
+      <w:lvlJc w:val="left"/>
+      <w:pPr>
+        <w:ind w:left="1800" w:hanging="360"/>
+      </w:pPr>
+      <w:rPr>
+        <w:rFonts w:ascii="Courier New" w:hAnsi="Courier New" w:cs="Courier New" w:hint="default"/>
+      </w:rPr>
+    </w:lvl>
+    <w:lvl w:ilvl="2" w:tplc="04090005" w:tentative="1">
+      <w:start w:val="1"/>
+      <w:numFmt w:val="bullet"/>
+      <w:lvlText w:val=""/>
+      <w:lvlJc w:val="left"/>
+      <w:pPr>
+        <w:ind w:left="2520" w:hanging="360"/>
+      </w:pPr>
+      <w:rPr>
+        <w:rFonts w:ascii="Wingdings" w:hAnsi="Wingdings" w:hint="default"/>
+      </w:rPr>
+    </w:lvl>
+    <w:lvl w:ilvl="3" w:tplc="04090001" w:tentative="1">
+      <w:start w:val="1"/>
+      <w:numFmt w:val="bullet"/>
+      <w:lvlText w:val=""/>
+      <w:lvlJc w:val="left"/>
+      <w:pPr>
+        <w:ind w:left="3240" w:hanging="360"/>
+      </w:pPr>
+      <w:rPr>
+        <w:rFonts w:ascii="Symbol" w:hAnsi="Symbol" w:hint="default"/>
+      </w:rPr>
+    </w:lvl>
+    <w:lvl w:ilvl="4" w:tplc="04090003" w:tentative="1">
+      <w:start w:val="1"/>
+      <w:numFmt w:val="bullet"/>
+      <w:lvlText w:val="o"/>
+      <w:lvlJc w:val="left"/>
+      <w:pPr>
+        <w:ind w:left="3960" w:hanging="360"/>
+      </w:pPr>
+      <w:rPr>
+        <w:rFonts w:ascii="Courier New" w:hAnsi="Courier New" w:cs="Courier New" w:hint="default"/>
+      </w:rPr>
+    </w:lvl>
+    <w:lvl w:ilvl="5" w:tplc="04090005" w:tentative="1">
+      <w:start w:val="1"/>
+      <w:numFmt w:val="bullet"/>
+      <w:lvlText w:val=""/>
+      <w:lvlJc w:val="left"/>
+      <w:pPr>
+        <w:ind w:left="4680" w:hanging="360"/>
+      </w:pPr>
+      <w:rPr>
+        <w:rFonts w:ascii="Wingdings" w:hAnsi="Wingdings" w:hint="default"/>
+      </w:rPr>
+    </w:lvl>
+    <w:lvl w:ilvl="6" w:tplc="04090001" w:tentative="1">
+      <w:start w:val="1"/>
+      <w:numFmt w:val="bullet"/>
+      <w:lvlText w:val=""/>
+      <w:lvlJc w:val="left"/>
+      <w:pPr>
+        <w:ind w:left="5400" w:hanging="360"/>
+      </w:pPr>
+      <w:rPr>
+        <w:rFonts w:ascii="Symbol" w:hAnsi="Symbol" w:hint="default"/>
+      </w:rPr>
+    </w:lvl>
+    <w:lvl w:ilvl="7" w:tplc="04090003" w:tentative="1">
+      <w:start w:val="1"/>
+      <w:numFmt w:val="bullet"/>
+      <w:lvlText w:val="o"/>
+      <w:lvlJc w:val="left"/>
+      <w:pPr>
+        <w:ind w:left="6120" w:hanging="360"/>
+      </w:pPr>
+      <w:rPr>
+        <w:rFonts w:ascii="Courier New" w:hAnsi="Courier New" w:cs="Courier New" w:hint="default"/>
+      </w:rPr>
+    </w:lvl>
+    <w:lvl w:ilvl="8" w:tplc="04090005" w:tentative="1">
+      <w:start w:val="1"/>
+      <w:numFmt w:val="bullet"/>
+      <w:lvlText w:val=""/>
+      <w:lvlJc w:val="left"/>
+      <w:pPr>
+        <w:ind w:left="6840" w:hanging="360"/>
+      </w:pPr>
+      <w:rPr>
+        <w:rFonts w:ascii="Wingdings" w:hAnsi="Wingdings" w:hint="default"/>
+      </w:rPr>
+    </w:lvl>
+  </w:abstractNum>
+  <w:abstractNum w:abstractNumId="10">
     <w:nsid w:val="6322515A"/>
     <w:multiLevelType w:val="multilevel"/>
     <w:tmpl w:val="0409001F"/>
@@ -6995,7 +9088,7 @@
       </w:pPr>
     </w:lvl>
   </w:abstractNum>
-  <w:abstractNum w:abstractNumId="8">
+  <w:abstractNum w:abstractNumId="11">
     <w:nsid w:val="710D4816"/>
     <w:multiLevelType w:val="multilevel"/>
     <w:tmpl w:val="0409001F"/>
@@ -7081,7 +9174,7 @@
       </w:pPr>
     </w:lvl>
   </w:abstractNum>
-  <w:abstractNum w:abstractNumId="9">
+  <w:abstractNum w:abstractNumId="12">
     <w:nsid w:val="7222402B"/>
     <w:multiLevelType w:val="hybridMultilevel"/>
     <w:tmpl w:val="A82C195C"/>
@@ -7194,32 +9287,145 @@
       </w:rPr>
     </w:lvl>
   </w:abstractNum>
+  <w:abstractNum w:abstractNumId="13">
+    <w:nsid w:val="7E636250"/>
+    <w:multiLevelType w:val="hybridMultilevel"/>
+    <w:tmpl w:val="C9A43A0E"/>
+    <w:lvl w:ilvl="0" w:tplc="04090001">
+      <w:start w:val="1"/>
+      <w:numFmt w:val="bullet"/>
+      <w:lvlText w:val=""/>
+      <w:lvlJc w:val="left"/>
+      <w:pPr>
+        <w:ind w:left="1080" w:hanging="360"/>
+      </w:pPr>
+      <w:rPr>
+        <w:rFonts w:ascii="Symbol" w:hAnsi="Symbol" w:hint="default"/>
+      </w:rPr>
+    </w:lvl>
+    <w:lvl w:ilvl="1" w:tplc="04090003" w:tentative="1">
+      <w:start w:val="1"/>
+      <w:numFmt w:val="bullet"/>
+      <w:lvlText w:val="o"/>
+      <w:lvlJc w:val="left"/>
+      <w:pPr>
+        <w:ind w:left="1800" w:hanging="360"/>
+      </w:pPr>
+      <w:rPr>
+        <w:rFonts w:ascii="Courier New" w:hAnsi="Courier New" w:cs="Courier New" w:hint="default"/>
+      </w:rPr>
+    </w:lvl>
+    <w:lvl w:ilvl="2" w:tplc="04090005" w:tentative="1">
+      <w:start w:val="1"/>
+      <w:numFmt w:val="bullet"/>
+      <w:lvlText w:val=""/>
+      <w:lvlJc w:val="left"/>
+      <w:pPr>
+        <w:ind w:left="2520" w:hanging="360"/>
+      </w:pPr>
+      <w:rPr>
+        <w:rFonts w:ascii="Wingdings" w:hAnsi="Wingdings" w:hint="default"/>
+      </w:rPr>
+    </w:lvl>
+    <w:lvl w:ilvl="3" w:tplc="04090001" w:tentative="1">
+      <w:start w:val="1"/>
+      <w:numFmt w:val="bullet"/>
+      <w:lvlText w:val=""/>
+      <w:lvlJc w:val="left"/>
+      <w:pPr>
+        <w:ind w:left="3240" w:hanging="360"/>
+      </w:pPr>
+      <w:rPr>
+        <w:rFonts w:ascii="Symbol" w:hAnsi="Symbol" w:hint="default"/>
+      </w:rPr>
+    </w:lvl>
+    <w:lvl w:ilvl="4" w:tplc="04090003" w:tentative="1">
+      <w:start w:val="1"/>
+      <w:numFmt w:val="bullet"/>
+      <w:lvlText w:val="o"/>
+      <w:lvlJc w:val="left"/>
+      <w:pPr>
+        <w:ind w:left="3960" w:hanging="360"/>
+      </w:pPr>
+      <w:rPr>
+        <w:rFonts w:ascii="Courier New" w:hAnsi="Courier New" w:cs="Courier New" w:hint="default"/>
+      </w:rPr>
+    </w:lvl>
+    <w:lvl w:ilvl="5" w:tplc="04090005" w:tentative="1">
+      <w:start w:val="1"/>
+      <w:numFmt w:val="bullet"/>
+      <w:lvlText w:val=""/>
+      <w:lvlJc w:val="left"/>
+      <w:pPr>
+        <w:ind w:left="4680" w:hanging="360"/>
+      </w:pPr>
+      <w:rPr>
+        <w:rFonts w:ascii="Wingdings" w:hAnsi="Wingdings" w:hint="default"/>
+      </w:rPr>
+    </w:lvl>
+    <w:lvl w:ilvl="6" w:tplc="04090001" w:tentative="1">
+      <w:start w:val="1"/>
+      <w:numFmt w:val="bullet"/>
+      <w:lvlText w:val=""/>
+      <w:lvlJc w:val="left"/>
+      <w:pPr>
+        <w:ind w:left="5400" w:hanging="360"/>
+      </w:pPr>
+      <w:rPr>
+        <w:rFonts w:ascii="Symbol" w:hAnsi="Symbol" w:hint="default"/>
+      </w:rPr>
+    </w:lvl>
+    <w:lvl w:ilvl="7" w:tplc="04090003" w:tentative="1">
+      <w:start w:val="1"/>
+      <w:numFmt w:val="bullet"/>
+      <w:lvlText w:val="o"/>
+      <w:lvlJc w:val="left"/>
+      <w:pPr>
+        <w:ind w:left="6120" w:hanging="360"/>
+      </w:pPr>
+      <w:rPr>
+        <w:rFonts w:ascii="Courier New" w:hAnsi="Courier New" w:cs="Courier New" w:hint="default"/>
+      </w:rPr>
+    </w:lvl>
+    <w:lvl w:ilvl="8" w:tplc="04090005" w:tentative="1">
+      <w:start w:val="1"/>
+      <w:numFmt w:val="bullet"/>
+      <w:lvlText w:val=""/>
+      <w:lvlJc w:val="left"/>
+      <w:pPr>
+        <w:ind w:left="6840" w:hanging="360"/>
+      </w:pPr>
+      <w:rPr>
+        <w:rFonts w:ascii="Wingdings" w:hAnsi="Wingdings" w:hint="default"/>
+      </w:rPr>
+    </w:lvl>
+  </w:abstractNum>
   <w:num w:numId="1">
-    <w:abstractNumId w:val="9"/>
+    <w:abstractNumId w:val="12"/>
   </w:num>
   <w:num w:numId="2">
-    <w:abstractNumId w:val="6"/>
+    <w:abstractNumId w:val="8"/>
   </w:num>
   <w:num w:numId="3">
-    <w:abstractNumId w:val="3"/>
+    <w:abstractNumId w:val="4"/>
   </w:num>
   <w:num w:numId="4">
-    <w:abstractNumId w:val="8"/>
+    <w:abstractNumId w:val="11"/>
   </w:num>
   <w:num w:numId="5">
+    <w:abstractNumId w:val="10"/>
+  </w:num>
+  <w:num w:numId="6">
+    <w:abstractNumId w:val="2"/>
+  </w:num>
+  <w:num w:numId="7">
     <w:abstractNumId w:val="7"/>
   </w:num>
-  <w:num w:numId="6">
+  <w:num w:numId="8">
     <w:abstractNumId w:val="1"/>
   </w:num>
-  <w:num w:numId="7">
-    <w:abstractNumId w:val="5"/>
-  </w:num>
-  <w:num w:numId="8">
-    <w:abstractNumId w:val="0"/>
-  </w:num>
   <w:num w:numId="9">
-    <w:abstractNumId w:val="0"/>
+    <w:abstractNumId w:val="1"/>
     <w:lvlOverride w:ilvl="0">
       <w:startOverride w:val="1"/>
     </w:lvlOverride>
@@ -7249,10 +9455,22 @@
     </w:lvlOverride>
   </w:num>
   <w:num w:numId="10">
-    <w:abstractNumId w:val="4"/>
+    <w:abstractNumId w:val="5"/>
   </w:num>
   <w:num w:numId="11">
-    <w:abstractNumId w:val="2"/>
+    <w:abstractNumId w:val="3"/>
+  </w:num>
+  <w:num w:numId="12">
+    <w:abstractNumId w:val="6"/>
+  </w:num>
+  <w:num w:numId="13">
+    <w:abstractNumId w:val="13"/>
+  </w:num>
+  <w:num w:numId="14">
+    <w:abstractNumId w:val="9"/>
+  </w:num>
+  <w:num w:numId="15">
+    <w:abstractNumId w:val="0"/>
   </w:num>
 </w:numbering>
 </file>
@@ -7825,7 +10043,7 @@
   <w:docDefaults>
     <w:rPrDefault>
       <w:rPr>
-        <w:rFonts w:asciiTheme="minorHAnsi" w:eastAsiaTheme="minorEastAsia" w:hAnsiTheme="minorHAnsi" w:cstheme="minorBidi"/>
+        <w:rFonts w:ascii="Calibri" w:eastAsia="Calibri" w:hAnsi="Calibri" w:cs="Times New Roman"/>
         <w:sz w:val="22"/>
         <w:szCs w:val="22"/>
         <w:lang w:val="en-US" w:eastAsia="en-US" w:bidi="ar-SA"/>
@@ -7833,7 +10051,9 @@
     </w:rPrDefault>
     <w:pPrDefault>
       <w:pPr>
+        <w:autoSpaceDN w:val="0"/>
         <w:spacing w:after="200" w:line="276" w:lineRule="auto"/>
+        <w:textAlignment w:val="baseline"/>
       </w:pPr>
     </w:pPrDefault>
   </w:docDefaults>
@@ -7861,8 +10081,9 @@
     <w:lsdException w:name="Title" w:semiHidden="0" w:uiPriority="10" w:unhideWhenUsed="0" w:qFormat="1"/>
     <w:lsdException w:name="Default Paragraph Font" w:uiPriority="1"/>
     <w:lsdException w:name="Subtitle" w:semiHidden="0" w:uiPriority="11" w:unhideWhenUsed="0" w:qFormat="1"/>
+    <w:lsdException w:name="Body Text 2" w:uiPriority="0"/>
     <w:lsdException w:name="Strong" w:semiHidden="0" w:uiPriority="22" w:unhideWhenUsed="0" w:qFormat="1"/>
-    <w:lsdException w:name="Emphasis" w:semiHidden="0" w:uiPriority="20" w:unhideWhenUsed="0" w:qFormat="1"/>
+    <w:lsdException w:name="Emphasis" w:semiHidden="0" w:uiPriority="0" w:unhideWhenUsed="0" w:qFormat="1"/>
     <w:lsdException w:name="Table Grid" w:semiHidden="0" w:uiPriority="59" w:unhideWhenUsed="0"/>
     <w:lsdException w:name="Placeholder Text" w:unhideWhenUsed="0"/>
     <w:lsdException w:name="No Spacing" w:semiHidden="0" w:uiPriority="1" w:unhideWhenUsed="0" w:qFormat="1"/>
@@ -7978,7 +10199,57 @@
   </w:latentStyles>
   <w:style w:type="paragraph" w:default="1" w:styleId="Normal">
     <w:name w:val="Normal"/>
+    <w:rsid w:val="00D957C7"/>
+    <w:pPr>
+      <w:suppressAutoHyphens/>
+    </w:pPr>
+  </w:style>
+  <w:style w:type="paragraph" w:styleId="Heading1">
+    <w:name w:val="heading 1"/>
+    <w:basedOn w:val="Normal"/>
+    <w:next w:val="Normal"/>
+    <w:link w:val="Heading1Char"/>
+    <w:uiPriority w:val="9"/>
     <w:qFormat/>
+    <w:rsid w:val="00F15253"/>
+    <w:pPr>
+      <w:keepNext/>
+      <w:keepLines/>
+      <w:spacing w:before="480" w:after="0"/>
+      <w:outlineLvl w:val="0"/>
+    </w:pPr>
+    <w:rPr>
+      <w:rFonts w:asciiTheme="majorHAnsi" w:eastAsiaTheme="majorEastAsia" w:hAnsiTheme="majorHAnsi" w:cstheme="majorBidi"/>
+      <w:b/>
+      <w:bCs/>
+      <w:color w:val="365F91" w:themeColor="accent1" w:themeShade="BF"/>
+      <w:sz w:val="28"/>
+      <w:szCs w:val="28"/>
+    </w:rPr>
+  </w:style>
+  <w:style w:type="paragraph" w:styleId="Heading2">
+    <w:name w:val="heading 2"/>
+    <w:basedOn w:val="Normal"/>
+    <w:next w:val="Normal"/>
+    <w:link w:val="Heading2Char"/>
+    <w:uiPriority w:val="9"/>
+    <w:unhideWhenUsed/>
+    <w:qFormat/>
+    <w:rsid w:val="00F366E5"/>
+    <w:pPr>
+      <w:keepNext/>
+      <w:keepLines/>
+      <w:spacing w:before="200" w:after="0"/>
+      <w:outlineLvl w:val="1"/>
+    </w:pPr>
+    <w:rPr>
+      <w:rFonts w:asciiTheme="majorHAnsi" w:eastAsiaTheme="majorEastAsia" w:hAnsiTheme="majorHAnsi" w:cstheme="majorBidi"/>
+      <w:b/>
+      <w:bCs/>
+      <w:color w:val="4F81BD" w:themeColor="accent1"/>
+      <w:sz w:val="26"/>
+      <w:szCs w:val="26"/>
+    </w:rPr>
   </w:style>
   <w:style w:type="character" w:default="1" w:styleId="DefaultParagraphFont">
     <w:name w:val="Default Paragraph Font"/>
@@ -8007,8 +10278,320 @@
     <w:semiHidden/>
     <w:unhideWhenUsed/>
   </w:style>
-  <w:style w:type="numbering" w:customStyle="1" w:styleId="BalloonText">
-    <w:name w:val="PASHeadings"/>
+  <w:style w:type="paragraph" w:styleId="BalloonText">
+    <w:name w:val="Balloon Text"/>
+    <w:basedOn w:val="Normal"/>
+    <w:rsid w:val="00D957C7"/>
+    <w:pPr>
+      <w:spacing w:after="0" w:line="240" w:lineRule="auto"/>
+    </w:pPr>
+    <w:rPr>
+      <w:rFonts w:ascii="Tahoma" w:hAnsi="Tahoma" w:cs="Tahoma"/>
+      <w:sz w:val="16"/>
+      <w:szCs w:val="16"/>
+    </w:rPr>
+  </w:style>
+  <w:style w:type="character" w:customStyle="1" w:styleId="BalloonTextChar">
+    <w:name w:val="Balloon Text Char"/>
+    <w:basedOn w:val="DefaultParagraphFont"/>
+    <w:rsid w:val="00D957C7"/>
+    <w:rPr>
+      <w:rFonts w:ascii="Tahoma" w:hAnsi="Tahoma" w:cs="Tahoma"/>
+      <w:sz w:val="16"/>
+      <w:szCs w:val="16"/>
+    </w:rPr>
+  </w:style>
+  <w:style w:type="character" w:customStyle="1" w:styleId="Heading1Char">
+    <w:name w:val="Heading 1 Char"/>
+    <w:basedOn w:val="DefaultParagraphFont"/>
+    <w:link w:val="Heading1"/>
+    <w:uiPriority w:val="9"/>
+    <w:rsid w:val="00F15253"/>
+    <w:rPr>
+      <w:rFonts w:asciiTheme="majorHAnsi" w:eastAsiaTheme="majorEastAsia" w:hAnsiTheme="majorHAnsi" w:cstheme="majorBidi"/>
+      <w:b/>
+      <w:bCs/>
+      <w:color w:val="365F91" w:themeColor="accent1" w:themeShade="BF"/>
+      <w:sz w:val="28"/>
+      <w:szCs w:val="28"/>
+    </w:rPr>
+  </w:style>
+  <w:style w:type="paragraph" w:styleId="TOCHeading">
+    <w:name w:val="TOC Heading"/>
+    <w:basedOn w:val="Heading1"/>
+    <w:next w:val="Normal"/>
+    <w:uiPriority w:val="39"/>
+    <w:semiHidden/>
+    <w:unhideWhenUsed/>
+    <w:qFormat/>
+    <w:rsid w:val="00F15253"/>
+    <w:pPr>
+      <w:suppressAutoHyphens w:val="0"/>
+      <w:autoSpaceDN/>
+      <w:textAlignment w:val="auto"/>
+      <w:outlineLvl w:val="9"/>
+    </w:pPr>
+  </w:style>
+  <w:style w:type="character" w:styleId="Hyperlink">
+    <w:name w:val="Hyperlink"/>
+    <w:basedOn w:val="DefaultParagraphFont"/>
+    <w:uiPriority w:val="99"/>
+    <w:unhideWhenUsed/>
+    <w:rsid w:val="00C60D69"/>
+    <w:rPr>
+      <w:color w:val="0000FF" w:themeColor="hyperlink"/>
+      <w:u w:val="single"/>
+    </w:rPr>
+  </w:style>
+  <w:style w:type="paragraph" w:styleId="TOAHeading">
+    <w:name w:val="toa heading"/>
+    <w:basedOn w:val="Normal"/>
+    <w:next w:val="Normal"/>
+    <w:uiPriority w:val="99"/>
+    <w:semiHidden/>
+    <w:unhideWhenUsed/>
+    <w:rsid w:val="00E84952"/>
+    <w:pPr>
+      <w:spacing w:before="120"/>
+    </w:pPr>
+    <w:rPr>
+      <w:rFonts w:asciiTheme="majorHAnsi" w:eastAsiaTheme="majorEastAsia" w:hAnsiTheme="majorHAnsi" w:cstheme="majorBidi"/>
+      <w:b/>
+      <w:bCs/>
+      <w:sz w:val="24"/>
+      <w:szCs w:val="24"/>
+    </w:rPr>
+  </w:style>
+  <w:style w:type="character" w:customStyle="1" w:styleId="Heading2Char">
+    <w:name w:val="Heading 2 Char"/>
+    <w:basedOn w:val="DefaultParagraphFont"/>
+    <w:link w:val="Heading2"/>
+    <w:uiPriority w:val="9"/>
+    <w:rsid w:val="00F366E5"/>
+    <w:rPr>
+      <w:rFonts w:asciiTheme="majorHAnsi" w:eastAsiaTheme="majorEastAsia" w:hAnsiTheme="majorHAnsi" w:cstheme="majorBidi"/>
+      <w:b/>
+      <w:bCs/>
+      <w:color w:val="4F81BD" w:themeColor="accent1"/>
+      <w:sz w:val="26"/>
+      <w:szCs w:val="26"/>
+    </w:rPr>
+  </w:style>
+  <w:style w:type="paragraph" w:styleId="TOC1">
+    <w:name w:val="toc 1"/>
+    <w:basedOn w:val="Normal"/>
+    <w:next w:val="Normal"/>
+    <w:autoRedefine/>
+    <w:uiPriority w:val="39"/>
+    <w:unhideWhenUsed/>
+    <w:rsid w:val="00767930"/>
+    <w:pPr>
+      <w:tabs>
+        <w:tab w:val="left" w:pos="440"/>
+        <w:tab w:val="right" w:leader="dot" w:pos="9350"/>
+      </w:tabs>
+      <w:spacing w:after="100" w:line="240" w:lineRule="auto"/>
+    </w:pPr>
+  </w:style>
+  <w:style w:type="paragraph" w:styleId="TOC2">
+    <w:name w:val="toc 2"/>
+    <w:basedOn w:val="Normal"/>
+    <w:next w:val="Normal"/>
+    <w:autoRedefine/>
+    <w:uiPriority w:val="39"/>
+    <w:unhideWhenUsed/>
+    <w:rsid w:val="0012052A"/>
+    <w:pPr>
+      <w:tabs>
+        <w:tab w:val="left" w:pos="880"/>
+        <w:tab w:val="right" w:leader="dot" w:pos="9350"/>
+      </w:tabs>
+      <w:spacing w:after="40" w:line="240" w:lineRule="auto"/>
+      <w:ind w:left="216"/>
+    </w:pPr>
+  </w:style>
+  <w:style w:type="paragraph" w:styleId="ListParagraph">
+    <w:name w:val="List Paragraph"/>
+    <w:basedOn w:val="Normal"/>
+    <w:uiPriority w:val="34"/>
+    <w:qFormat/>
+    <w:rsid w:val="0006759E"/>
+    <w:pPr>
+      <w:ind w:left="720"/>
+      <w:contextualSpacing/>
+    </w:pPr>
+  </w:style>
+  <w:style w:type="character" w:styleId="PlaceholderText">
+    <w:name w:val="Placeholder Text"/>
+    <w:basedOn w:val="DefaultParagraphFont"/>
+    <w:uiPriority w:val="99"/>
+    <w:semiHidden/>
+    <w:rsid w:val="00862D01"/>
+    <w:rPr>
+      <w:color w:val="808080"/>
+    </w:rPr>
+  </w:style>
+  <w:style w:type="paragraph" w:customStyle="1" w:styleId="PASHeading1">
+    <w:name w:val="PAS Heading 1"/>
+    <w:basedOn w:val="Heading1"/>
+    <w:link w:val="PASHeading1Char"/>
+    <w:qFormat/>
+    <w:rsid w:val="00CA33A3"/>
+    <w:pPr>
+      <w:keepLines w:val="0"/>
+      <w:numPr>
+        <w:numId w:val="8"/>
+      </w:numPr>
+      <w:spacing w:before="0" w:line="240" w:lineRule="auto"/>
+    </w:pPr>
+    <w:rPr>
+      <w:rFonts w:ascii="Lucida Sans Unicode" w:hAnsi="Lucida Sans Unicode" w:cs="Lucida Sans Unicode"/>
+      <w:color w:val="92D050"/>
+    </w:rPr>
+  </w:style>
+  <w:style w:type="character" w:customStyle="1" w:styleId="PASHeading1Char">
+    <w:name w:val="PAS Heading 1 Char"/>
+    <w:basedOn w:val="Heading1Char"/>
+    <w:link w:val="PASHeading1"/>
+    <w:rsid w:val="00CA33A3"/>
+    <w:rPr>
+      <w:rFonts w:ascii="Lucida Sans Unicode" w:eastAsiaTheme="majorEastAsia" w:hAnsi="Lucida Sans Unicode" w:cs="Lucida Sans Unicode"/>
+      <w:b/>
+      <w:bCs/>
+      <w:color w:val="92D050"/>
+      <w:sz w:val="28"/>
+      <w:szCs w:val="28"/>
+    </w:rPr>
+  </w:style>
+  <w:style w:type="paragraph" w:styleId="Header">
+    <w:name w:val="header"/>
+    <w:basedOn w:val="Normal"/>
+    <w:link w:val="HeaderChar"/>
+    <w:uiPriority w:val="99"/>
+    <w:unhideWhenUsed/>
+    <w:rsid w:val="00184A1E"/>
+    <w:pPr>
+      <w:tabs>
+        <w:tab w:val="center" w:pos="4680"/>
+        <w:tab w:val="right" w:pos="9360"/>
+      </w:tabs>
+      <w:spacing w:after="0" w:line="240" w:lineRule="auto"/>
+    </w:pPr>
+  </w:style>
+  <w:style w:type="character" w:customStyle="1" w:styleId="HeaderChar">
+    <w:name w:val="Header Char"/>
+    <w:basedOn w:val="DefaultParagraphFont"/>
+    <w:link w:val="Header"/>
+    <w:uiPriority w:val="99"/>
+    <w:rsid w:val="00184A1E"/>
+  </w:style>
+  <w:style w:type="paragraph" w:styleId="Footer">
+    <w:name w:val="footer"/>
+    <w:basedOn w:val="Normal"/>
+    <w:link w:val="FooterChar"/>
+    <w:uiPriority w:val="99"/>
+    <w:unhideWhenUsed/>
+    <w:rsid w:val="00184A1E"/>
+    <w:pPr>
+      <w:tabs>
+        <w:tab w:val="center" w:pos="4680"/>
+        <w:tab w:val="right" w:pos="9360"/>
+      </w:tabs>
+      <w:spacing w:after="0" w:line="240" w:lineRule="auto"/>
+    </w:pPr>
+  </w:style>
+  <w:style w:type="character" w:customStyle="1" w:styleId="FooterChar">
+    <w:name w:val="Footer Char"/>
+    <w:basedOn w:val="DefaultParagraphFont"/>
+    <w:link w:val="Footer"/>
+    <w:uiPriority w:val="99"/>
+    <w:rsid w:val="00184A1E"/>
+  </w:style>
+  <w:style w:type="paragraph" w:customStyle="1" w:styleId="PASHeading2">
+    <w:name w:val="PAS Heading 2"/>
+    <w:basedOn w:val="Normal"/>
+    <w:link w:val="PASHeading2Char"/>
+    <w:qFormat/>
+    <w:rsid w:val="00CA33A3"/>
+    <w:pPr>
+      <w:keepNext/>
+      <w:keepLines/>
+      <w:numPr>
+        <w:ilvl w:val="1"/>
+        <w:numId w:val="8"/>
+      </w:numPr>
+      <w:suppressAutoHyphens w:val="0"/>
+      <w:spacing w:after="0" w:line="240" w:lineRule="auto"/>
+      <w:outlineLvl w:val="1"/>
+    </w:pPr>
+    <w:rPr>
+      <w:rFonts w:ascii="Lucida Sans Unicode" w:hAnsi="Lucida Sans Unicode" w:cs="Lucida Sans Unicode"/>
+      <w:b/>
+      <w:color w:val="A6A6A6" w:themeColor="background1" w:themeShade="A6"/>
+      <w:sz w:val="24"/>
+      <w:szCs w:val="24"/>
+    </w:rPr>
+  </w:style>
+  <w:style w:type="paragraph" w:styleId="BodyText2">
+    <w:name w:val="Body Text 2"/>
+    <w:basedOn w:val="Normal"/>
+    <w:link w:val="BodyText2Char"/>
+    <w:semiHidden/>
+    <w:rsid w:val="00412722"/>
+    <w:pPr>
+      <w:suppressAutoHyphens w:val="0"/>
+      <w:autoSpaceDN/>
+      <w:spacing w:after="0" w:line="240" w:lineRule="auto"/>
+      <w:textAlignment w:val="auto"/>
+    </w:pPr>
+    <w:rPr>
+      <w:rFonts w:ascii="Times New Roman" w:eastAsia="Times New Roman" w:hAnsi="Times New Roman"/>
+      <w:i/>
+      <w:iCs/>
+      <w:sz w:val="20"/>
+      <w:szCs w:val="20"/>
+    </w:rPr>
+  </w:style>
+  <w:style w:type="character" w:customStyle="1" w:styleId="PASHeading2Char">
+    <w:name w:val="PAS Heading 2 Char"/>
+    <w:basedOn w:val="DefaultParagraphFont"/>
+    <w:link w:val="PASHeading2"/>
+    <w:rsid w:val="00CA33A3"/>
+    <w:rPr>
+      <w:rFonts w:ascii="Lucida Sans Unicode" w:hAnsi="Lucida Sans Unicode" w:cs="Lucida Sans Unicode"/>
+      <w:b/>
+      <w:color w:val="A6A6A6" w:themeColor="background1" w:themeShade="A6"/>
+      <w:sz w:val="24"/>
+      <w:szCs w:val="24"/>
+    </w:rPr>
+  </w:style>
+  <w:style w:type="character" w:customStyle="1" w:styleId="BodyText2Char">
+    <w:name w:val="Body Text 2 Char"/>
+    <w:basedOn w:val="DefaultParagraphFont"/>
+    <w:link w:val="BodyText2"/>
+    <w:semiHidden/>
+    <w:rsid w:val="00412722"/>
+    <w:rPr>
+      <w:rFonts w:ascii="Times New Roman" w:eastAsia="Times New Roman" w:hAnsi="Times New Roman"/>
+      <w:i/>
+      <w:iCs/>
+      <w:sz w:val="20"/>
+      <w:szCs w:val="20"/>
+    </w:rPr>
+  </w:style>
+  <w:style w:type="character" w:styleId="Emphasis">
+    <w:name w:val="Emphasis"/>
+    <w:qFormat/>
+    <w:rsid w:val="00C42C11"/>
+    <w:rPr>
+      <w:i/>
+      <w:iCs/>
+    </w:rPr>
+  </w:style>
+  <w:style w:type="numbering" w:customStyle="1" w:styleId="PASHeadings">
+    <w:name w:val="PAS Headings"/>
+    <w:uiPriority w:val="99"/>
+    <w:rsid w:val="00CA33A3"/>
     <w:pPr>
       <w:numPr>
         <w:numId w:val="8"/>
@@ -8306,7 +10889,7 @@
 </file>
 
 <file path=customXml/itemProps1.xml><?xml version="1.0" encoding="utf-8"?>
-<ds:datastoreItem xmlns:ds="http://schemas.openxmlformats.org/officeDocument/2006/customXml" ds:itemID="{6D48F201-507D-4B0D-88BB-1E6A0B169FD2}">
+<ds:datastoreItem xmlns:ds="http://schemas.openxmlformats.org/officeDocument/2006/customXml" ds:itemID="{DB9D270B-01F8-4CC2-B60E-0AEA08CDFB1A}">
   <ds:schemaRefs>
     <ds:schemaRef ds:uri="http://schemas.openxmlformats.org/officeDocument/2006/bibliography"/>
   </ds:schemaRefs>

</xml_diff>